<commit_message>
Terminardo el Manual tecnico.
</commit_message>
<xml_diff>
--- a/ManualTecnicoSISO.docx
+++ b/ManualTecnicoSISO.docx
@@ -1,6 +1,6 @@
 
 <file path=word/document.xml><?xml version="1.0" encoding="utf-8"?>
-<w:document xmlns:wpc="http://schemas.microsoft.com/office/word/2010/wordprocessingCanvas" xmlns:mc="http://schemas.openxmlformats.org/markup-compatibility/2006" xmlns:o="urn:schemas-microsoft-com:office:office" xmlns:r="http://schemas.openxmlformats.org/officeDocument/2006/relationships" xmlns:m="http://schemas.openxmlformats.org/officeDocument/2006/math" xmlns:v="urn:schemas-microsoft-com:vml" xmlns:wp14="http://schemas.microsoft.com/office/word/2010/wordprocessingDrawing" xmlns:wp="http://schemas.openxmlformats.org/drawingml/2006/wordprocessingDrawing" xmlns:w10="urn:schemas-microsoft-com:office:word" xmlns:w="http://schemas.openxmlformats.org/wordprocessingml/2006/main" xmlns:w14="http://schemas.microsoft.com/office/word/2010/wordml" xmlns:wpg="http://schemas.microsoft.com/office/word/2010/wordprocessingGroup" xmlns:wpi="http://schemas.microsoft.com/office/word/2010/wordprocessingInk" xmlns:wne="http://schemas.microsoft.com/office/word/2006/wordml" xmlns:wps="http://schemas.microsoft.com/office/word/2010/wordprocessingShape" mc:Ignorable="w14 wp14">
+<w:document xmlns:wpc="http://schemas.microsoft.com/office/word/2010/wordprocessingCanvas" xmlns:mc="http://schemas.openxmlformats.org/markup-compatibility/2006" xmlns:o="urn:schemas-microsoft-com:office:office" xmlns:r="http://schemas.openxmlformats.org/officeDocument/2006/relationships" xmlns:m="http://schemas.openxmlformats.org/officeDocument/2006/math" xmlns:v="urn:schemas-microsoft-com:vml" xmlns:wp14="http://schemas.microsoft.com/office/word/2010/wordprocessingDrawing" xmlns:wp="http://schemas.openxmlformats.org/drawingml/2006/wordprocessingDrawing" xmlns:w10="urn:schemas-microsoft-com:office:word" xmlns:w="http://schemas.openxmlformats.org/wordprocessingml/2006/main" xmlns:w14="http://schemas.microsoft.com/office/word/2010/wordml" xmlns:w15="http://schemas.microsoft.com/office/word/2012/wordml" xmlns:wpg="http://schemas.microsoft.com/office/word/2010/wordprocessingGroup" xmlns:wpi="http://schemas.microsoft.com/office/word/2010/wordprocessingInk" xmlns:wne="http://schemas.microsoft.com/office/word/2006/wordml" xmlns:wps="http://schemas.microsoft.com/office/word/2010/wordprocessingShape" mc:Ignorable="w14 w15 wp14">
   <w:body>
     <w:tbl>
       <w:tblPr>
@@ -31,9 +31,9 @@
           </w:tcPr>
           <w:p>
             <w:pPr>
-              <w:pStyle w:val="Title"/>
+              <w:pStyle w:val="Puesto"/>
               <w:rPr>
-                <w:rStyle w:val="Strong"/>
+                <w:rStyle w:val="Textoennegrita"/>
                 <w:rFonts w:ascii="Arial" w:hAnsi="Arial" w:cs="Arial"/>
                 <w:noProof/>
                 <w:sz w:val="96"/>
@@ -53,7 +53,7 @@
             </w:r>
             <w:r>
               <w:rPr>
-                <w:rStyle w:val="Strong"/>
+                <w:rStyle w:val="Textoennegrita"/>
                 <w:rFonts w:ascii="Arial" w:hAnsi="Arial" w:cs="Arial"/>
                 <w:noProof/>
                 <w:sz w:val="70"/>
@@ -114,7 +114,7 @@
               <w:rPr>
                 <w:rFonts w:ascii="Arial" w:hAnsi="Arial" w:cs="Arial"/>
                 <w:noProof/>
-                <w:lang w:val="en-US"/>
+                <w:lang w:eastAsia="es-BO"/>
               </w:rPr>
               <w:drawing>
                 <wp:inline distT="0" distB="0" distL="0" distR="0" wp14:anchorId="39A351E1" wp14:editId="4988FD4E">
@@ -132,7 +132,7 @@
                           <pic:cNvPicPr/>
                         </pic:nvPicPr>
                         <pic:blipFill>
-                          <a:blip r:embed="rId8"/>
+                          <a:blip r:embed="rId7"/>
                           <a:stretch>
                             <a:fillRect/>
                           </a:stretch>
@@ -1078,7 +1078,7 @@
     </w:p>
     <w:p>
       <w:pPr>
-        <w:pStyle w:val="ListParagraph"/>
+        <w:pStyle w:val="Prrafodelista"/>
         <w:numPr>
           <w:ilvl w:val="0"/>
           <w:numId w:val="1"/>
@@ -1103,7 +1103,7 @@
     </w:p>
     <w:p>
       <w:pPr>
-        <w:pStyle w:val="ListParagraph"/>
+        <w:pStyle w:val="Prrafodelista"/>
         <w:numPr>
           <w:ilvl w:val="0"/>
           <w:numId w:val="1"/>
@@ -1128,7 +1128,7 @@
     </w:p>
     <w:p>
       <w:pPr>
-        <w:pStyle w:val="ListParagraph"/>
+        <w:pStyle w:val="Prrafodelista"/>
         <w:numPr>
           <w:ilvl w:val="0"/>
           <w:numId w:val="1"/>
@@ -1153,7 +1153,7 @@
     </w:p>
     <w:p>
       <w:pPr>
-        <w:pStyle w:val="ListParagraph"/>
+        <w:pStyle w:val="Prrafodelista"/>
         <w:numPr>
           <w:ilvl w:val="0"/>
           <w:numId w:val="1"/>
@@ -1178,7 +1178,7 @@
     </w:p>
     <w:p>
       <w:pPr>
-        <w:pStyle w:val="ListParagraph"/>
+        <w:pStyle w:val="Prrafodelista"/>
         <w:numPr>
           <w:ilvl w:val="0"/>
           <w:numId w:val="1"/>
@@ -1203,7 +1203,7 @@
     </w:p>
     <w:p>
       <w:pPr>
-        <w:pStyle w:val="ListParagraph"/>
+        <w:pStyle w:val="Prrafodelista"/>
         <w:numPr>
           <w:ilvl w:val="0"/>
           <w:numId w:val="1"/>
@@ -1229,7 +1229,7 @@
     </w:p>
     <w:p>
       <w:pPr>
-        <w:pStyle w:val="ListParagraph"/>
+        <w:pStyle w:val="Prrafodelista"/>
         <w:numPr>
           <w:ilvl w:val="0"/>
           <w:numId w:val="1"/>
@@ -1254,7 +1254,7 @@
     </w:p>
     <w:p>
       <w:pPr>
-        <w:pStyle w:val="ListParagraph"/>
+        <w:pStyle w:val="Prrafodelista"/>
         <w:numPr>
           <w:ilvl w:val="0"/>
           <w:numId w:val="1"/>
@@ -1338,62 +1338,46 @@
         </w:rPr>
         <w:t xml:space="preserve">: </w:t>
       </w:r>
+      <w:hyperlink r:id="rId8" w:history="1">
+        <w:r>
+          <w:rPr>
+            <w:rStyle w:val="Hipervnculo"/>
+            <w:rFonts w:ascii="Arial" w:hAnsi="Arial" w:cs="Arial"/>
+            <w:iCs/>
+          </w:rPr>
+          <w:t>https://trello.com/</w:t>
+        </w:r>
+      </w:hyperlink>
+      <w:r>
+        <w:rPr>
+          <w:rFonts w:ascii="Arial" w:hAnsi="Arial" w:cs="Arial"/>
+          <w:iCs/>
+        </w:rPr>
+        <w:t xml:space="preserve"> </w:t>
+      </w:r>
+    </w:p>
+    <w:p>
+      <w:pPr>
+        <w:spacing w:after="0" w:line="360" w:lineRule="auto"/>
+        <w:rPr>
+          <w:rFonts w:ascii="Arial" w:hAnsi="Arial" w:cs="Arial"/>
+          <w:iCs/>
+          <w:sz w:val="24"/>
+          <w:szCs w:val="24"/>
+        </w:rPr>
+      </w:pPr>
+      <w:r>
+        <w:rPr>
+          <w:rFonts w:ascii="Arial" w:hAnsi="Arial" w:cs="Arial"/>
+          <w:sz w:val="24"/>
+          <w:szCs w:val="24"/>
+        </w:rPr>
+        <w:t xml:space="preserve">GIT: </w:t>
+      </w:r>
       <w:hyperlink r:id="rId9" w:history="1">
         <w:r>
           <w:rPr>
-            <w:rStyle w:val="Hyperlink"/>
-            <w:rFonts w:ascii="Arial" w:hAnsi="Arial" w:cs="Arial"/>
-            <w:iCs/>
-          </w:rPr>
-          <w:t>https://tre</w:t>
-        </w:r>
-        <w:r>
-          <w:rPr>
-            <w:rStyle w:val="Hyperlink"/>
-            <w:rFonts w:ascii="Arial" w:hAnsi="Arial" w:cs="Arial"/>
-            <w:iCs/>
-          </w:rPr>
-          <w:t>l</w:t>
-        </w:r>
-        <w:r>
-          <w:rPr>
-            <w:rStyle w:val="Hyperlink"/>
-            <w:rFonts w:ascii="Arial" w:hAnsi="Arial" w:cs="Arial"/>
-            <w:iCs/>
-          </w:rPr>
-          <w:t>lo.com/</w:t>
-        </w:r>
-      </w:hyperlink>
-      <w:r>
-        <w:rPr>
-          <w:rFonts w:ascii="Arial" w:hAnsi="Arial" w:cs="Arial"/>
-          <w:iCs/>
-        </w:rPr>
-        <w:t xml:space="preserve"> </w:t>
-      </w:r>
-    </w:p>
-    <w:p>
-      <w:pPr>
-        <w:spacing w:after="0" w:line="360" w:lineRule="auto"/>
-        <w:rPr>
-          <w:rFonts w:ascii="Arial" w:hAnsi="Arial" w:cs="Arial"/>
-          <w:iCs/>
-          <w:sz w:val="24"/>
-          <w:szCs w:val="24"/>
-        </w:rPr>
-      </w:pPr>
-      <w:r>
-        <w:rPr>
-          <w:rFonts w:ascii="Arial" w:hAnsi="Arial" w:cs="Arial"/>
-          <w:sz w:val="24"/>
-          <w:szCs w:val="24"/>
-        </w:rPr>
-        <w:t xml:space="preserve">GIT: </w:t>
-      </w:r>
-      <w:hyperlink r:id="rId10" w:history="1">
-        <w:r>
-          <w:rPr>
-            <w:rStyle w:val="Hyperlink"/>
+            <w:rStyle w:val="Hipervnculo"/>
             <w:rFonts w:ascii="Arial" w:hAnsi="Arial" w:cs="Arial"/>
             <w:iCs/>
             <w:sz w:val="24"/>
@@ -1431,10 +1415,10 @@
         </w:rPr>
         <w:t xml:space="preserve">: </w:t>
       </w:r>
-      <w:hyperlink r:id="rId11" w:history="1">
+      <w:hyperlink r:id="rId10" w:history="1">
         <w:r>
           <w:rPr>
-            <w:rStyle w:val="Hyperlink"/>
+            <w:rStyle w:val="Hipervnculo"/>
             <w:rFonts w:ascii="Arial" w:hAnsi="Arial" w:cs="Arial"/>
             <w:iCs/>
             <w:sz w:val="24"/>
@@ -1474,10 +1458,10 @@
         </w:rPr>
         <w:t xml:space="preserve">: </w:t>
       </w:r>
-      <w:hyperlink r:id="rId12" w:history="1">
+      <w:hyperlink r:id="rId11" w:history="1">
         <w:r>
           <w:rPr>
-            <w:rStyle w:val="Hyperlink"/>
+            <w:rStyle w:val="Hipervnculo"/>
             <w:rFonts w:ascii="Arial" w:hAnsi="Arial" w:cs="Arial"/>
             <w:iCs/>
             <w:sz w:val="24"/>
@@ -1495,7 +1479,6 @@
           <w:iCs/>
           <w:sz w:val="24"/>
           <w:szCs w:val="24"/>
-          <w:lang w:val="en-US"/>
         </w:rPr>
       </w:pPr>
       <w:proofErr w:type="spellStart"/>
@@ -1505,9 +1488,8 @@
           <w:iCs/>
           <w:sz w:val="24"/>
           <w:szCs w:val="24"/>
-          <w:lang w:val="en-US"/>
-        </w:rPr>
-        <w:t>Magnific</w:t>
+        </w:rPr>
+        <w:t>Magnific-Popup</w:t>
       </w:r>
       <w:proofErr w:type="spellEnd"/>
       <w:r>
@@ -1516,19 +1498,17 @@
           <w:iCs/>
           <w:sz w:val="24"/>
           <w:szCs w:val="24"/>
-          <w:lang w:val="en-US"/>
-        </w:rPr>
-        <w:t xml:space="preserve">-Popup: </w:t>
-      </w:r>
-      <w:hyperlink r:id="rId13" w:history="1">
+        </w:rPr>
+        <w:t xml:space="preserve">: </w:t>
+      </w:r>
+      <w:hyperlink r:id="rId12" w:history="1">
         <w:r>
           <w:rPr>
-            <w:rStyle w:val="Hyperlink"/>
+            <w:rStyle w:val="Hipervnculo"/>
             <w:rFonts w:ascii="Arial" w:hAnsi="Arial" w:cs="Arial"/>
             <w:iCs/>
             <w:sz w:val="24"/>
             <w:szCs w:val="24"/>
-            <w:lang w:val="en-US"/>
           </w:rPr>
           <w:t>http://dimsemenov.com/plugins/magnific-popup/documentation.html</w:t>
         </w:r>
@@ -1564,10 +1544,10 @@
         </w:rPr>
         <w:t xml:space="preserve">: </w:t>
       </w:r>
-      <w:hyperlink r:id="rId14" w:history="1">
+      <w:hyperlink r:id="rId13" w:history="1">
         <w:r>
           <w:rPr>
-            <w:rStyle w:val="Hyperlink"/>
+            <w:rStyle w:val="Hipervnculo"/>
             <w:rFonts w:ascii="Arial" w:hAnsi="Arial" w:cs="Arial"/>
             <w:bCs/>
             <w:sz w:val="24"/>
@@ -1653,7 +1633,7 @@
           <w:noProof/>
           <w:sz w:val="24"/>
           <w:szCs w:val="24"/>
-          <w:lang w:val="en-US"/>
+          <w:lang w:eastAsia="es-BO"/>
         </w:rPr>
         <w:drawing>
           <wp:inline distT="0" distB="0" distL="0" distR="0" wp14:anchorId="091CB956" wp14:editId="2DFEDA08">
@@ -1671,7 +1651,7 @@
                     <pic:cNvPicPr/>
                   </pic:nvPicPr>
                   <pic:blipFill rotWithShape="1">
-                    <a:blip r:embed="rId15"/>
+                    <a:blip r:embed="rId14"/>
                     <a:srcRect l="44813" t="15294" r="43446" b="67353"/>
                     <a:stretch/>
                   </pic:blipFill>
@@ -1858,7 +1838,7 @@
           <w:noProof/>
           <w:sz w:val="24"/>
           <w:szCs w:val="24"/>
-          <w:lang w:val="en-US"/>
+          <w:lang w:eastAsia="es-BO"/>
         </w:rPr>
         <w:drawing>
           <wp:inline distT="0" distB="0" distL="0" distR="0" wp14:anchorId="24FF2AD1" wp14:editId="6C1A5975">
@@ -1876,7 +1856,7 @@
                     <pic:cNvPicPr/>
                   </pic:nvPicPr>
                   <pic:blipFill rotWithShape="1">
-                    <a:blip r:embed="rId16"/>
+                    <a:blip r:embed="rId15"/>
                     <a:srcRect l="44813" t="15294" r="38651" b="64412"/>
                     <a:stretch/>
                   </pic:blipFill>
@@ -1954,7 +1934,7 @@
     </w:p>
     <w:p>
       <w:pPr>
-        <w:pStyle w:val="ListParagraph"/>
+        <w:pStyle w:val="Prrafodelista"/>
         <w:numPr>
           <w:ilvl w:val="0"/>
           <w:numId w:val="2"/>
@@ -2016,7 +1996,7 @@
     </w:p>
     <w:p>
       <w:pPr>
-        <w:pStyle w:val="ListParagraph"/>
+        <w:pStyle w:val="Prrafodelista"/>
         <w:tabs>
           <w:tab w:val="left" w:pos="1140"/>
         </w:tabs>
@@ -2159,7 +2139,7 @@
     </w:p>
     <w:p>
       <w:pPr>
-        <w:pStyle w:val="ListParagraph"/>
+        <w:pStyle w:val="Prrafodelista"/>
         <w:tabs>
           <w:tab w:val="left" w:pos="1140"/>
         </w:tabs>
@@ -2172,7 +2152,7 @@
     </w:p>
     <w:p>
       <w:pPr>
-        <w:pStyle w:val="ListParagraph"/>
+        <w:pStyle w:val="Prrafodelista"/>
         <w:numPr>
           <w:ilvl w:val="0"/>
           <w:numId w:val="2"/>
@@ -2226,7 +2206,7 @@
     </w:p>
     <w:p>
       <w:pPr>
-        <w:pStyle w:val="ListParagraph"/>
+        <w:pStyle w:val="Prrafodelista"/>
         <w:tabs>
           <w:tab w:val="left" w:pos="1140"/>
         </w:tabs>
@@ -2239,7 +2219,7 @@
     </w:p>
     <w:p>
       <w:pPr>
-        <w:pStyle w:val="ListParagraph"/>
+        <w:pStyle w:val="Prrafodelista"/>
         <w:numPr>
           <w:ilvl w:val="0"/>
           <w:numId w:val="2"/>
@@ -2311,7 +2291,7 @@
     </w:p>
     <w:p>
       <w:pPr>
-        <w:pStyle w:val="ListParagraph"/>
+        <w:pStyle w:val="Prrafodelista"/>
         <w:tabs>
           <w:tab w:val="left" w:pos="1140"/>
         </w:tabs>
@@ -2324,7 +2304,7 @@
     </w:p>
     <w:p>
       <w:pPr>
-        <w:pStyle w:val="ListParagraph"/>
+        <w:pStyle w:val="Prrafodelista"/>
         <w:numPr>
           <w:ilvl w:val="0"/>
           <w:numId w:val="2"/>
@@ -2378,7 +2358,7 @@
     </w:p>
     <w:p>
       <w:pPr>
-        <w:pStyle w:val="ListParagraph"/>
+        <w:pStyle w:val="Prrafodelista"/>
         <w:rPr>
           <w:rFonts w:ascii="Arial" w:hAnsi="Arial" w:cs="Arial"/>
           <w:sz w:val="24"/>
@@ -2408,7 +2388,7 @@
     </w:p>
     <w:p>
       <w:pPr>
-        <w:pStyle w:val="ListParagraph"/>
+        <w:pStyle w:val="Prrafodelista"/>
         <w:tabs>
           <w:tab w:val="left" w:pos="1140"/>
         </w:tabs>
@@ -2426,7 +2406,7 @@
           <w:noProof/>
           <w:sz w:val="24"/>
           <w:szCs w:val="24"/>
-          <w:lang w:val="en-US"/>
+          <w:lang w:eastAsia="es-BO"/>
         </w:rPr>
         <w:drawing>
           <wp:inline distT="0" distB="0" distL="0" distR="0" wp14:anchorId="77F08299" wp14:editId="60CF1BB8">
@@ -2444,7 +2424,7 @@
                     <pic:cNvPicPr/>
                   </pic:nvPicPr>
                   <pic:blipFill rotWithShape="1">
-                    <a:blip r:embed="rId17">
+                    <a:blip r:embed="rId16">
                       <a:extLst>
                         <a:ext uri="{28A0092B-C50C-407E-A947-70E740481C1C}">
                           <a14:useLocalDpi xmlns:a14="http://schemas.microsoft.com/office/drawing/2010/main" val="0"/>
@@ -2527,7 +2507,23 @@
           <w:sz w:val="24"/>
           <w:szCs w:val="24"/>
         </w:rPr>
-        <w:t xml:space="preserve">Es el directorio que contiene el </w:t>
+        <w:t>Es el</w:t>
+      </w:r>
+      <w:r>
+        <w:rPr>
+          <w:rFonts w:ascii="Arial" w:hAnsi="Arial" w:cs="Arial"/>
+          <w:sz w:val="24"/>
+          <w:szCs w:val="24"/>
+        </w:rPr>
+        <w:t xml:space="preserve"> directorio que contiene el scr</w:t>
+      </w:r>
+      <w:r>
+        <w:rPr>
+          <w:rFonts w:ascii="Arial" w:hAnsi="Arial" w:cs="Arial"/>
+          <w:sz w:val="24"/>
+          <w:szCs w:val="24"/>
+        </w:rPr>
+        <w:t xml:space="preserve">ipt </w:t>
       </w:r>
       <w:proofErr w:type="spellStart"/>
       <w:r>
@@ -2536,7 +2532,7 @@
           <w:sz w:val="24"/>
           <w:szCs w:val="24"/>
         </w:rPr>
-        <w:t>scrpipt</w:t>
+        <w:t>sql</w:t>
       </w:r>
       <w:proofErr w:type="spellEnd"/>
       <w:r>
@@ -2545,24 +2541,6 @@
           <w:sz w:val="24"/>
           <w:szCs w:val="24"/>
         </w:rPr>
-        <w:t xml:space="preserve"> </w:t>
-      </w:r>
-      <w:proofErr w:type="spellStart"/>
-      <w:r>
-        <w:rPr>
-          <w:rFonts w:ascii="Arial" w:hAnsi="Arial" w:cs="Arial"/>
-          <w:sz w:val="24"/>
-          <w:szCs w:val="24"/>
-        </w:rPr>
-        <w:t>sql</w:t>
-      </w:r>
-      <w:proofErr w:type="spellEnd"/>
-      <w:r>
-        <w:rPr>
-          <w:rFonts w:ascii="Arial" w:hAnsi="Arial" w:cs="Arial"/>
-          <w:sz w:val="24"/>
-          <w:szCs w:val="24"/>
-        </w:rPr>
         <w:t xml:space="preserve"> el cual contiene tod</w:t>
       </w:r>
       <w:r>
@@ -2623,6 +2601,72 @@
           <w:szCs w:val="24"/>
         </w:rPr>
         <w:t>DIRECTORIO SERVER</w:t>
+      </w:r>
+    </w:p>
+    <w:p>
+      <w:pPr>
+        <w:jc w:val="center"/>
+        <w:rPr>
+          <w:rFonts w:ascii="Arial" w:hAnsi="Arial" w:cs="Arial"/>
+          <w:b/>
+          <w:sz w:val="24"/>
+          <w:szCs w:val="24"/>
+        </w:rPr>
+      </w:pPr>
+      <w:r>
+        <w:rPr>
+          <w:noProof/>
+          <w:lang w:eastAsia="es-BO"/>
+        </w:rPr>
+        <w:drawing>
+          <wp:inline distT="0" distB="0" distL="0" distR="0" wp14:anchorId="551B81A1" wp14:editId="60906EA3">
+            <wp:extent cx="1402080" cy="1689017"/>
+            <wp:effectExtent l="76200" t="76200" r="140970" b="140335"/>
+            <wp:docPr id="3" name="Imagen 3"/>
+            <wp:cNvGraphicFramePr>
+              <a:graphicFrameLocks xmlns:a="http://schemas.openxmlformats.org/drawingml/2006/main" noChangeAspect="1"/>
+            </wp:cNvGraphicFramePr>
+            <a:graphic xmlns:a="http://schemas.openxmlformats.org/drawingml/2006/main">
+              <a:graphicData uri="http://schemas.openxmlformats.org/drawingml/2006/picture">
+                <pic:pic xmlns:pic="http://schemas.openxmlformats.org/drawingml/2006/picture">
+                  <pic:nvPicPr>
+                    <pic:cNvPr id="1" name=""/>
+                    <pic:cNvPicPr/>
+                  </pic:nvPicPr>
+                  <pic:blipFill>
+                    <a:blip r:embed="rId17"/>
+                    <a:stretch>
+                      <a:fillRect/>
+                    </a:stretch>
+                  </pic:blipFill>
+                  <pic:spPr>
+                    <a:xfrm>
+                      <a:off x="0" y="0"/>
+                      <a:ext cx="1406969" cy="1694907"/>
+                    </a:xfrm>
+                    <a:prstGeom prst="rect">
+                      <a:avLst/>
+                    </a:prstGeom>
+                    <a:ln w="38100" cap="sq">
+                      <a:solidFill>
+                        <a:srgbClr val="000000"/>
+                      </a:solidFill>
+                      <a:prstDash val="solid"/>
+                      <a:miter lim="800000"/>
+                    </a:ln>
+                    <a:effectLst>
+                      <a:outerShdw blurRad="50800" dist="38100" dir="2700000" algn="tl" rotWithShape="0">
+                        <a:srgbClr val="000000">
+                          <a:alpha val="43000"/>
+                        </a:srgbClr>
+                      </a:outerShdw>
+                    </a:effectLst>
+                  </pic:spPr>
+                </pic:pic>
+              </a:graphicData>
+            </a:graphic>
+          </wp:inline>
+        </w:drawing>
       </w:r>
     </w:p>
     <w:p>
@@ -2885,7 +2929,7 @@
       <w:hyperlink r:id="rId18" w:tooltip="Biblioteca (informática)" w:history="1">
         <w:r>
           <w:rPr>
-            <w:rStyle w:val="Hyperlink"/>
+            <w:rStyle w:val="Hipervnculo"/>
             <w:rFonts w:ascii="Arial" w:hAnsi="Arial" w:cs="Arial"/>
             <w:b w:val="0"/>
             <w:color w:val="auto"/>
@@ -2908,7 +2952,7 @@
       <w:hyperlink r:id="rId19" w:tooltip="Multiplataforma" w:history="1">
         <w:r>
           <w:rPr>
-            <w:rStyle w:val="Hyperlink"/>
+            <w:rStyle w:val="Hipervnculo"/>
             <w:rFonts w:ascii="Arial" w:hAnsi="Arial" w:cs="Arial"/>
             <w:b w:val="0"/>
             <w:color w:val="auto"/>
@@ -2931,7 +2975,7 @@
       <w:hyperlink r:id="rId20" w:tooltip="JavaScript" w:history="1">
         <w:r>
           <w:rPr>
-            <w:rStyle w:val="Hyperlink"/>
+            <w:rStyle w:val="Hipervnculo"/>
             <w:rFonts w:ascii="Arial" w:hAnsi="Arial" w:cs="Arial"/>
             <w:b w:val="0"/>
             <w:color w:val="auto"/>
@@ -2954,7 +2998,7 @@
       <w:hyperlink r:id="rId21" w:tooltip="John Resig" w:history="1">
         <w:r>
           <w:rPr>
-            <w:rStyle w:val="Hyperlink"/>
+            <w:rStyle w:val="Hipervnculo"/>
             <w:rFonts w:ascii="Arial" w:hAnsi="Arial" w:cs="Arial"/>
             <w:b w:val="0"/>
             <w:color w:val="auto"/>
@@ -2967,7 +3011,7 @@
         <w:proofErr w:type="spellStart"/>
         <w:r>
           <w:rPr>
-            <w:rStyle w:val="Hyperlink"/>
+            <w:rStyle w:val="Hipervnculo"/>
             <w:rFonts w:ascii="Arial" w:hAnsi="Arial" w:cs="Arial"/>
             <w:b w:val="0"/>
             <w:color w:val="auto"/>
@@ -2991,7 +3035,7 @@
       <w:hyperlink r:id="rId22" w:tooltip="HTML" w:history="1">
         <w:r>
           <w:rPr>
-            <w:rStyle w:val="Hyperlink"/>
+            <w:rStyle w:val="Hipervnculo"/>
             <w:rFonts w:ascii="Arial" w:hAnsi="Arial" w:cs="Arial"/>
             <w:b w:val="0"/>
             <w:color w:val="auto"/>
@@ -3014,7 +3058,7 @@
       <w:hyperlink r:id="rId23" w:tooltip="Document Object Model" w:history="1">
         <w:r>
           <w:rPr>
-            <w:rStyle w:val="Hyperlink"/>
+            <w:rStyle w:val="Hipervnculo"/>
             <w:rFonts w:ascii="Arial" w:hAnsi="Arial" w:cs="Arial"/>
             <w:b w:val="0"/>
             <w:color w:val="auto"/>
@@ -3037,7 +3081,7 @@
       <w:hyperlink r:id="rId24" w:tooltip="AJAX" w:history="1">
         <w:r>
           <w:rPr>
-            <w:rStyle w:val="Hyperlink"/>
+            <w:rStyle w:val="Hipervnculo"/>
             <w:rFonts w:ascii="Arial" w:hAnsi="Arial" w:cs="Arial"/>
             <w:b w:val="0"/>
             <w:color w:val="auto"/>
@@ -3316,6 +3360,7 @@
           <w:rFonts w:ascii="Arial" w:hAnsi="Arial" w:cs="Arial"/>
           <w:sz w:val="24"/>
         </w:rPr>
+        <w:lastRenderedPageBreak/>
         <w:t>MAGNIFICPOPUP</w:t>
       </w:r>
       <w:r>
@@ -3466,16 +3511,7 @@
           <w:b w:val="0"/>
           <w:sz w:val="24"/>
         </w:rPr>
-        <w:t xml:space="preserve">. Ha sido construido a partir de cero para ser fácil </w:t>
-      </w:r>
-      <w:r>
-        <w:rPr>
-          <w:rFonts w:ascii="Arial" w:hAnsi="Arial" w:cs="Arial"/>
-          <w:b w:val="0"/>
-          <w:sz w:val="24"/>
-        </w:rPr>
-        <w:lastRenderedPageBreak/>
-        <w:t xml:space="preserve">de usar, sin embargo, es rico en características, </w:t>
+        <w:t xml:space="preserve">. Ha sido construido a partir de cero para ser fácil de usar, sin embargo, es rico en características, </w:t>
       </w:r>
       <w:proofErr w:type="spellStart"/>
       <w:r>
@@ -3647,7 +3683,6 @@
     </w:p>
     <w:p>
       <w:pPr>
-        <w:spacing w:line="360" w:lineRule="auto"/>
         <w:rPr>
           <w:rFonts w:ascii="Arial" w:hAnsi="Arial" w:cs="Arial"/>
           <w:b/>
@@ -3664,6 +3699,29 @@
           <w:sz w:val="24"/>
           <w:szCs w:val="24"/>
         </w:rPr>
+        <w:br w:type="page"/>
+      </w:r>
+    </w:p>
+    <w:p>
+      <w:pPr>
+        <w:spacing w:line="360" w:lineRule="auto"/>
+        <w:rPr>
+          <w:rFonts w:ascii="Arial" w:hAnsi="Arial" w:cs="Arial"/>
+          <w:b/>
+          <w:bCs/>
+          <w:sz w:val="24"/>
+          <w:szCs w:val="24"/>
+        </w:rPr>
+      </w:pPr>
+      <w:r>
+        <w:rPr>
+          <w:rFonts w:ascii="Arial" w:hAnsi="Arial" w:cs="Arial"/>
+          <w:b/>
+          <w:bCs/>
+          <w:sz w:val="24"/>
+          <w:szCs w:val="24"/>
+        </w:rPr>
+        <w:lastRenderedPageBreak/>
         <w:t>DISEÑO DE BASE DE DATOS</w:t>
       </w:r>
     </w:p>
@@ -3748,6 +3806,7 @@
     <w:p>
       <w:pPr>
         <w:spacing w:line="360" w:lineRule="auto"/>
+        <w:jc w:val="center"/>
         <w:rPr>
           <w:rFonts w:ascii="Arial" w:hAnsi="Arial" w:cs="Arial"/>
           <w:sz w:val="24"/>
@@ -3762,7 +3821,7 @@
           <w:noProof/>
           <w:sz w:val="24"/>
           <w:szCs w:val="24"/>
-          <w:lang w:val="en-US"/>
+          <w:lang w:eastAsia="es-BO"/>
         </w:rPr>
         <w:drawing>
           <wp:inline distT="0" distB="0" distL="0" distR="0" wp14:anchorId="43387959" wp14:editId="6894349B">
@@ -3819,6 +3878,7 @@
     </w:p>
     <w:p>
       <w:pPr>
+        <w:jc w:val="center"/>
         <w:rPr>
           <w:rFonts w:ascii="Arial" w:hAnsi="Arial" w:cs="Arial"/>
           <w:b/>
@@ -3932,7 +3992,7 @@
     </w:p>
     <w:p>
       <w:pPr>
-        <w:pStyle w:val="ListParagraph"/>
+        <w:pStyle w:val="Prrafodelista"/>
         <w:numPr>
           <w:ilvl w:val="0"/>
           <w:numId w:val="4"/>
@@ -4036,23 +4096,7 @@
           <w:sz w:val="24"/>
           <w:szCs w:val="24"/>
         </w:rPr>
-        <w:t xml:space="preserve">en el </w:t>
-      </w:r>
-      <w:r>
-        <w:rPr>
-          <w:rFonts w:ascii="Arial" w:hAnsi="Arial" w:cs="Arial"/>
-          <w:sz w:val="24"/>
-          <w:szCs w:val="24"/>
-        </w:rPr>
-        <w:t>servidor</w:t>
-      </w:r>
-      <w:r>
-        <w:rPr>
-          <w:rFonts w:ascii="Arial" w:hAnsi="Arial" w:cs="Arial"/>
-          <w:sz w:val="24"/>
-          <w:szCs w:val="24"/>
-        </w:rPr>
-        <w:t>, para</w:t>
+        <w:t>en el servidor, para</w:t>
       </w:r>
       <w:r>
         <w:rPr>
@@ -4105,7 +4149,7 @@
     </w:p>
     <w:p>
       <w:pPr>
-        <w:pStyle w:val="ListParagraph"/>
+        <w:pStyle w:val="Prrafodelista"/>
         <w:numPr>
           <w:ilvl w:val="0"/>
           <w:numId w:val="4"/>
@@ -4204,7 +4248,23 @@
           <w:sz w:val="24"/>
           <w:szCs w:val="24"/>
         </w:rPr>
-        <w:t xml:space="preserve">En el lado del cliente el funcionamiento es simple e intuitivo, cada una d las pantallas tiene un código JavaScript q se encarga de establecer el funcionamiento de cada uno de los componentes de esa pantalla (normalmente compuesto de formularios). </w:t>
+        <w:t>En el lado del cliente el funcionamiento es simple e intuitivo, cada una d</w:t>
+      </w:r>
+      <w:r>
+        <w:rPr>
+          <w:rFonts w:ascii="Arial" w:hAnsi="Arial" w:cs="Arial"/>
+          <w:sz w:val="24"/>
+          <w:szCs w:val="24"/>
+        </w:rPr>
+        <w:t>e</w:t>
+      </w:r>
+      <w:r>
+        <w:rPr>
+          <w:rFonts w:ascii="Arial" w:hAnsi="Arial" w:cs="Arial"/>
+          <w:sz w:val="24"/>
+          <w:szCs w:val="24"/>
+        </w:rPr>
+        <w:t xml:space="preserve"> las pantallas tiene un código JavaScript q se encarga de establecer el funcionamiento de cada uno de los componentes de esa pantalla (normalmente compuesto de formularios). </w:t>
       </w:r>
     </w:p>
     <w:p>
@@ -4348,7 +4408,7 @@
     </w:p>
     <w:p>
       <w:pPr>
-        <w:pStyle w:val="ListParagraph"/>
+        <w:pStyle w:val="Prrafodelista"/>
         <w:numPr>
           <w:ilvl w:val="0"/>
           <w:numId w:val="4"/>
@@ -4374,7 +4434,7 @@
     </w:p>
     <w:p>
       <w:pPr>
-        <w:pStyle w:val="ListParagraph"/>
+        <w:pStyle w:val="Prrafodelista"/>
         <w:numPr>
           <w:ilvl w:val="0"/>
           <w:numId w:val="4"/>
@@ -4399,7 +4459,7 @@
     </w:p>
     <w:p>
       <w:pPr>
-        <w:pStyle w:val="ListParagraph"/>
+        <w:pStyle w:val="Prrafodelista"/>
         <w:numPr>
           <w:ilvl w:val="0"/>
           <w:numId w:val="4"/>
@@ -4422,7 +4482,7 @@
     </w:p>
     <w:p>
       <w:pPr>
-        <w:pStyle w:val="ListParagraph"/>
+        <w:pStyle w:val="Prrafodelista"/>
         <w:numPr>
           <w:ilvl w:val="0"/>
           <w:numId w:val="4"/>
@@ -4473,10 +4533,298 @@
       <w:r>
         <w:rPr>
           <w:rFonts w:ascii="Arial" w:hAnsi="Arial" w:cs="Arial"/>
+          <w:sz w:val="24"/>
+          <w:szCs w:val="24"/>
+        </w:rPr>
+        <w:t>Toda consulta enviada a</w:t>
+      </w:r>
+      <w:r>
+        <w:rPr>
+          <w:rFonts w:ascii="Arial" w:hAnsi="Arial" w:cs="Arial"/>
+          <w:sz w:val="24"/>
+          <w:szCs w:val="24"/>
+        </w:rPr>
+        <w:t>l</w:t>
+      </w:r>
+      <w:r>
+        <w:rPr>
+          <w:rFonts w:ascii="Arial" w:hAnsi="Arial" w:cs="Arial"/>
+          <w:sz w:val="24"/>
+          <w:szCs w:val="24"/>
+        </w:rPr>
+        <w:t xml:space="preserve"> </w:t>
+      </w:r>
+      <w:r>
+        <w:rPr>
+          <w:rFonts w:ascii="Arial" w:hAnsi="Arial" w:cs="Arial"/>
+          <w:sz w:val="24"/>
+          <w:szCs w:val="24"/>
+        </w:rPr>
+        <w:t>servidor contiene un objeto con la siguiente configuración:</w:t>
+      </w:r>
+    </w:p>
+    <w:p>
+      <w:pPr>
+        <w:spacing w:line="360" w:lineRule="auto"/>
+        <w:rPr>
+          <w:rFonts w:ascii="Arial" w:hAnsi="Arial" w:cs="Arial"/>
+          <w:sz w:val="24"/>
+          <w:szCs w:val="24"/>
+        </w:rPr>
+      </w:pPr>
+      <w:r>
+        <w:rPr>
+          <w:noProof/>
+          <w:lang w:eastAsia="es-BO"/>
+        </w:rPr>
+        <w:drawing>
+          <wp:inline distT="0" distB="0" distL="0" distR="0" wp14:anchorId="6025A4A7" wp14:editId="5384F8B2">
+            <wp:extent cx="3279857" cy="3970020"/>
+            <wp:effectExtent l="0" t="0" r="0" b="0"/>
+            <wp:docPr id="4" name="Imagen 4"/>
+            <wp:cNvGraphicFramePr>
+              <a:graphicFrameLocks xmlns:a="http://schemas.openxmlformats.org/drawingml/2006/main" noChangeAspect="1"/>
+            </wp:cNvGraphicFramePr>
+            <a:graphic xmlns:a="http://schemas.openxmlformats.org/drawingml/2006/main">
+              <a:graphicData uri="http://schemas.openxmlformats.org/drawingml/2006/picture">
+                <pic:pic xmlns:pic="http://schemas.openxmlformats.org/drawingml/2006/picture">
+                  <pic:nvPicPr>
+                    <pic:cNvPr id="1" name=""/>
+                    <pic:cNvPicPr/>
+                  </pic:nvPicPr>
+                  <pic:blipFill>
+                    <a:blip r:embed="rId26"/>
+                    <a:stretch>
+                      <a:fillRect/>
+                    </a:stretch>
+                  </pic:blipFill>
+                  <pic:spPr>
+                    <a:xfrm>
+                      <a:off x="0" y="0"/>
+                      <a:ext cx="3291638" cy="3984280"/>
+                    </a:xfrm>
+                    <a:prstGeom prst="rect">
+                      <a:avLst/>
+                    </a:prstGeom>
+                  </pic:spPr>
+                </pic:pic>
+              </a:graphicData>
+            </a:graphic>
+          </wp:inline>
+        </w:drawing>
+      </w:r>
+    </w:p>
+    <w:p>
+      <w:pPr>
+        <w:spacing w:line="360" w:lineRule="auto"/>
+        <w:rPr>
+          <w:rFonts w:ascii="Arial" w:hAnsi="Arial" w:cs="Arial"/>
+          <w:sz w:val="24"/>
+          <w:szCs w:val="24"/>
+        </w:rPr>
+      </w:pPr>
+      <w:r>
+        <w:rPr>
+          <w:rFonts w:ascii="Arial" w:hAnsi="Arial" w:cs="Arial"/>
+          <w:sz w:val="24"/>
+          <w:szCs w:val="24"/>
+        </w:rPr>
+        <w:t>Los puntos más importantes d esta configuración son:</w:t>
+      </w:r>
+    </w:p>
+    <w:p>
+      <w:pPr>
+        <w:pStyle w:val="Prrafodelista"/>
+        <w:numPr>
+          <w:ilvl w:val="0"/>
+          <w:numId w:val="4"/>
+        </w:numPr>
+        <w:spacing w:line="360" w:lineRule="auto"/>
+        <w:rPr>
+          <w:rFonts w:ascii="Arial" w:hAnsi="Arial" w:cs="Arial"/>
+          <w:sz w:val="24"/>
+          <w:szCs w:val="24"/>
+        </w:rPr>
+      </w:pPr>
+      <w:proofErr w:type="spellStart"/>
+      <w:r>
+        <w:rPr>
+          <w:rFonts w:ascii="Arial" w:hAnsi="Arial" w:cs="Arial"/>
+          <w:sz w:val="24"/>
+          <w:szCs w:val="24"/>
+        </w:rPr>
+        <w:t>type</w:t>
+      </w:r>
+      <w:proofErr w:type="spellEnd"/>
+      <w:r>
+        <w:rPr>
+          <w:rFonts w:ascii="Arial" w:hAnsi="Arial" w:cs="Arial"/>
+          <w:sz w:val="24"/>
+          <w:szCs w:val="24"/>
+        </w:rPr>
+        <w:t>, el tipo de método HTTP</w:t>
+      </w:r>
+    </w:p>
+    <w:p>
+      <w:pPr>
+        <w:pStyle w:val="Prrafodelista"/>
+        <w:numPr>
+          <w:ilvl w:val="0"/>
+          <w:numId w:val="4"/>
+        </w:numPr>
+        <w:spacing w:line="360" w:lineRule="auto"/>
+        <w:rPr>
+          <w:rFonts w:ascii="Arial" w:hAnsi="Arial" w:cs="Arial"/>
+          <w:sz w:val="24"/>
+          <w:szCs w:val="24"/>
+        </w:rPr>
+      </w:pPr>
+      <w:r>
+        <w:rPr>
+          <w:rFonts w:ascii="Arial" w:hAnsi="Arial" w:cs="Arial"/>
+          <w:sz w:val="24"/>
+          <w:szCs w:val="24"/>
+        </w:rPr>
+        <w:t>data, el objeto enviado al servidor con los datos necesarios para ser procesados.</w:t>
+      </w:r>
+    </w:p>
+    <w:p>
+      <w:pPr>
+        <w:pStyle w:val="Prrafodelista"/>
+        <w:numPr>
+          <w:ilvl w:val="0"/>
+          <w:numId w:val="4"/>
+        </w:numPr>
+        <w:spacing w:line="360" w:lineRule="auto"/>
+        <w:rPr>
+          <w:rFonts w:ascii="Arial" w:hAnsi="Arial" w:cs="Arial"/>
+          <w:sz w:val="24"/>
+          <w:szCs w:val="24"/>
+        </w:rPr>
+      </w:pPr>
+      <w:proofErr w:type="spellStart"/>
+      <w:r>
+        <w:rPr>
+          <w:rFonts w:ascii="Arial" w:hAnsi="Arial" w:cs="Arial"/>
+          <w:sz w:val="24"/>
+          <w:szCs w:val="24"/>
+        </w:rPr>
+        <w:t>success</w:t>
+      </w:r>
+      <w:proofErr w:type="spellEnd"/>
+      <w:r>
+        <w:rPr>
+          <w:rFonts w:ascii="Arial" w:hAnsi="Arial" w:cs="Arial"/>
+          <w:sz w:val="24"/>
+          <w:szCs w:val="24"/>
+        </w:rPr>
+        <w:t xml:space="preserve">, evento </w:t>
+      </w:r>
+      <w:proofErr w:type="spellStart"/>
+      <w:r>
+        <w:rPr>
+          <w:rFonts w:ascii="Arial" w:hAnsi="Arial" w:cs="Arial"/>
+          <w:sz w:val="24"/>
+          <w:szCs w:val="24"/>
+        </w:rPr>
+        <w:t>callback</w:t>
+      </w:r>
+      <w:proofErr w:type="spellEnd"/>
+      <w:r>
+        <w:rPr>
+          <w:rFonts w:ascii="Arial" w:hAnsi="Arial" w:cs="Arial"/>
+          <w:sz w:val="24"/>
+          <w:szCs w:val="24"/>
+        </w:rPr>
+        <w:t xml:space="preserve"> </w:t>
+      </w:r>
+      <w:r>
+        <w:rPr>
+          <w:rFonts w:ascii="Arial" w:hAnsi="Arial" w:cs="Arial"/>
+          <w:sz w:val="24"/>
+          <w:szCs w:val="24"/>
+        </w:rPr>
+        <w:t xml:space="preserve">q se lanza cuando la comunicación con el servidor fue exitosa, el </w:t>
+      </w:r>
+      <w:r>
+        <w:rPr>
+          <w:rFonts w:ascii="Arial" w:hAnsi="Arial" w:cs="Arial"/>
+          <w:sz w:val="24"/>
+          <w:szCs w:val="24"/>
+        </w:rPr>
+        <w:t>parámetro</w:t>
+      </w:r>
+      <w:r>
+        <w:rPr>
+          <w:rFonts w:ascii="Arial" w:hAnsi="Arial" w:cs="Arial"/>
+          <w:sz w:val="24"/>
+          <w:szCs w:val="24"/>
+        </w:rPr>
+        <w:t xml:space="preserve"> ‘</w:t>
+      </w:r>
+      <w:proofErr w:type="spellStart"/>
+      <w:r>
+        <w:rPr>
+          <w:rFonts w:ascii="Arial" w:hAnsi="Arial" w:cs="Arial"/>
+          <w:sz w:val="24"/>
+          <w:szCs w:val="24"/>
+        </w:rPr>
+        <w:t>obj</w:t>
+      </w:r>
+      <w:proofErr w:type="spellEnd"/>
+      <w:r>
+        <w:rPr>
+          <w:rFonts w:ascii="Arial" w:hAnsi="Arial" w:cs="Arial"/>
+          <w:sz w:val="24"/>
+          <w:szCs w:val="24"/>
+        </w:rPr>
+        <w:t xml:space="preserve">’ es el objeto </w:t>
+      </w:r>
+      <w:r>
+        <w:rPr>
+          <w:rFonts w:ascii="Arial" w:hAnsi="Arial" w:cs="Arial"/>
+          <w:sz w:val="24"/>
+          <w:szCs w:val="24"/>
+        </w:rPr>
+        <w:t>q el servidor responde una vez terminado el proceso en ese lado.</w:t>
+      </w:r>
+    </w:p>
+    <w:p>
+      <w:pPr>
+        <w:rPr>
+          <w:rFonts w:ascii="Arial" w:hAnsi="Arial" w:cs="Arial"/>
           <w:b/>
           <w:sz w:val="24"/>
           <w:szCs w:val="24"/>
         </w:rPr>
+      </w:pPr>
+      <w:r>
+        <w:rPr>
+          <w:rFonts w:ascii="Arial" w:hAnsi="Arial" w:cs="Arial"/>
+          <w:b/>
+          <w:sz w:val="24"/>
+          <w:szCs w:val="24"/>
+        </w:rPr>
+        <w:br w:type="page"/>
+      </w:r>
+    </w:p>
+    <w:p>
+      <w:pPr>
+        <w:spacing w:line="360" w:lineRule="auto"/>
+        <w:rPr>
+          <w:rFonts w:ascii="Arial" w:hAnsi="Arial" w:cs="Arial"/>
+          <w:sz w:val="24"/>
+          <w:szCs w:val="24"/>
+        </w:rPr>
+      </w:pPr>
+      <w:r>
+        <w:rPr>
+          <w:rFonts w:ascii="Arial" w:hAnsi="Arial" w:cs="Arial"/>
+          <w:b/>
+          <w:sz w:val="24"/>
+          <w:szCs w:val="24"/>
+        </w:rPr>
+        <w:lastRenderedPageBreak/>
         <w:t>SERVIDOR</w:t>
       </w:r>
     </w:p>
@@ -4489,11 +4837,343 @@
           <w:szCs w:val="24"/>
         </w:rPr>
       </w:pPr>
+      <w:r>
+        <w:rPr>
+          <w:rFonts w:ascii="Arial" w:hAnsi="Arial" w:cs="Arial"/>
+          <w:sz w:val="24"/>
+          <w:szCs w:val="24"/>
+        </w:rPr>
+        <w:t xml:space="preserve">En el caso del servidor la lógica se basa en su totalidad del lenguaje PHP. En este lado del sistema, nuestro punto de entrada, </w:t>
+      </w:r>
+      <w:proofErr w:type="spellStart"/>
+      <w:r>
+        <w:rPr>
+          <w:rFonts w:ascii="Arial" w:hAnsi="Arial" w:cs="Arial"/>
+          <w:sz w:val="24"/>
+          <w:szCs w:val="24"/>
+        </w:rPr>
+        <w:t>index.php</w:t>
+      </w:r>
+      <w:proofErr w:type="spellEnd"/>
+      <w:r>
+        <w:rPr>
+          <w:rFonts w:ascii="Arial" w:hAnsi="Arial" w:cs="Arial"/>
+          <w:sz w:val="24"/>
+          <w:szCs w:val="24"/>
+        </w:rPr>
+        <w:t xml:space="preserve">, hace de proxi para todas las consultas HTTP q se envían al servidor y se los </w:t>
+      </w:r>
+      <w:proofErr w:type="spellStart"/>
+      <w:r>
+        <w:rPr>
+          <w:rFonts w:ascii="Arial" w:hAnsi="Arial" w:cs="Arial"/>
+          <w:sz w:val="24"/>
+          <w:szCs w:val="24"/>
+        </w:rPr>
+        <w:t>redirecciona</w:t>
+      </w:r>
+      <w:proofErr w:type="spellEnd"/>
+      <w:r>
+        <w:rPr>
+          <w:rFonts w:ascii="Arial" w:hAnsi="Arial" w:cs="Arial"/>
+          <w:sz w:val="24"/>
+          <w:szCs w:val="24"/>
+        </w:rPr>
+        <w:t xml:space="preserve"> a las respectivas funciones dependiendo del atributo ‘</w:t>
+      </w:r>
+      <w:proofErr w:type="spellStart"/>
+      <w:r>
+        <w:rPr>
+          <w:rFonts w:ascii="Arial" w:hAnsi="Arial" w:cs="Arial"/>
+          <w:sz w:val="24"/>
+          <w:szCs w:val="24"/>
+        </w:rPr>
+        <w:t>accion</w:t>
+      </w:r>
+      <w:proofErr w:type="spellEnd"/>
+      <w:r>
+        <w:rPr>
+          <w:rFonts w:ascii="Arial" w:hAnsi="Arial" w:cs="Arial"/>
+          <w:sz w:val="24"/>
+          <w:szCs w:val="24"/>
+        </w:rPr>
+        <w:t>’ q se envía desde el cliente como parte de consulta.</w:t>
+      </w:r>
+    </w:p>
+    <w:p>
+      <w:pPr>
+        <w:spacing w:line="360" w:lineRule="auto"/>
+        <w:rPr>
+          <w:rFonts w:ascii="Arial" w:hAnsi="Arial" w:cs="Arial"/>
+          <w:sz w:val="24"/>
+          <w:szCs w:val="24"/>
+        </w:rPr>
+      </w:pPr>
+      <w:r>
+        <w:rPr>
+          <w:rFonts w:ascii="Arial" w:hAnsi="Arial" w:cs="Arial"/>
+          <w:sz w:val="24"/>
+          <w:szCs w:val="24"/>
+        </w:rPr>
+        <w:t xml:space="preserve">Además del atributo ‘acción’ es posible q se envíen otros datos para ser procesados en el servidor. En la mayoría de los casos, los datos extras </w:t>
+      </w:r>
+      <w:r>
+        <w:rPr>
+          <w:rFonts w:ascii="Arial" w:hAnsi="Arial" w:cs="Arial"/>
+          <w:sz w:val="24"/>
+          <w:szCs w:val="24"/>
+        </w:rPr>
+        <w:t>nos llega en el atributo ‘</w:t>
+      </w:r>
+      <w:proofErr w:type="spellStart"/>
+      <w:r>
+        <w:rPr>
+          <w:rFonts w:ascii="Arial" w:hAnsi="Arial" w:cs="Arial"/>
+          <w:sz w:val="24"/>
+          <w:szCs w:val="24"/>
+        </w:rPr>
+        <w:t>parametros</w:t>
+      </w:r>
+      <w:proofErr w:type="spellEnd"/>
+      <w:r>
+        <w:rPr>
+          <w:rFonts w:ascii="Arial" w:hAnsi="Arial" w:cs="Arial"/>
+          <w:sz w:val="24"/>
+          <w:szCs w:val="24"/>
+        </w:rPr>
+        <w:t>’ el cual es una lista.</w:t>
+      </w:r>
+    </w:p>
+    <w:p>
+      <w:pPr>
+        <w:spacing w:line="360" w:lineRule="auto"/>
+        <w:rPr>
+          <w:rFonts w:ascii="Arial" w:hAnsi="Arial" w:cs="Arial"/>
+          <w:sz w:val="24"/>
+          <w:szCs w:val="24"/>
+        </w:rPr>
+      </w:pPr>
+      <w:r>
+        <w:rPr>
+          <w:rFonts w:ascii="Arial" w:hAnsi="Arial" w:cs="Arial"/>
+          <w:sz w:val="24"/>
+          <w:szCs w:val="24"/>
+        </w:rPr>
+        <w:t>El Objeto ‘data’ enviado desde el cliente lo encontramos en las variables ‘$_POST’ o ‘$_GET’ cuando llegan al servidor</w:t>
+      </w:r>
+      <w:r>
+        <w:rPr>
+          <w:rFonts w:ascii="Arial" w:hAnsi="Arial" w:cs="Arial"/>
+          <w:sz w:val="24"/>
+          <w:szCs w:val="24"/>
+        </w:rPr>
+        <w:t xml:space="preserve">, una vez sabiendo q tipo de consulta es lo enviamos a una de las funciones específicas para cada uno, </w:t>
+      </w:r>
+      <w:proofErr w:type="spellStart"/>
+      <w:r>
+        <w:rPr>
+          <w:rFonts w:ascii="Arial" w:hAnsi="Arial" w:cs="Arial"/>
+          <w:sz w:val="24"/>
+          <w:szCs w:val="24"/>
+        </w:rPr>
+        <w:t>runGet</w:t>
+      </w:r>
+      <w:proofErr w:type="spellEnd"/>
+      <w:r>
+        <w:rPr>
+          <w:rFonts w:ascii="Arial" w:hAnsi="Arial" w:cs="Arial"/>
+          <w:sz w:val="24"/>
+          <w:szCs w:val="24"/>
+        </w:rPr>
+        <w:t xml:space="preserve"> o </w:t>
+      </w:r>
+      <w:proofErr w:type="spellStart"/>
+      <w:r>
+        <w:rPr>
+          <w:rFonts w:ascii="Arial" w:hAnsi="Arial" w:cs="Arial"/>
+          <w:sz w:val="24"/>
+          <w:szCs w:val="24"/>
+        </w:rPr>
+        <w:t>runPost</w:t>
+      </w:r>
+      <w:proofErr w:type="spellEnd"/>
+      <w:r>
+        <w:rPr>
+          <w:rFonts w:ascii="Arial" w:hAnsi="Arial" w:cs="Arial"/>
+          <w:sz w:val="24"/>
+          <w:szCs w:val="24"/>
+        </w:rPr>
+        <w:t>.</w:t>
+      </w:r>
+    </w:p>
+    <w:p>
+      <w:pPr>
+        <w:spacing w:line="360" w:lineRule="auto"/>
+        <w:rPr>
+          <w:rFonts w:ascii="Arial" w:hAnsi="Arial" w:cs="Arial"/>
+          <w:sz w:val="24"/>
+          <w:szCs w:val="24"/>
+        </w:rPr>
+      </w:pPr>
+      <w:r>
+        <w:rPr>
+          <w:rFonts w:ascii="Arial" w:hAnsi="Arial" w:cs="Arial"/>
+          <w:sz w:val="24"/>
+          <w:szCs w:val="24"/>
+        </w:rPr>
+        <w:t xml:space="preserve">En cada una de estas funciones nos encargamos de obtener y evaluar cada uno de los parámetros enviados desde el cliente, </w:t>
+      </w:r>
+      <w:r>
+        <w:rPr>
+          <w:rFonts w:ascii="Arial" w:hAnsi="Arial" w:cs="Arial"/>
+          <w:sz w:val="24"/>
+          <w:szCs w:val="24"/>
+        </w:rPr>
+        <w:t>evaluando primero el parámetro ‘</w:t>
+      </w:r>
+      <w:proofErr w:type="spellStart"/>
+      <w:r>
+        <w:rPr>
+          <w:rFonts w:ascii="Arial" w:hAnsi="Arial" w:cs="Arial"/>
+          <w:sz w:val="24"/>
+          <w:szCs w:val="24"/>
+        </w:rPr>
+        <w:t>accion</w:t>
+      </w:r>
+      <w:proofErr w:type="spellEnd"/>
+      <w:r>
+        <w:rPr>
+          <w:rFonts w:ascii="Arial" w:hAnsi="Arial" w:cs="Arial"/>
+          <w:sz w:val="24"/>
+          <w:szCs w:val="24"/>
+        </w:rPr>
+        <w:t xml:space="preserve">’ para saber cuál es la acción q se debe ejecutar para esta llamada, esto se lo hace con el uso de una estructura </w:t>
+      </w:r>
+      <w:proofErr w:type="spellStart"/>
+      <w:r>
+        <w:rPr>
+          <w:rFonts w:ascii="Arial" w:hAnsi="Arial" w:cs="Arial"/>
+          <w:i/>
+          <w:sz w:val="24"/>
+          <w:szCs w:val="24"/>
+        </w:rPr>
+        <w:t>switch</w:t>
+      </w:r>
+      <w:proofErr w:type="spellEnd"/>
+      <w:r>
+        <w:rPr>
+          <w:rFonts w:ascii="Arial" w:hAnsi="Arial" w:cs="Arial"/>
+          <w:sz w:val="24"/>
+          <w:szCs w:val="24"/>
+        </w:rPr>
+        <w:t>.</w:t>
+      </w:r>
+    </w:p>
+    <w:p>
+      <w:pPr>
+        <w:spacing w:line="360" w:lineRule="auto"/>
+        <w:rPr>
+          <w:rFonts w:ascii="Arial" w:hAnsi="Arial" w:cs="Arial"/>
+          <w:i/>
+          <w:sz w:val="24"/>
+          <w:szCs w:val="24"/>
+        </w:rPr>
+      </w:pPr>
+      <w:r>
+        <w:rPr>
+          <w:rFonts w:ascii="Arial" w:hAnsi="Arial" w:cs="Arial"/>
+          <w:sz w:val="24"/>
+          <w:szCs w:val="24"/>
+        </w:rPr>
+        <w:t>Finalmente, una vez procesada la información en el servidor se llena la respuesta en la variable $</w:t>
+      </w:r>
+      <w:proofErr w:type="spellStart"/>
+      <w:r>
+        <w:rPr>
+          <w:rFonts w:ascii="Arial" w:hAnsi="Arial" w:cs="Arial"/>
+          <w:sz w:val="24"/>
+          <w:szCs w:val="24"/>
+        </w:rPr>
+        <w:t>result</w:t>
+      </w:r>
+      <w:proofErr w:type="spellEnd"/>
+      <w:r>
+        <w:rPr>
+          <w:rFonts w:ascii="Arial" w:hAnsi="Arial" w:cs="Arial"/>
+          <w:sz w:val="24"/>
+          <w:szCs w:val="24"/>
+        </w:rPr>
+        <w:t xml:space="preserve">, este luego es enviado al cliente y se lo puede acceder en el </w:t>
+      </w:r>
+      <w:proofErr w:type="spellStart"/>
+      <w:r>
+        <w:rPr>
+          <w:rFonts w:ascii="Arial" w:hAnsi="Arial" w:cs="Arial"/>
+          <w:sz w:val="24"/>
+          <w:szCs w:val="24"/>
+        </w:rPr>
+        <w:t>callback</w:t>
+      </w:r>
+      <w:proofErr w:type="spellEnd"/>
+      <w:r>
+        <w:rPr>
+          <w:rFonts w:ascii="Arial" w:hAnsi="Arial" w:cs="Arial"/>
+          <w:sz w:val="24"/>
+          <w:szCs w:val="24"/>
+        </w:rPr>
+        <w:t xml:space="preserve"> </w:t>
+      </w:r>
+      <w:proofErr w:type="spellStart"/>
+      <w:r>
+        <w:rPr>
+          <w:rFonts w:ascii="Arial" w:hAnsi="Arial" w:cs="Arial"/>
+          <w:i/>
+          <w:sz w:val="24"/>
+          <w:szCs w:val="24"/>
+        </w:rPr>
+        <w:t>success</w:t>
+      </w:r>
+      <w:proofErr w:type="spellEnd"/>
+      <w:r>
+        <w:rPr>
+          <w:rFonts w:ascii="Arial" w:hAnsi="Arial" w:cs="Arial"/>
+          <w:sz w:val="24"/>
+          <w:szCs w:val="24"/>
+        </w:rPr>
+        <w:t xml:space="preserve"> mediante el </w:t>
+      </w:r>
+      <w:proofErr w:type="spellStart"/>
+      <w:r>
+        <w:rPr>
+          <w:rFonts w:ascii="Arial" w:hAnsi="Arial" w:cs="Arial"/>
+          <w:sz w:val="24"/>
+          <w:szCs w:val="24"/>
+        </w:rPr>
+        <w:t>parametro</w:t>
+      </w:r>
+      <w:proofErr w:type="spellEnd"/>
+      <w:r>
+        <w:rPr>
+          <w:rFonts w:ascii="Arial" w:hAnsi="Arial" w:cs="Arial"/>
+          <w:sz w:val="24"/>
+          <w:szCs w:val="24"/>
+        </w:rPr>
+        <w:t xml:space="preserve"> </w:t>
+      </w:r>
+      <w:r>
+        <w:rPr>
+          <w:rFonts w:ascii="Arial" w:hAnsi="Arial" w:cs="Arial"/>
+          <w:i/>
+          <w:sz w:val="24"/>
+          <w:szCs w:val="24"/>
+        </w:rPr>
+        <w:t>obj.</w:t>
+      </w:r>
       <w:bookmarkStart w:id="1" w:name="_GoBack"/>
       <w:bookmarkEnd w:id="1"/>
     </w:p>
     <w:sectPr>
-      <w:headerReference w:type="default" r:id="rId26"/>
+      <w:headerReference w:type="default" r:id="rId27"/>
       <w:pgSz w:w="12240" w:h="15840" w:code="1"/>
       <w:pgMar w:top="1134" w:right="1134" w:bottom="1134" w:left="1701" w:header="709" w:footer="709" w:gutter="0"/>
       <w:cols w:space="708"/>
@@ -4504,7 +5184,7 @@
 </file>
 
 <file path=word/endnotes.xml><?xml version="1.0" encoding="utf-8"?>
-<w:endnotes xmlns:wpc="http://schemas.microsoft.com/office/word/2010/wordprocessingCanvas" xmlns:mc="http://schemas.openxmlformats.org/markup-compatibility/2006" xmlns:o="urn:schemas-microsoft-com:office:office" xmlns:r="http://schemas.openxmlformats.org/officeDocument/2006/relationships" xmlns:m="http://schemas.openxmlformats.org/officeDocument/2006/math" xmlns:v="urn:schemas-microsoft-com:vml" xmlns:wp14="http://schemas.microsoft.com/office/word/2010/wordprocessingDrawing" xmlns:wp="http://schemas.openxmlformats.org/drawingml/2006/wordprocessingDrawing" xmlns:w10="urn:schemas-microsoft-com:office:word" xmlns:w="http://schemas.openxmlformats.org/wordprocessingml/2006/main" xmlns:w14="http://schemas.microsoft.com/office/word/2010/wordml" xmlns:wpg="http://schemas.microsoft.com/office/word/2010/wordprocessingGroup" xmlns:wpi="http://schemas.microsoft.com/office/word/2010/wordprocessingInk" xmlns:wne="http://schemas.microsoft.com/office/word/2006/wordml" xmlns:wps="http://schemas.microsoft.com/office/word/2010/wordprocessingShape" mc:Ignorable="w14 wp14">
+<w:endnotes xmlns:wpc="http://schemas.microsoft.com/office/word/2010/wordprocessingCanvas" xmlns:mc="http://schemas.openxmlformats.org/markup-compatibility/2006" xmlns:o="urn:schemas-microsoft-com:office:office" xmlns:r="http://schemas.openxmlformats.org/officeDocument/2006/relationships" xmlns:m="http://schemas.openxmlformats.org/officeDocument/2006/math" xmlns:v="urn:schemas-microsoft-com:vml" xmlns:wp14="http://schemas.microsoft.com/office/word/2010/wordprocessingDrawing" xmlns:wp="http://schemas.openxmlformats.org/drawingml/2006/wordprocessingDrawing" xmlns:w10="urn:schemas-microsoft-com:office:word" xmlns:w="http://schemas.openxmlformats.org/wordprocessingml/2006/main" xmlns:w14="http://schemas.microsoft.com/office/word/2010/wordml" xmlns:w15="http://schemas.microsoft.com/office/word/2012/wordml" xmlns:wpg="http://schemas.microsoft.com/office/word/2010/wordprocessingGroup" xmlns:wpi="http://schemas.microsoft.com/office/word/2010/wordprocessingInk" xmlns:wne="http://schemas.microsoft.com/office/word/2006/wordml" xmlns:wps="http://schemas.microsoft.com/office/word/2010/wordprocessingShape" mc:Ignorable="w14 w15 wp14">
   <w:endnote w:type="separator" w:id="-1">
     <w:p>
       <w:pPr>
@@ -4529,7 +5209,7 @@
 </file>
 
 <file path=word/footnotes.xml><?xml version="1.0" encoding="utf-8"?>
-<w:footnotes xmlns:wpc="http://schemas.microsoft.com/office/word/2010/wordprocessingCanvas" xmlns:mc="http://schemas.openxmlformats.org/markup-compatibility/2006" xmlns:o="urn:schemas-microsoft-com:office:office" xmlns:r="http://schemas.openxmlformats.org/officeDocument/2006/relationships" xmlns:m="http://schemas.openxmlformats.org/officeDocument/2006/math" xmlns:v="urn:schemas-microsoft-com:vml" xmlns:wp14="http://schemas.microsoft.com/office/word/2010/wordprocessingDrawing" xmlns:wp="http://schemas.openxmlformats.org/drawingml/2006/wordprocessingDrawing" xmlns:w10="urn:schemas-microsoft-com:office:word" xmlns:w="http://schemas.openxmlformats.org/wordprocessingml/2006/main" xmlns:w14="http://schemas.microsoft.com/office/word/2010/wordml" xmlns:wpg="http://schemas.microsoft.com/office/word/2010/wordprocessingGroup" xmlns:wpi="http://schemas.microsoft.com/office/word/2010/wordprocessingInk" xmlns:wne="http://schemas.microsoft.com/office/word/2006/wordml" xmlns:wps="http://schemas.microsoft.com/office/word/2010/wordprocessingShape" mc:Ignorable="w14 wp14">
+<w:footnotes xmlns:wpc="http://schemas.microsoft.com/office/word/2010/wordprocessingCanvas" xmlns:mc="http://schemas.openxmlformats.org/markup-compatibility/2006" xmlns:o="urn:schemas-microsoft-com:office:office" xmlns:r="http://schemas.openxmlformats.org/officeDocument/2006/relationships" xmlns:m="http://schemas.openxmlformats.org/officeDocument/2006/math" xmlns:v="urn:schemas-microsoft-com:vml" xmlns:wp14="http://schemas.microsoft.com/office/word/2010/wordprocessingDrawing" xmlns:wp="http://schemas.openxmlformats.org/drawingml/2006/wordprocessingDrawing" xmlns:w10="urn:schemas-microsoft-com:office:word" xmlns:w="http://schemas.openxmlformats.org/wordprocessingml/2006/main" xmlns:w14="http://schemas.microsoft.com/office/word/2010/wordml" xmlns:w15="http://schemas.microsoft.com/office/word/2012/wordml" xmlns:wpg="http://schemas.microsoft.com/office/word/2010/wordprocessingGroup" xmlns:wpi="http://schemas.microsoft.com/office/word/2010/wordprocessingInk" xmlns:wne="http://schemas.microsoft.com/office/word/2006/wordml" xmlns:wps="http://schemas.microsoft.com/office/word/2010/wordprocessingShape" mc:Ignorable="w14 w15 wp14">
   <w:footnote w:type="separator" w:id="-1">
     <w:p>
       <w:pPr>
@@ -4554,15 +5234,15 @@
 </file>
 
 <file path=word/header1.xml><?xml version="1.0" encoding="utf-8"?>
-<w:hdr xmlns:wpc="http://schemas.microsoft.com/office/word/2010/wordprocessingCanvas" xmlns:mc="http://schemas.openxmlformats.org/markup-compatibility/2006" xmlns:o="urn:schemas-microsoft-com:office:office" xmlns:r="http://schemas.openxmlformats.org/officeDocument/2006/relationships" xmlns:m="http://schemas.openxmlformats.org/officeDocument/2006/math" xmlns:v="urn:schemas-microsoft-com:vml" xmlns:wp14="http://schemas.microsoft.com/office/word/2010/wordprocessingDrawing" xmlns:wp="http://schemas.openxmlformats.org/drawingml/2006/wordprocessingDrawing" xmlns:w10="urn:schemas-microsoft-com:office:word" xmlns:w="http://schemas.openxmlformats.org/wordprocessingml/2006/main" xmlns:w14="http://schemas.microsoft.com/office/word/2010/wordml" xmlns:wpg="http://schemas.microsoft.com/office/word/2010/wordprocessingGroup" xmlns:wpi="http://schemas.microsoft.com/office/word/2010/wordprocessingInk" xmlns:wne="http://schemas.microsoft.com/office/word/2006/wordml" xmlns:wps="http://schemas.microsoft.com/office/word/2010/wordprocessingShape" mc:Ignorable="w14 wp14">
+<w:hdr xmlns:wpc="http://schemas.microsoft.com/office/word/2010/wordprocessingCanvas" xmlns:mc="http://schemas.openxmlformats.org/markup-compatibility/2006" xmlns:o="urn:schemas-microsoft-com:office:office" xmlns:r="http://schemas.openxmlformats.org/officeDocument/2006/relationships" xmlns:m="http://schemas.openxmlformats.org/officeDocument/2006/math" xmlns:v="urn:schemas-microsoft-com:vml" xmlns:wp14="http://schemas.microsoft.com/office/word/2010/wordprocessingDrawing" xmlns:wp="http://schemas.openxmlformats.org/drawingml/2006/wordprocessingDrawing" xmlns:w10="urn:schemas-microsoft-com:office:word" xmlns:w="http://schemas.openxmlformats.org/wordprocessingml/2006/main" xmlns:w14="http://schemas.microsoft.com/office/word/2010/wordml" xmlns:w15="http://schemas.microsoft.com/office/word/2012/wordml" xmlns:wpg="http://schemas.microsoft.com/office/word/2010/wordprocessingGroup" xmlns:wpi="http://schemas.microsoft.com/office/word/2010/wordprocessingInk" xmlns:wne="http://schemas.microsoft.com/office/word/2006/wordml" xmlns:wps="http://schemas.microsoft.com/office/word/2010/wordprocessingShape" mc:Ignorable="w14 w15 wp14">
   <w:p>
     <w:pPr>
-      <w:pStyle w:val="Header"/>
+      <w:pStyle w:val="Encabezado"/>
     </w:pPr>
     <w:r>
       <w:rPr>
         <w:noProof/>
-        <w:lang w:val="en-US"/>
+        <w:lang w:eastAsia="es-BO"/>
       </w:rPr>
       <w:drawing>
         <wp:anchor distT="0" distB="0" distL="114300" distR="114300" simplePos="0" relativeHeight="251658240" behindDoc="0" locked="0" layoutInCell="1" allowOverlap="1" wp14:anchorId="0A548224" wp14:editId="67116895">
@@ -4621,14 +5301,14 @@
   </w:p>
   <w:p>
     <w:pPr>
-      <w:pStyle w:val="Header"/>
+      <w:pStyle w:val="Encabezado"/>
     </w:pPr>
   </w:p>
 </w:hdr>
 </file>
 
 <file path=word/numbering.xml><?xml version="1.0" encoding="utf-8"?>
-<w:numbering xmlns:wpc="http://schemas.microsoft.com/office/word/2010/wordprocessingCanvas" xmlns:mc="http://schemas.openxmlformats.org/markup-compatibility/2006" xmlns:o="urn:schemas-microsoft-com:office:office" xmlns:r="http://schemas.openxmlformats.org/officeDocument/2006/relationships" xmlns:m="http://schemas.openxmlformats.org/officeDocument/2006/math" xmlns:v="urn:schemas-microsoft-com:vml" xmlns:wp14="http://schemas.microsoft.com/office/word/2010/wordprocessingDrawing" xmlns:wp="http://schemas.openxmlformats.org/drawingml/2006/wordprocessingDrawing" xmlns:w10="urn:schemas-microsoft-com:office:word" xmlns:w="http://schemas.openxmlformats.org/wordprocessingml/2006/main" xmlns:w14="http://schemas.microsoft.com/office/word/2010/wordml" xmlns:wpg="http://schemas.microsoft.com/office/word/2010/wordprocessingGroup" xmlns:wpi="http://schemas.microsoft.com/office/word/2010/wordprocessingInk" xmlns:wne="http://schemas.microsoft.com/office/word/2006/wordml" xmlns:wps="http://schemas.microsoft.com/office/word/2010/wordprocessingShape" mc:Ignorable="w14 wp14">
+<w:numbering xmlns:wpc="http://schemas.microsoft.com/office/word/2010/wordprocessingCanvas" xmlns:mc="http://schemas.openxmlformats.org/markup-compatibility/2006" xmlns:o="urn:schemas-microsoft-com:office:office" xmlns:r="http://schemas.openxmlformats.org/officeDocument/2006/relationships" xmlns:m="http://schemas.openxmlformats.org/officeDocument/2006/math" xmlns:v="urn:schemas-microsoft-com:vml" xmlns:wp14="http://schemas.microsoft.com/office/word/2010/wordprocessingDrawing" xmlns:wp="http://schemas.openxmlformats.org/drawingml/2006/wordprocessingDrawing" xmlns:w10="urn:schemas-microsoft-com:office:word" xmlns:w="http://schemas.openxmlformats.org/wordprocessingml/2006/main" xmlns:w14="http://schemas.microsoft.com/office/word/2010/wordml" xmlns:w15="http://schemas.microsoft.com/office/word/2012/wordml" xmlns:wpg="http://schemas.microsoft.com/office/word/2010/wordprocessingGroup" xmlns:wpi="http://schemas.microsoft.com/office/word/2010/wordprocessingInk" xmlns:wne="http://schemas.microsoft.com/office/word/2006/wordml" xmlns:wps="http://schemas.microsoft.com/office/word/2010/wordprocessingShape" mc:Ignorable="w14 w15 wp14">
   <w:abstractNum w:abstractNumId="0">
     <w:nsid w:val="3A5F7C26"/>
     <w:multiLevelType w:val="hybridMultilevel"/>
@@ -5095,7 +5775,7 @@
 </file>
 
 <file path=word/styles.xml><?xml version="1.0" encoding="utf-8"?>
-<w:styles xmlns:mc="http://schemas.openxmlformats.org/markup-compatibility/2006" xmlns:r="http://schemas.openxmlformats.org/officeDocument/2006/relationships" xmlns:w="http://schemas.openxmlformats.org/wordprocessingml/2006/main" xmlns:w14="http://schemas.microsoft.com/office/word/2010/wordml" mc:Ignorable="w14">
+<w:styles xmlns:mc="http://schemas.openxmlformats.org/markup-compatibility/2006" xmlns:r="http://schemas.openxmlformats.org/officeDocument/2006/relationships" xmlns:w="http://schemas.openxmlformats.org/wordprocessingml/2006/main" xmlns:w14="http://schemas.microsoft.com/office/word/2010/wordml" xmlns:w15="http://schemas.microsoft.com/office/word/2012/wordml" mc:Ignorable="w14 w15">
   <w:docDefaults>
     <w:rPrDefault>
       <w:rPr>
@@ -5111,158 +5791,391 @@
       </w:pPr>
     </w:pPrDefault>
   </w:docDefaults>
-  <w:latentStyles w:defLockedState="0" w:defUIPriority="99" w:defSemiHidden="1" w:defUnhideWhenUsed="1" w:defQFormat="0" w:count="267">
-    <w:lsdException w:name="Normal" w:semiHidden="0" w:uiPriority="0" w:unhideWhenUsed="0" w:qFormat="1"/>
-    <w:lsdException w:name="heading 1" w:semiHidden="0" w:uiPriority="9" w:unhideWhenUsed="0" w:qFormat="1"/>
-    <w:lsdException w:name="heading 2" w:uiPriority="9" w:qFormat="1"/>
-    <w:lsdException w:name="heading 3" w:uiPriority="9" w:qFormat="1"/>
-    <w:lsdException w:name="heading 4" w:uiPriority="9" w:qFormat="1"/>
-    <w:lsdException w:name="heading 5" w:uiPriority="9" w:qFormat="1"/>
-    <w:lsdException w:name="heading 6" w:uiPriority="9" w:qFormat="1"/>
-    <w:lsdException w:name="heading 7" w:uiPriority="9" w:qFormat="1"/>
-    <w:lsdException w:name="heading 8" w:uiPriority="9" w:qFormat="1"/>
-    <w:lsdException w:name="heading 9" w:uiPriority="9" w:qFormat="1"/>
-    <w:lsdException w:name="toc 1" w:uiPriority="39"/>
-    <w:lsdException w:name="toc 2" w:uiPriority="39"/>
-    <w:lsdException w:name="toc 3" w:uiPriority="39"/>
-    <w:lsdException w:name="toc 4" w:uiPriority="39"/>
-    <w:lsdException w:name="toc 5" w:uiPriority="39"/>
-    <w:lsdException w:name="toc 6" w:uiPriority="39"/>
-    <w:lsdException w:name="toc 7" w:uiPriority="39"/>
-    <w:lsdException w:name="toc 8" w:uiPriority="39"/>
-    <w:lsdException w:name="toc 9" w:uiPriority="39"/>
-    <w:lsdException w:name="caption" w:uiPriority="35" w:qFormat="1"/>
-    <w:lsdException w:name="Title" w:semiHidden="0" w:uiPriority="1" w:unhideWhenUsed="0" w:qFormat="1"/>
-    <w:lsdException w:name="Default Paragraph Font" w:uiPriority="1"/>
-    <w:lsdException w:name="Subtitle" w:semiHidden="0" w:uiPriority="11" w:unhideWhenUsed="0" w:qFormat="1"/>
-    <w:lsdException w:name="Block Text" w:uiPriority="1" w:qFormat="1"/>
-    <w:lsdException w:name="Strong" w:semiHidden="0" w:uiPriority="1" w:unhideWhenUsed="0" w:qFormat="1"/>
-    <w:lsdException w:name="Emphasis" w:semiHidden="0" w:uiPriority="20" w:unhideWhenUsed="0" w:qFormat="1"/>
-    <w:lsdException w:name="Table Grid" w:semiHidden="0" w:uiPriority="39" w:unhideWhenUsed="0"/>
-    <w:lsdException w:name="Placeholder Text" w:unhideWhenUsed="0"/>
-    <w:lsdException w:name="No Spacing" w:semiHidden="0" w:uiPriority="1" w:unhideWhenUsed="0" w:qFormat="1"/>
-    <w:lsdException w:name="Light Shading" w:semiHidden="0" w:uiPriority="60" w:unhideWhenUsed="0"/>
-    <w:lsdException w:name="Light List" w:semiHidden="0" w:uiPriority="61" w:unhideWhenUsed="0"/>
-    <w:lsdException w:name="Light Grid" w:semiHidden="0" w:uiPriority="62" w:unhideWhenUsed="0"/>
-    <w:lsdException w:name="Medium Shading 1" w:semiHidden="0" w:uiPriority="63" w:unhideWhenUsed="0"/>
-    <w:lsdException w:name="Medium Shading 2" w:semiHidden="0" w:uiPriority="64" w:unhideWhenUsed="0"/>
-    <w:lsdException w:name="Medium List 1" w:semiHidden="0" w:uiPriority="65" w:unhideWhenUsed="0"/>
-    <w:lsdException w:name="Medium List 2" w:semiHidden="0" w:uiPriority="66" w:unhideWhenUsed="0"/>
-    <w:lsdException w:name="Medium Grid 1" w:semiHidden="0" w:uiPriority="67" w:unhideWhenUsed="0"/>
-    <w:lsdException w:name="Medium Grid 2" w:semiHidden="0" w:uiPriority="68" w:unhideWhenUsed="0"/>
-    <w:lsdException w:name="Medium Grid 3" w:semiHidden="0" w:uiPriority="69" w:unhideWhenUsed="0"/>
-    <w:lsdException w:name="Dark List" w:semiHidden="0" w:uiPriority="70" w:unhideWhenUsed="0"/>
-    <w:lsdException w:name="Colorful Shading" w:semiHidden="0" w:uiPriority="71" w:unhideWhenUsed="0"/>
-    <w:lsdException w:name="Colorful List" w:semiHidden="0" w:uiPriority="72" w:unhideWhenUsed="0"/>
-    <w:lsdException w:name="Colorful Grid" w:semiHidden="0" w:uiPriority="73" w:unhideWhenUsed="0"/>
-    <w:lsdException w:name="Light Shading Accent 1" w:semiHidden="0" w:uiPriority="60" w:unhideWhenUsed="0"/>
-    <w:lsdException w:name="Light List Accent 1" w:semiHidden="0" w:uiPriority="61" w:unhideWhenUsed="0"/>
-    <w:lsdException w:name="Light Grid Accent 1" w:semiHidden="0" w:uiPriority="62" w:unhideWhenUsed="0"/>
-    <w:lsdException w:name="Medium Shading 1 Accent 1" w:semiHidden="0" w:uiPriority="63" w:unhideWhenUsed="0"/>
-    <w:lsdException w:name="Medium Shading 2 Accent 1" w:semiHidden="0" w:uiPriority="64" w:unhideWhenUsed="0"/>
-    <w:lsdException w:name="Medium List 1 Accent 1" w:semiHidden="0" w:uiPriority="65" w:unhideWhenUsed="0"/>
-    <w:lsdException w:name="Revision" w:unhideWhenUsed="0"/>
-    <w:lsdException w:name="List Paragraph" w:semiHidden="0" w:uiPriority="34" w:unhideWhenUsed="0" w:qFormat="1"/>
-    <w:lsdException w:name="Quote" w:semiHidden="0" w:uiPriority="29" w:unhideWhenUsed="0" w:qFormat="1"/>
-    <w:lsdException w:name="Intense Quote" w:semiHidden="0" w:uiPriority="30" w:unhideWhenUsed="0" w:qFormat="1"/>
-    <w:lsdException w:name="Medium List 2 Accent 1" w:semiHidden="0" w:uiPriority="66" w:unhideWhenUsed="0"/>
-    <w:lsdException w:name="Medium Grid 1 Accent 1" w:semiHidden="0" w:uiPriority="67" w:unhideWhenUsed="0"/>
-    <w:lsdException w:name="Medium Grid 2 Accent 1" w:semiHidden="0" w:uiPriority="68" w:unhideWhenUsed="0"/>
-    <w:lsdException w:name="Medium Grid 3 Accent 1" w:semiHidden="0" w:uiPriority="69" w:unhideWhenUsed="0"/>
-    <w:lsdException w:name="Dark List Accent 1" w:semiHidden="0" w:uiPriority="70" w:unhideWhenUsed="0"/>
-    <w:lsdException w:name="Colorful Shading Accent 1" w:semiHidden="0" w:uiPriority="71" w:unhideWhenUsed="0"/>
-    <w:lsdException w:name="Colorful List Accent 1" w:semiHidden="0" w:uiPriority="72" w:unhideWhenUsed="0"/>
-    <w:lsdException w:name="Colorful Grid Accent 1" w:semiHidden="0" w:uiPriority="73" w:unhideWhenUsed="0"/>
-    <w:lsdException w:name="Light Shading Accent 2" w:semiHidden="0" w:uiPriority="60" w:unhideWhenUsed="0"/>
-    <w:lsdException w:name="Light List Accent 2" w:semiHidden="0" w:uiPriority="61" w:unhideWhenUsed="0"/>
-    <w:lsdException w:name="Light Grid Accent 2" w:semiHidden="0" w:uiPriority="62" w:unhideWhenUsed="0"/>
-    <w:lsdException w:name="Medium Shading 1 Accent 2" w:semiHidden="0" w:uiPriority="63" w:unhideWhenUsed="0"/>
-    <w:lsdException w:name="Medium Shading 2 Accent 2" w:semiHidden="0" w:uiPriority="64" w:unhideWhenUsed="0"/>
-    <w:lsdException w:name="Medium List 1 Accent 2" w:semiHidden="0" w:uiPriority="65" w:unhideWhenUsed="0"/>
-    <w:lsdException w:name="Medium List 2 Accent 2" w:semiHidden="0" w:uiPriority="66" w:unhideWhenUsed="0"/>
-    <w:lsdException w:name="Medium Grid 1 Accent 2" w:semiHidden="0" w:uiPriority="67" w:unhideWhenUsed="0"/>
-    <w:lsdException w:name="Medium Grid 2 Accent 2" w:semiHidden="0" w:uiPriority="68" w:unhideWhenUsed="0"/>
-    <w:lsdException w:name="Medium Grid 3 Accent 2" w:semiHidden="0" w:uiPriority="69" w:unhideWhenUsed="0"/>
-    <w:lsdException w:name="Dark List Accent 2" w:semiHidden="0" w:uiPriority="70" w:unhideWhenUsed="0"/>
-    <w:lsdException w:name="Colorful Shading Accent 2" w:semiHidden="0" w:uiPriority="71" w:unhideWhenUsed="0"/>
-    <w:lsdException w:name="Colorful List Accent 2" w:semiHidden="0" w:uiPriority="72" w:unhideWhenUsed="0"/>
-    <w:lsdException w:name="Colorful Grid Accent 2" w:semiHidden="0" w:uiPriority="73" w:unhideWhenUsed="0"/>
-    <w:lsdException w:name="Light Shading Accent 3" w:semiHidden="0" w:uiPriority="60" w:unhideWhenUsed="0"/>
-    <w:lsdException w:name="Light List Accent 3" w:semiHidden="0" w:uiPriority="61" w:unhideWhenUsed="0"/>
-    <w:lsdException w:name="Light Grid Accent 3" w:semiHidden="0" w:uiPriority="62" w:unhideWhenUsed="0"/>
-    <w:lsdException w:name="Medium Shading 1 Accent 3" w:semiHidden="0" w:uiPriority="63" w:unhideWhenUsed="0"/>
-    <w:lsdException w:name="Medium Shading 2 Accent 3" w:semiHidden="0" w:uiPriority="64" w:unhideWhenUsed="0"/>
-    <w:lsdException w:name="Medium List 1 Accent 3" w:semiHidden="0" w:uiPriority="65" w:unhideWhenUsed="0"/>
-    <w:lsdException w:name="Medium List 2 Accent 3" w:semiHidden="0" w:uiPriority="66" w:unhideWhenUsed="0"/>
-    <w:lsdException w:name="Medium Grid 1 Accent 3" w:semiHidden="0" w:uiPriority="67" w:unhideWhenUsed="0"/>
-    <w:lsdException w:name="Medium Grid 2 Accent 3" w:semiHidden="0" w:uiPriority="68" w:unhideWhenUsed="0"/>
-    <w:lsdException w:name="Medium Grid 3 Accent 3" w:semiHidden="0" w:uiPriority="69" w:unhideWhenUsed="0"/>
-    <w:lsdException w:name="Dark List Accent 3" w:semiHidden="0" w:uiPriority="70" w:unhideWhenUsed="0"/>
-    <w:lsdException w:name="Colorful Shading Accent 3" w:semiHidden="0" w:uiPriority="71" w:unhideWhenUsed="0"/>
-    <w:lsdException w:name="Colorful List Accent 3" w:semiHidden="0" w:uiPriority="72" w:unhideWhenUsed="0"/>
-    <w:lsdException w:name="Colorful Grid Accent 3" w:semiHidden="0" w:uiPriority="73" w:unhideWhenUsed="0"/>
-    <w:lsdException w:name="Light Shading Accent 4" w:semiHidden="0" w:uiPriority="60" w:unhideWhenUsed="0"/>
-    <w:lsdException w:name="Light List Accent 4" w:semiHidden="0" w:uiPriority="61" w:unhideWhenUsed="0"/>
-    <w:lsdException w:name="Light Grid Accent 4" w:semiHidden="0" w:uiPriority="62" w:unhideWhenUsed="0"/>
-    <w:lsdException w:name="Medium Shading 1 Accent 4" w:semiHidden="0" w:uiPriority="63" w:unhideWhenUsed="0"/>
-    <w:lsdException w:name="Medium Shading 2 Accent 4" w:semiHidden="0" w:uiPriority="64" w:unhideWhenUsed="0"/>
-    <w:lsdException w:name="Medium List 1 Accent 4" w:semiHidden="0" w:uiPriority="65" w:unhideWhenUsed="0"/>
-    <w:lsdException w:name="Medium List 2 Accent 4" w:semiHidden="0" w:uiPriority="66" w:unhideWhenUsed="0"/>
-    <w:lsdException w:name="Medium Grid 1 Accent 4" w:semiHidden="0" w:uiPriority="67" w:unhideWhenUsed="0"/>
-    <w:lsdException w:name="Medium Grid 2 Accent 4" w:semiHidden="0" w:uiPriority="68" w:unhideWhenUsed="0"/>
-    <w:lsdException w:name="Medium Grid 3 Accent 4" w:semiHidden="0" w:uiPriority="69" w:unhideWhenUsed="0"/>
-    <w:lsdException w:name="Dark List Accent 4" w:semiHidden="0" w:uiPriority="70" w:unhideWhenUsed="0"/>
-    <w:lsdException w:name="Colorful Shading Accent 4" w:semiHidden="0" w:uiPriority="71" w:unhideWhenUsed="0"/>
-    <w:lsdException w:name="Colorful List Accent 4" w:semiHidden="0" w:uiPriority="72" w:unhideWhenUsed="0"/>
-    <w:lsdException w:name="Colorful Grid Accent 4" w:semiHidden="0" w:uiPriority="73" w:unhideWhenUsed="0"/>
-    <w:lsdException w:name="Light Shading Accent 5" w:semiHidden="0" w:uiPriority="60" w:unhideWhenUsed="0"/>
-    <w:lsdException w:name="Light List Accent 5" w:semiHidden="0" w:uiPriority="61" w:unhideWhenUsed="0"/>
-    <w:lsdException w:name="Light Grid Accent 5" w:semiHidden="0" w:uiPriority="62" w:unhideWhenUsed="0"/>
-    <w:lsdException w:name="Medium Shading 1 Accent 5" w:semiHidden="0" w:uiPriority="63" w:unhideWhenUsed="0"/>
-    <w:lsdException w:name="Medium Shading 2 Accent 5" w:semiHidden="0" w:uiPriority="64" w:unhideWhenUsed="0"/>
-    <w:lsdException w:name="Medium List 1 Accent 5" w:semiHidden="0" w:uiPriority="65" w:unhideWhenUsed="0"/>
-    <w:lsdException w:name="Medium List 2 Accent 5" w:semiHidden="0" w:uiPriority="66" w:unhideWhenUsed="0"/>
-    <w:lsdException w:name="Medium Grid 1 Accent 5" w:semiHidden="0" w:uiPriority="67" w:unhideWhenUsed="0"/>
-    <w:lsdException w:name="Medium Grid 2 Accent 5" w:semiHidden="0" w:uiPriority="68" w:unhideWhenUsed="0"/>
-    <w:lsdException w:name="Medium Grid 3 Accent 5" w:semiHidden="0" w:uiPriority="69" w:unhideWhenUsed="0"/>
-    <w:lsdException w:name="Dark List Accent 5" w:semiHidden="0" w:uiPriority="70" w:unhideWhenUsed="0"/>
-    <w:lsdException w:name="Colorful Shading Accent 5" w:semiHidden="0" w:uiPriority="71" w:unhideWhenUsed="0"/>
-    <w:lsdException w:name="Colorful List Accent 5" w:semiHidden="0" w:uiPriority="72" w:unhideWhenUsed="0"/>
-    <w:lsdException w:name="Colorful Grid Accent 5" w:semiHidden="0" w:uiPriority="73" w:unhideWhenUsed="0"/>
-    <w:lsdException w:name="Light Shading Accent 6" w:semiHidden="0" w:uiPriority="60" w:unhideWhenUsed="0"/>
-    <w:lsdException w:name="Light List Accent 6" w:semiHidden="0" w:uiPriority="61" w:unhideWhenUsed="0"/>
-    <w:lsdException w:name="Light Grid Accent 6" w:semiHidden="0" w:uiPriority="62" w:unhideWhenUsed="0"/>
-    <w:lsdException w:name="Medium Shading 1 Accent 6" w:semiHidden="0" w:uiPriority="63" w:unhideWhenUsed="0"/>
-    <w:lsdException w:name="Medium Shading 2 Accent 6" w:semiHidden="0" w:uiPriority="64" w:unhideWhenUsed="0"/>
-    <w:lsdException w:name="Medium List 1 Accent 6" w:semiHidden="0" w:uiPriority="65" w:unhideWhenUsed="0"/>
-    <w:lsdException w:name="Medium List 2 Accent 6" w:semiHidden="0" w:uiPriority="66" w:unhideWhenUsed="0"/>
-    <w:lsdException w:name="Medium Grid 1 Accent 6" w:semiHidden="0" w:uiPriority="67" w:unhideWhenUsed="0"/>
-    <w:lsdException w:name="Medium Grid 2 Accent 6" w:semiHidden="0" w:uiPriority="68" w:unhideWhenUsed="0"/>
-    <w:lsdException w:name="Medium Grid 3 Accent 6" w:semiHidden="0" w:uiPriority="69" w:unhideWhenUsed="0"/>
-    <w:lsdException w:name="Dark List Accent 6" w:semiHidden="0" w:uiPriority="70" w:unhideWhenUsed="0"/>
-    <w:lsdException w:name="Colorful Shading Accent 6" w:semiHidden="0" w:uiPriority="71" w:unhideWhenUsed="0"/>
-    <w:lsdException w:name="Colorful List Accent 6" w:semiHidden="0" w:uiPriority="72" w:unhideWhenUsed="0"/>
-    <w:lsdException w:name="Colorful Grid Accent 6" w:semiHidden="0" w:uiPriority="73" w:unhideWhenUsed="0"/>
-    <w:lsdException w:name="Subtle Emphasis" w:semiHidden="0" w:uiPriority="19" w:unhideWhenUsed="0" w:qFormat="1"/>
-    <w:lsdException w:name="Intense Emphasis" w:semiHidden="0" w:uiPriority="21" w:unhideWhenUsed="0" w:qFormat="1"/>
-    <w:lsdException w:name="Subtle Reference" w:semiHidden="0" w:uiPriority="31" w:unhideWhenUsed="0" w:qFormat="1"/>
-    <w:lsdException w:name="Intense Reference" w:semiHidden="0" w:uiPriority="32" w:unhideWhenUsed="0" w:qFormat="1"/>
-    <w:lsdException w:name="Book Title" w:semiHidden="0" w:uiPriority="33" w:unhideWhenUsed="0" w:qFormat="1"/>
-    <w:lsdException w:name="Bibliography" w:uiPriority="37"/>
-    <w:lsdException w:name="TOC Heading" w:uiPriority="39" w:qFormat="1"/>
+  <w:latentStyles w:defLockedState="0" w:defUIPriority="99" w:defSemiHidden="0" w:defUnhideWhenUsed="0" w:defQFormat="0" w:count="371">
+    <w:lsdException w:name="Normal" w:uiPriority="0" w:qFormat="1"/>
+    <w:lsdException w:name="heading 1" w:uiPriority="9" w:qFormat="1"/>
+    <w:lsdException w:name="heading 2" w:semiHidden="1" w:uiPriority="9" w:unhideWhenUsed="1" w:qFormat="1"/>
+    <w:lsdException w:name="heading 3" w:semiHidden="1" w:uiPriority="9" w:unhideWhenUsed="1" w:qFormat="1"/>
+    <w:lsdException w:name="heading 4" w:semiHidden="1" w:uiPriority="9" w:unhideWhenUsed="1" w:qFormat="1"/>
+    <w:lsdException w:name="heading 5" w:semiHidden="1" w:uiPriority="9" w:unhideWhenUsed="1" w:qFormat="1"/>
+    <w:lsdException w:name="heading 6" w:semiHidden="1" w:uiPriority="9" w:unhideWhenUsed="1" w:qFormat="1"/>
+    <w:lsdException w:name="heading 7" w:semiHidden="1" w:uiPriority="9" w:unhideWhenUsed="1" w:qFormat="1"/>
+    <w:lsdException w:name="heading 8" w:semiHidden="1" w:uiPriority="9" w:unhideWhenUsed="1" w:qFormat="1"/>
+    <w:lsdException w:name="heading 9" w:semiHidden="1" w:uiPriority="9" w:unhideWhenUsed="1" w:qFormat="1"/>
+    <w:lsdException w:name="index 1" w:semiHidden="1" w:unhideWhenUsed="1"/>
+    <w:lsdException w:name="index 2" w:semiHidden="1" w:unhideWhenUsed="1"/>
+    <w:lsdException w:name="index 3" w:semiHidden="1" w:unhideWhenUsed="1"/>
+    <w:lsdException w:name="index 4" w:semiHidden="1" w:unhideWhenUsed="1"/>
+    <w:lsdException w:name="index 5" w:semiHidden="1" w:unhideWhenUsed="1"/>
+    <w:lsdException w:name="index 6" w:semiHidden="1" w:unhideWhenUsed="1"/>
+    <w:lsdException w:name="index 7" w:semiHidden="1" w:unhideWhenUsed="1"/>
+    <w:lsdException w:name="index 8" w:semiHidden="1" w:unhideWhenUsed="1"/>
+    <w:lsdException w:name="index 9" w:semiHidden="1" w:unhideWhenUsed="1"/>
+    <w:lsdException w:name="toc 1" w:semiHidden="1" w:uiPriority="39" w:unhideWhenUsed="1"/>
+    <w:lsdException w:name="toc 2" w:semiHidden="1" w:uiPriority="39" w:unhideWhenUsed="1"/>
+    <w:lsdException w:name="toc 3" w:semiHidden="1" w:uiPriority="39" w:unhideWhenUsed="1"/>
+    <w:lsdException w:name="toc 4" w:semiHidden="1" w:uiPriority="39" w:unhideWhenUsed="1"/>
+    <w:lsdException w:name="toc 5" w:semiHidden="1" w:uiPriority="39" w:unhideWhenUsed="1"/>
+    <w:lsdException w:name="toc 6" w:semiHidden="1" w:uiPriority="39" w:unhideWhenUsed="1"/>
+    <w:lsdException w:name="toc 7" w:semiHidden="1" w:uiPriority="39" w:unhideWhenUsed="1"/>
+    <w:lsdException w:name="toc 8" w:semiHidden="1" w:uiPriority="39" w:unhideWhenUsed="1"/>
+    <w:lsdException w:name="toc 9" w:semiHidden="1" w:uiPriority="39" w:unhideWhenUsed="1"/>
+    <w:lsdException w:name="Normal Indent" w:semiHidden="1" w:unhideWhenUsed="1"/>
+    <w:lsdException w:name="footnote text" w:semiHidden="1" w:unhideWhenUsed="1"/>
+    <w:lsdException w:name="annotation text" w:semiHidden="1" w:unhideWhenUsed="1"/>
+    <w:lsdException w:name="header" w:semiHidden="1" w:unhideWhenUsed="1"/>
+    <w:lsdException w:name="footer" w:semiHidden="1" w:unhideWhenUsed="1"/>
+    <w:lsdException w:name="index heading" w:semiHidden="1" w:unhideWhenUsed="1"/>
+    <w:lsdException w:name="caption" w:semiHidden="1" w:uiPriority="35" w:unhideWhenUsed="1" w:qFormat="1"/>
+    <w:lsdException w:name="table of figures" w:semiHidden="1" w:unhideWhenUsed="1"/>
+    <w:lsdException w:name="envelope address" w:semiHidden="1" w:unhideWhenUsed="1"/>
+    <w:lsdException w:name="envelope return" w:semiHidden="1" w:unhideWhenUsed="1"/>
+    <w:lsdException w:name="footnote reference" w:semiHidden="1" w:unhideWhenUsed="1"/>
+    <w:lsdException w:name="annotation reference" w:semiHidden="1" w:unhideWhenUsed="1"/>
+    <w:lsdException w:name="line number" w:semiHidden="1" w:unhideWhenUsed="1"/>
+    <w:lsdException w:name="page number" w:semiHidden="1" w:unhideWhenUsed="1"/>
+    <w:lsdException w:name="endnote reference" w:semiHidden="1" w:unhideWhenUsed="1"/>
+    <w:lsdException w:name="endnote text" w:semiHidden="1" w:unhideWhenUsed="1"/>
+    <w:lsdException w:name="table of authorities" w:semiHidden="1" w:unhideWhenUsed="1"/>
+    <w:lsdException w:name="macro" w:semiHidden="1" w:unhideWhenUsed="1"/>
+    <w:lsdException w:name="toa heading" w:semiHidden="1" w:unhideWhenUsed="1"/>
+    <w:lsdException w:name="List" w:semiHidden="1" w:unhideWhenUsed="1"/>
+    <w:lsdException w:name="List Bullet" w:semiHidden="1" w:unhideWhenUsed="1"/>
+    <w:lsdException w:name="List Number" w:semiHidden="1" w:unhideWhenUsed="1"/>
+    <w:lsdException w:name="List 2" w:semiHidden="1" w:unhideWhenUsed="1"/>
+    <w:lsdException w:name="List 3" w:semiHidden="1" w:unhideWhenUsed="1"/>
+    <w:lsdException w:name="List 4" w:semiHidden="1" w:unhideWhenUsed="1"/>
+    <w:lsdException w:name="List 5" w:semiHidden="1" w:unhideWhenUsed="1"/>
+    <w:lsdException w:name="List Bullet 2" w:semiHidden="1" w:unhideWhenUsed="1"/>
+    <w:lsdException w:name="List Bullet 3" w:semiHidden="1" w:unhideWhenUsed="1"/>
+    <w:lsdException w:name="List Bullet 4" w:semiHidden="1" w:unhideWhenUsed="1"/>
+    <w:lsdException w:name="List Bullet 5" w:semiHidden="1" w:unhideWhenUsed="1"/>
+    <w:lsdException w:name="List Number 2" w:semiHidden="1" w:unhideWhenUsed="1"/>
+    <w:lsdException w:name="List Number 3" w:semiHidden="1" w:unhideWhenUsed="1"/>
+    <w:lsdException w:name="List Number 4" w:semiHidden="1" w:unhideWhenUsed="1"/>
+    <w:lsdException w:name="List Number 5" w:semiHidden="1" w:unhideWhenUsed="1"/>
+    <w:lsdException w:name="Title" w:uiPriority="1" w:qFormat="1"/>
+    <w:lsdException w:name="Closing" w:semiHidden="1" w:unhideWhenUsed="1"/>
+    <w:lsdException w:name="Signature" w:semiHidden="1" w:unhideWhenUsed="1"/>
+    <w:lsdException w:name="Default Paragraph Font" w:semiHidden="1" w:uiPriority="1" w:unhideWhenUsed="1"/>
+    <w:lsdException w:name="Body Text" w:semiHidden="1" w:unhideWhenUsed="1"/>
+    <w:lsdException w:name="Body Text Indent" w:semiHidden="1" w:unhideWhenUsed="1"/>
+    <w:lsdException w:name="List Continue" w:semiHidden="1" w:unhideWhenUsed="1"/>
+    <w:lsdException w:name="List Continue 2" w:semiHidden="1" w:unhideWhenUsed="1"/>
+    <w:lsdException w:name="List Continue 3" w:semiHidden="1" w:unhideWhenUsed="1"/>
+    <w:lsdException w:name="List Continue 4" w:semiHidden="1" w:unhideWhenUsed="1"/>
+    <w:lsdException w:name="List Continue 5" w:semiHidden="1" w:unhideWhenUsed="1"/>
+    <w:lsdException w:name="Message Header" w:semiHidden="1" w:unhideWhenUsed="1"/>
+    <w:lsdException w:name="Subtitle" w:uiPriority="11" w:qFormat="1"/>
+    <w:lsdException w:name="Salutation" w:semiHidden="1" w:unhideWhenUsed="1"/>
+    <w:lsdException w:name="Date" w:semiHidden="1" w:unhideWhenUsed="1"/>
+    <w:lsdException w:name="Body Text First Indent" w:semiHidden="1" w:unhideWhenUsed="1"/>
+    <w:lsdException w:name="Body Text First Indent 2" w:semiHidden="1" w:unhideWhenUsed="1"/>
+    <w:lsdException w:name="Note Heading" w:semiHidden="1" w:unhideWhenUsed="1"/>
+    <w:lsdException w:name="Body Text 2" w:semiHidden="1" w:unhideWhenUsed="1"/>
+    <w:lsdException w:name="Body Text 3" w:semiHidden="1" w:unhideWhenUsed="1"/>
+    <w:lsdException w:name="Body Text Indent 2" w:semiHidden="1" w:unhideWhenUsed="1"/>
+    <w:lsdException w:name="Body Text Indent 3" w:semiHidden="1" w:unhideWhenUsed="1"/>
+    <w:lsdException w:name="Block Text" w:semiHidden="1" w:uiPriority="1" w:unhideWhenUsed="1" w:qFormat="1"/>
+    <w:lsdException w:name="Hyperlink" w:semiHidden="1" w:unhideWhenUsed="1"/>
+    <w:lsdException w:name="FollowedHyperlink" w:semiHidden="1" w:unhideWhenUsed="1"/>
+    <w:lsdException w:name="Strong" w:uiPriority="1" w:qFormat="1"/>
+    <w:lsdException w:name="Emphasis" w:uiPriority="20" w:qFormat="1"/>
+    <w:lsdException w:name="Document Map" w:semiHidden="1" w:unhideWhenUsed="1"/>
+    <w:lsdException w:name="Plain Text" w:semiHidden="1" w:unhideWhenUsed="1"/>
+    <w:lsdException w:name="E-mail Signature" w:semiHidden="1" w:unhideWhenUsed="1"/>
+    <w:lsdException w:name="HTML Top of Form" w:semiHidden="1" w:unhideWhenUsed="1"/>
+    <w:lsdException w:name="HTML Bottom of Form" w:semiHidden="1" w:unhideWhenUsed="1"/>
+    <w:lsdException w:name="Normal (Web)" w:semiHidden="1" w:unhideWhenUsed="1"/>
+    <w:lsdException w:name="HTML Acronym" w:semiHidden="1" w:unhideWhenUsed="1"/>
+    <w:lsdException w:name="HTML Address" w:semiHidden="1" w:unhideWhenUsed="1"/>
+    <w:lsdException w:name="HTML Cite" w:semiHidden="1" w:unhideWhenUsed="1"/>
+    <w:lsdException w:name="HTML Code" w:semiHidden="1" w:unhideWhenUsed="1"/>
+    <w:lsdException w:name="HTML Definition" w:semiHidden="1" w:unhideWhenUsed="1"/>
+    <w:lsdException w:name="HTML Keyboard" w:semiHidden="1" w:unhideWhenUsed="1"/>
+    <w:lsdException w:name="HTML Preformatted" w:semiHidden="1" w:unhideWhenUsed="1"/>
+    <w:lsdException w:name="HTML Sample" w:semiHidden="1" w:unhideWhenUsed="1"/>
+    <w:lsdException w:name="HTML Typewriter" w:semiHidden="1" w:unhideWhenUsed="1"/>
+    <w:lsdException w:name="HTML Variable" w:semiHidden="1" w:unhideWhenUsed="1"/>
+    <w:lsdException w:name="Normal Table" w:semiHidden="1" w:unhideWhenUsed="1"/>
+    <w:lsdException w:name="annotation subject" w:semiHidden="1" w:unhideWhenUsed="1"/>
+    <w:lsdException w:name="No List" w:semiHidden="1" w:unhideWhenUsed="1"/>
+    <w:lsdException w:name="Outline List 1" w:semiHidden="1" w:unhideWhenUsed="1"/>
+    <w:lsdException w:name="Outline List 2" w:semiHidden="1" w:unhideWhenUsed="1"/>
+    <w:lsdException w:name="Outline List 3" w:semiHidden="1" w:unhideWhenUsed="1"/>
+    <w:lsdException w:name="Table Simple 1" w:semiHidden="1" w:unhideWhenUsed="1"/>
+    <w:lsdException w:name="Table Simple 2" w:semiHidden="1" w:unhideWhenUsed="1"/>
+    <w:lsdException w:name="Table Simple 3" w:semiHidden="1" w:unhideWhenUsed="1"/>
+    <w:lsdException w:name="Table Classic 1" w:semiHidden="1" w:unhideWhenUsed="1"/>
+    <w:lsdException w:name="Table Classic 2" w:semiHidden="1" w:unhideWhenUsed="1"/>
+    <w:lsdException w:name="Table Classic 3" w:semiHidden="1" w:unhideWhenUsed="1"/>
+    <w:lsdException w:name="Table Classic 4" w:semiHidden="1" w:unhideWhenUsed="1"/>
+    <w:lsdException w:name="Table Colorful 1" w:semiHidden="1" w:unhideWhenUsed="1"/>
+    <w:lsdException w:name="Table Colorful 2" w:semiHidden="1" w:unhideWhenUsed="1"/>
+    <w:lsdException w:name="Table Colorful 3" w:semiHidden="1" w:unhideWhenUsed="1"/>
+    <w:lsdException w:name="Table Columns 1" w:semiHidden="1" w:unhideWhenUsed="1"/>
+    <w:lsdException w:name="Table Columns 2" w:semiHidden="1" w:unhideWhenUsed="1"/>
+    <w:lsdException w:name="Table Columns 3" w:semiHidden="1" w:unhideWhenUsed="1"/>
+    <w:lsdException w:name="Table Columns 4" w:semiHidden="1" w:unhideWhenUsed="1"/>
+    <w:lsdException w:name="Table Columns 5" w:semiHidden="1" w:unhideWhenUsed="1"/>
+    <w:lsdException w:name="Table Grid 1" w:semiHidden="1" w:unhideWhenUsed="1"/>
+    <w:lsdException w:name="Table Grid 2" w:semiHidden="1" w:unhideWhenUsed="1"/>
+    <w:lsdException w:name="Table Grid 3" w:semiHidden="1" w:unhideWhenUsed="1"/>
+    <w:lsdException w:name="Table Grid 4" w:semiHidden="1" w:unhideWhenUsed="1"/>
+    <w:lsdException w:name="Table Grid 5" w:semiHidden="1" w:unhideWhenUsed="1"/>
+    <w:lsdException w:name="Table Grid 6" w:semiHidden="1" w:unhideWhenUsed="1"/>
+    <w:lsdException w:name="Table Grid 7" w:semiHidden="1" w:unhideWhenUsed="1"/>
+    <w:lsdException w:name="Table Grid 8" w:semiHidden="1" w:unhideWhenUsed="1"/>
+    <w:lsdException w:name="Table List 1" w:semiHidden="1" w:unhideWhenUsed="1"/>
+    <w:lsdException w:name="Table List 2" w:semiHidden="1" w:unhideWhenUsed="1"/>
+    <w:lsdException w:name="Table List 3" w:semiHidden="1" w:unhideWhenUsed="1"/>
+    <w:lsdException w:name="Table List 4" w:semiHidden="1" w:unhideWhenUsed="1"/>
+    <w:lsdException w:name="Table List 5" w:semiHidden="1" w:unhideWhenUsed="1"/>
+    <w:lsdException w:name="Table List 6" w:semiHidden="1" w:unhideWhenUsed="1"/>
+    <w:lsdException w:name="Table List 7" w:semiHidden="1" w:unhideWhenUsed="1"/>
+    <w:lsdException w:name="Table List 8" w:semiHidden="1" w:unhideWhenUsed="1"/>
+    <w:lsdException w:name="Table 3D effects 1" w:semiHidden="1" w:unhideWhenUsed="1"/>
+    <w:lsdException w:name="Table 3D effects 2" w:semiHidden="1" w:unhideWhenUsed="1"/>
+    <w:lsdException w:name="Table 3D effects 3" w:semiHidden="1" w:unhideWhenUsed="1"/>
+    <w:lsdException w:name="Table Contemporary" w:semiHidden="1" w:unhideWhenUsed="1"/>
+    <w:lsdException w:name="Table Elegant" w:semiHidden="1" w:unhideWhenUsed="1"/>
+    <w:lsdException w:name="Table Professional" w:semiHidden="1" w:unhideWhenUsed="1"/>
+    <w:lsdException w:name="Table Subtle 1" w:semiHidden="1" w:unhideWhenUsed="1"/>
+    <w:lsdException w:name="Table Subtle 2" w:semiHidden="1" w:unhideWhenUsed="1"/>
+    <w:lsdException w:name="Table Web 1" w:semiHidden="1" w:unhideWhenUsed="1"/>
+    <w:lsdException w:name="Table Web 2" w:semiHidden="1" w:unhideWhenUsed="1"/>
+    <w:lsdException w:name="Table Web 3" w:semiHidden="1" w:unhideWhenUsed="1"/>
+    <w:lsdException w:name="Balloon Text" w:semiHidden="1" w:unhideWhenUsed="1"/>
+    <w:lsdException w:name="Table Grid" w:uiPriority="39"/>
+    <w:lsdException w:name="Table Theme" w:semiHidden="1" w:unhideWhenUsed="1"/>
+    <w:lsdException w:name="Placeholder Text" w:semiHidden="1"/>
+    <w:lsdException w:name="No Spacing" w:uiPriority="1" w:qFormat="1"/>
+    <w:lsdException w:name="Light Shading" w:uiPriority="60"/>
+    <w:lsdException w:name="Light List" w:uiPriority="61"/>
+    <w:lsdException w:name="Light Grid" w:uiPriority="62"/>
+    <w:lsdException w:name="Medium Shading 1" w:uiPriority="63"/>
+    <w:lsdException w:name="Medium Shading 2" w:uiPriority="64"/>
+    <w:lsdException w:name="Medium List 1" w:uiPriority="65"/>
+    <w:lsdException w:name="Medium List 2" w:uiPriority="66"/>
+    <w:lsdException w:name="Medium Grid 1" w:uiPriority="67"/>
+    <w:lsdException w:name="Medium Grid 2" w:uiPriority="68"/>
+    <w:lsdException w:name="Medium Grid 3" w:uiPriority="69"/>
+    <w:lsdException w:name="Dark List" w:uiPriority="70"/>
+    <w:lsdException w:name="Colorful Shading" w:uiPriority="71"/>
+    <w:lsdException w:name="Colorful List" w:uiPriority="72"/>
+    <w:lsdException w:name="Colorful Grid" w:uiPriority="73"/>
+    <w:lsdException w:name="Light Shading Accent 1" w:uiPriority="60"/>
+    <w:lsdException w:name="Light List Accent 1" w:uiPriority="61"/>
+    <w:lsdException w:name="Light Grid Accent 1" w:uiPriority="62"/>
+    <w:lsdException w:name="Medium Shading 1 Accent 1" w:uiPriority="63"/>
+    <w:lsdException w:name="Medium Shading 2 Accent 1" w:uiPriority="64"/>
+    <w:lsdException w:name="Medium List 1 Accent 1" w:uiPriority="65"/>
+    <w:lsdException w:name="Revision" w:semiHidden="1"/>
+    <w:lsdException w:name="List Paragraph" w:uiPriority="34" w:qFormat="1"/>
+    <w:lsdException w:name="Quote" w:uiPriority="29" w:qFormat="1"/>
+    <w:lsdException w:name="Intense Quote" w:uiPriority="30" w:qFormat="1"/>
+    <w:lsdException w:name="Medium List 2 Accent 1" w:uiPriority="66"/>
+    <w:lsdException w:name="Medium Grid 1 Accent 1" w:uiPriority="67"/>
+    <w:lsdException w:name="Medium Grid 2 Accent 1" w:uiPriority="68"/>
+    <w:lsdException w:name="Medium Grid 3 Accent 1" w:uiPriority="69"/>
+    <w:lsdException w:name="Dark List Accent 1" w:uiPriority="70"/>
+    <w:lsdException w:name="Colorful Shading Accent 1" w:uiPriority="71"/>
+    <w:lsdException w:name="Colorful List Accent 1" w:uiPriority="72"/>
+    <w:lsdException w:name="Colorful Grid Accent 1" w:uiPriority="73"/>
+    <w:lsdException w:name="Light Shading Accent 2" w:uiPriority="60"/>
+    <w:lsdException w:name="Light List Accent 2" w:uiPriority="61"/>
+    <w:lsdException w:name="Light Grid Accent 2" w:uiPriority="62"/>
+    <w:lsdException w:name="Medium Shading 1 Accent 2" w:uiPriority="63"/>
+    <w:lsdException w:name="Medium Shading 2 Accent 2" w:uiPriority="64"/>
+    <w:lsdException w:name="Medium List 1 Accent 2" w:uiPriority="65"/>
+    <w:lsdException w:name="Medium List 2 Accent 2" w:uiPriority="66"/>
+    <w:lsdException w:name="Medium Grid 1 Accent 2" w:uiPriority="67"/>
+    <w:lsdException w:name="Medium Grid 2 Accent 2" w:uiPriority="68"/>
+    <w:lsdException w:name="Medium Grid 3 Accent 2" w:uiPriority="69"/>
+    <w:lsdException w:name="Dark List Accent 2" w:uiPriority="70"/>
+    <w:lsdException w:name="Colorful Shading Accent 2" w:uiPriority="71"/>
+    <w:lsdException w:name="Colorful List Accent 2" w:uiPriority="72"/>
+    <w:lsdException w:name="Colorful Grid Accent 2" w:uiPriority="73"/>
+    <w:lsdException w:name="Light Shading Accent 3" w:uiPriority="60"/>
+    <w:lsdException w:name="Light List Accent 3" w:uiPriority="61"/>
+    <w:lsdException w:name="Light Grid Accent 3" w:uiPriority="62"/>
+    <w:lsdException w:name="Medium Shading 1 Accent 3" w:uiPriority="63"/>
+    <w:lsdException w:name="Medium Shading 2 Accent 3" w:uiPriority="64"/>
+    <w:lsdException w:name="Medium List 1 Accent 3" w:uiPriority="65"/>
+    <w:lsdException w:name="Medium List 2 Accent 3" w:uiPriority="66"/>
+    <w:lsdException w:name="Medium Grid 1 Accent 3" w:uiPriority="67"/>
+    <w:lsdException w:name="Medium Grid 2 Accent 3" w:uiPriority="68"/>
+    <w:lsdException w:name="Medium Grid 3 Accent 3" w:uiPriority="69"/>
+    <w:lsdException w:name="Dark List Accent 3" w:uiPriority="70"/>
+    <w:lsdException w:name="Colorful Shading Accent 3" w:uiPriority="71"/>
+    <w:lsdException w:name="Colorful List Accent 3" w:uiPriority="72"/>
+    <w:lsdException w:name="Colorful Grid Accent 3" w:uiPriority="73"/>
+    <w:lsdException w:name="Light Shading Accent 4" w:uiPriority="60"/>
+    <w:lsdException w:name="Light List Accent 4" w:uiPriority="61"/>
+    <w:lsdException w:name="Light Grid Accent 4" w:uiPriority="62"/>
+    <w:lsdException w:name="Medium Shading 1 Accent 4" w:uiPriority="63"/>
+    <w:lsdException w:name="Medium Shading 2 Accent 4" w:uiPriority="64"/>
+    <w:lsdException w:name="Medium List 1 Accent 4" w:uiPriority="65"/>
+    <w:lsdException w:name="Medium List 2 Accent 4" w:uiPriority="66"/>
+    <w:lsdException w:name="Medium Grid 1 Accent 4" w:uiPriority="67"/>
+    <w:lsdException w:name="Medium Grid 2 Accent 4" w:uiPriority="68"/>
+    <w:lsdException w:name="Medium Grid 3 Accent 4" w:uiPriority="69"/>
+    <w:lsdException w:name="Dark List Accent 4" w:uiPriority="70"/>
+    <w:lsdException w:name="Colorful Shading Accent 4" w:uiPriority="71"/>
+    <w:lsdException w:name="Colorful List Accent 4" w:uiPriority="72"/>
+    <w:lsdException w:name="Colorful Grid Accent 4" w:uiPriority="73"/>
+    <w:lsdException w:name="Light Shading Accent 5" w:uiPriority="60"/>
+    <w:lsdException w:name="Light List Accent 5" w:uiPriority="61"/>
+    <w:lsdException w:name="Light Grid Accent 5" w:uiPriority="62"/>
+    <w:lsdException w:name="Medium Shading 1 Accent 5" w:uiPriority="63"/>
+    <w:lsdException w:name="Medium Shading 2 Accent 5" w:uiPriority="64"/>
+    <w:lsdException w:name="Medium List 1 Accent 5" w:uiPriority="65"/>
+    <w:lsdException w:name="Medium List 2 Accent 5" w:uiPriority="66"/>
+    <w:lsdException w:name="Medium Grid 1 Accent 5" w:uiPriority="67"/>
+    <w:lsdException w:name="Medium Grid 2 Accent 5" w:uiPriority="68"/>
+    <w:lsdException w:name="Medium Grid 3 Accent 5" w:uiPriority="69"/>
+    <w:lsdException w:name="Dark List Accent 5" w:uiPriority="70"/>
+    <w:lsdException w:name="Colorful Shading Accent 5" w:uiPriority="71"/>
+    <w:lsdException w:name="Colorful List Accent 5" w:uiPriority="72"/>
+    <w:lsdException w:name="Colorful Grid Accent 5" w:uiPriority="73"/>
+    <w:lsdException w:name="Light Shading Accent 6" w:uiPriority="60"/>
+    <w:lsdException w:name="Light List Accent 6" w:uiPriority="61"/>
+    <w:lsdException w:name="Light Grid Accent 6" w:uiPriority="62"/>
+    <w:lsdException w:name="Medium Shading 1 Accent 6" w:uiPriority="63"/>
+    <w:lsdException w:name="Medium Shading 2 Accent 6" w:uiPriority="64"/>
+    <w:lsdException w:name="Medium List 1 Accent 6" w:uiPriority="65"/>
+    <w:lsdException w:name="Medium List 2 Accent 6" w:uiPriority="66"/>
+    <w:lsdException w:name="Medium Grid 1 Accent 6" w:uiPriority="67"/>
+    <w:lsdException w:name="Medium Grid 2 Accent 6" w:uiPriority="68"/>
+    <w:lsdException w:name="Medium Grid 3 Accent 6" w:uiPriority="69"/>
+    <w:lsdException w:name="Dark List Accent 6" w:uiPriority="70"/>
+    <w:lsdException w:name="Colorful Shading Accent 6" w:uiPriority="71"/>
+    <w:lsdException w:name="Colorful List Accent 6" w:uiPriority="72"/>
+    <w:lsdException w:name="Colorful Grid Accent 6" w:uiPriority="73"/>
+    <w:lsdException w:name="Subtle Emphasis" w:uiPriority="19" w:qFormat="1"/>
+    <w:lsdException w:name="Intense Emphasis" w:uiPriority="21" w:qFormat="1"/>
+    <w:lsdException w:name="Subtle Reference" w:uiPriority="31" w:qFormat="1"/>
+    <w:lsdException w:name="Intense Reference" w:uiPriority="32" w:qFormat="1"/>
+    <w:lsdException w:name="Book Title" w:uiPriority="33" w:qFormat="1"/>
+    <w:lsdException w:name="Bibliography" w:semiHidden="1" w:uiPriority="37" w:unhideWhenUsed="1"/>
+    <w:lsdException w:name="TOC Heading" w:semiHidden="1" w:uiPriority="39" w:unhideWhenUsed="1" w:qFormat="1"/>
+    <w:lsdException w:name="Plain Table 1" w:uiPriority="41"/>
+    <w:lsdException w:name="Plain Table 2" w:uiPriority="42"/>
+    <w:lsdException w:name="Plain Table 3" w:uiPriority="43"/>
+    <w:lsdException w:name="Plain Table 4" w:uiPriority="44"/>
+    <w:lsdException w:name="Plain Table 5" w:uiPriority="45"/>
+    <w:lsdException w:name="Grid Table Light" w:uiPriority="40"/>
+    <w:lsdException w:name="Grid Table 1 Light" w:uiPriority="46"/>
+    <w:lsdException w:name="Grid Table 2" w:uiPriority="47"/>
+    <w:lsdException w:name="Grid Table 3" w:uiPriority="48"/>
+    <w:lsdException w:name="Grid Table 4" w:uiPriority="49"/>
+    <w:lsdException w:name="Grid Table 5 Dark" w:uiPriority="50"/>
+    <w:lsdException w:name="Grid Table 6 Colorful" w:uiPriority="51"/>
+    <w:lsdException w:name="Grid Table 7 Colorful" w:uiPriority="52"/>
+    <w:lsdException w:name="Grid Table 1 Light Accent 1" w:uiPriority="46"/>
+    <w:lsdException w:name="Grid Table 2 Accent 1" w:uiPriority="47"/>
+    <w:lsdException w:name="Grid Table 3 Accent 1" w:uiPriority="48"/>
+    <w:lsdException w:name="Grid Table 4 Accent 1" w:uiPriority="49"/>
+    <w:lsdException w:name="Grid Table 5 Dark Accent 1" w:uiPriority="50"/>
+    <w:lsdException w:name="Grid Table 6 Colorful Accent 1" w:uiPriority="51"/>
+    <w:lsdException w:name="Grid Table 7 Colorful Accent 1" w:uiPriority="52"/>
+    <w:lsdException w:name="Grid Table 1 Light Accent 2" w:uiPriority="46"/>
+    <w:lsdException w:name="Grid Table 2 Accent 2" w:uiPriority="47"/>
+    <w:lsdException w:name="Grid Table 3 Accent 2" w:uiPriority="48"/>
+    <w:lsdException w:name="Grid Table 4 Accent 2" w:uiPriority="49"/>
+    <w:lsdException w:name="Grid Table 5 Dark Accent 2" w:uiPriority="50"/>
+    <w:lsdException w:name="Grid Table 6 Colorful Accent 2" w:uiPriority="51"/>
+    <w:lsdException w:name="Grid Table 7 Colorful Accent 2" w:uiPriority="52"/>
+    <w:lsdException w:name="Grid Table 1 Light Accent 3" w:uiPriority="46"/>
+    <w:lsdException w:name="Grid Table 2 Accent 3" w:uiPriority="47"/>
+    <w:lsdException w:name="Grid Table 3 Accent 3" w:uiPriority="48"/>
+    <w:lsdException w:name="Grid Table 4 Accent 3" w:uiPriority="49"/>
+    <w:lsdException w:name="Grid Table 5 Dark Accent 3" w:uiPriority="50"/>
+    <w:lsdException w:name="Grid Table 6 Colorful Accent 3" w:uiPriority="51"/>
+    <w:lsdException w:name="Grid Table 7 Colorful Accent 3" w:uiPriority="52"/>
+    <w:lsdException w:name="Grid Table 1 Light Accent 4" w:uiPriority="46"/>
+    <w:lsdException w:name="Grid Table 2 Accent 4" w:uiPriority="47"/>
+    <w:lsdException w:name="Grid Table 3 Accent 4" w:uiPriority="48"/>
+    <w:lsdException w:name="Grid Table 4 Accent 4" w:uiPriority="49"/>
+    <w:lsdException w:name="Grid Table 5 Dark Accent 4" w:uiPriority="50"/>
+    <w:lsdException w:name="Grid Table 6 Colorful Accent 4" w:uiPriority="51"/>
+    <w:lsdException w:name="Grid Table 7 Colorful Accent 4" w:uiPriority="52"/>
+    <w:lsdException w:name="Grid Table 1 Light Accent 5" w:uiPriority="46"/>
+    <w:lsdException w:name="Grid Table 2 Accent 5" w:uiPriority="47"/>
+    <w:lsdException w:name="Grid Table 3 Accent 5" w:uiPriority="48"/>
+    <w:lsdException w:name="Grid Table 4 Accent 5" w:uiPriority="49"/>
+    <w:lsdException w:name="Grid Table 5 Dark Accent 5" w:uiPriority="50"/>
+    <w:lsdException w:name="Grid Table 6 Colorful Accent 5" w:uiPriority="51"/>
+    <w:lsdException w:name="Grid Table 7 Colorful Accent 5" w:uiPriority="52"/>
+    <w:lsdException w:name="Grid Table 1 Light Accent 6" w:uiPriority="46"/>
+    <w:lsdException w:name="Grid Table 2 Accent 6" w:uiPriority="47"/>
+    <w:lsdException w:name="Grid Table 3 Accent 6" w:uiPriority="48"/>
+    <w:lsdException w:name="Grid Table 4 Accent 6" w:uiPriority="49"/>
+    <w:lsdException w:name="Grid Table 5 Dark Accent 6" w:uiPriority="50"/>
+    <w:lsdException w:name="Grid Table 6 Colorful Accent 6" w:uiPriority="51"/>
+    <w:lsdException w:name="Grid Table 7 Colorful Accent 6" w:uiPriority="52"/>
+    <w:lsdException w:name="List Table 1 Light" w:uiPriority="46"/>
+    <w:lsdException w:name="List Table 2" w:uiPriority="47"/>
+    <w:lsdException w:name="List Table 3" w:uiPriority="48"/>
+    <w:lsdException w:name="List Table 4" w:uiPriority="49"/>
+    <w:lsdException w:name="List Table 5 Dark" w:uiPriority="50"/>
+    <w:lsdException w:name="List Table 6 Colorful" w:uiPriority="51"/>
+    <w:lsdException w:name="List Table 7 Colorful" w:uiPriority="52"/>
+    <w:lsdException w:name="List Table 1 Light Accent 1" w:uiPriority="46"/>
+    <w:lsdException w:name="List Table 2 Accent 1" w:uiPriority="47"/>
+    <w:lsdException w:name="List Table 3 Accent 1" w:uiPriority="48"/>
+    <w:lsdException w:name="List Table 4 Accent 1" w:uiPriority="49"/>
+    <w:lsdException w:name="List Table 5 Dark Accent 1" w:uiPriority="50"/>
+    <w:lsdException w:name="List Table 6 Colorful Accent 1" w:uiPriority="51"/>
+    <w:lsdException w:name="List Table 7 Colorful Accent 1" w:uiPriority="52"/>
+    <w:lsdException w:name="List Table 1 Light Accent 2" w:uiPriority="46"/>
+    <w:lsdException w:name="List Table 2 Accent 2" w:uiPriority="47"/>
+    <w:lsdException w:name="List Table 3 Accent 2" w:uiPriority="48"/>
+    <w:lsdException w:name="List Table 4 Accent 2" w:uiPriority="49"/>
+    <w:lsdException w:name="List Table 5 Dark Accent 2" w:uiPriority="50"/>
+    <w:lsdException w:name="List Table 6 Colorful Accent 2" w:uiPriority="51"/>
+    <w:lsdException w:name="List Table 7 Colorful Accent 2" w:uiPriority="52"/>
+    <w:lsdException w:name="List Table 1 Light Accent 3" w:uiPriority="46"/>
+    <w:lsdException w:name="List Table 2 Accent 3" w:uiPriority="47"/>
+    <w:lsdException w:name="List Table 3 Accent 3" w:uiPriority="48"/>
+    <w:lsdException w:name="List Table 4 Accent 3" w:uiPriority="49"/>
+    <w:lsdException w:name="List Table 5 Dark Accent 3" w:uiPriority="50"/>
+    <w:lsdException w:name="List Table 6 Colorful Accent 3" w:uiPriority="51"/>
+    <w:lsdException w:name="List Table 7 Colorful Accent 3" w:uiPriority="52"/>
+    <w:lsdException w:name="List Table 1 Light Accent 4" w:uiPriority="46"/>
+    <w:lsdException w:name="List Table 2 Accent 4" w:uiPriority="47"/>
+    <w:lsdException w:name="List Table 3 Accent 4" w:uiPriority="48"/>
+    <w:lsdException w:name="List Table 4 Accent 4" w:uiPriority="49"/>
+    <w:lsdException w:name="List Table 5 Dark Accent 4" w:uiPriority="50"/>
+    <w:lsdException w:name="List Table 6 Colorful Accent 4" w:uiPriority="51"/>
+    <w:lsdException w:name="List Table 7 Colorful Accent 4" w:uiPriority="52"/>
+    <w:lsdException w:name="List Table 1 Light Accent 5" w:uiPriority="46"/>
+    <w:lsdException w:name="List Table 2 Accent 5" w:uiPriority="47"/>
+    <w:lsdException w:name="List Table 3 Accent 5" w:uiPriority="48"/>
+    <w:lsdException w:name="List Table 4 Accent 5" w:uiPriority="49"/>
+    <w:lsdException w:name="List Table 5 Dark Accent 5" w:uiPriority="50"/>
+    <w:lsdException w:name="List Table 6 Colorful Accent 5" w:uiPriority="51"/>
+    <w:lsdException w:name="List Table 7 Colorful Accent 5" w:uiPriority="52"/>
+    <w:lsdException w:name="List Table 1 Light Accent 6" w:uiPriority="46"/>
+    <w:lsdException w:name="List Table 2 Accent 6" w:uiPriority="47"/>
+    <w:lsdException w:name="List Table 3 Accent 6" w:uiPriority="48"/>
+    <w:lsdException w:name="List Table 4 Accent 6" w:uiPriority="49"/>
+    <w:lsdException w:name="List Table 5 Dark Accent 6" w:uiPriority="50"/>
+    <w:lsdException w:name="List Table 6 Colorful Accent 6" w:uiPriority="51"/>
+    <w:lsdException w:name="List Table 7 Colorful Accent 6" w:uiPriority="52"/>
   </w:latentStyles>
   <w:style w:type="paragraph" w:default="1" w:styleId="Normal">
     <w:name w:val="Normal"/>
     <w:qFormat/>
     <w:rsid w:val="0003017C"/>
   </w:style>
-  <w:style w:type="character" w:default="1" w:styleId="DefaultParagraphFont">
+  <w:style w:type="character" w:default="1" w:styleId="Fuentedeprrafopredeter">
     <w:name w:val="Default Paragraph Font"/>
     <w:uiPriority w:val="1"/>
     <w:semiHidden/>
     <w:unhideWhenUsed/>
   </w:style>
-  <w:style w:type="table" w:default="1" w:styleId="TableNormal">
+  <w:style w:type="table" w:default="1" w:styleId="Tablanormal">
     <w:name w:val="Normal Table"/>
     <w:uiPriority w:val="99"/>
     <w:semiHidden/>
@@ -5277,17 +6190,17 @@
       </w:tblCellMar>
     </w:tblPr>
   </w:style>
-  <w:style w:type="numbering" w:default="1" w:styleId="NoList">
+  <w:style w:type="numbering" w:default="1" w:styleId="Sinlista">
     <w:name w:val="No List"/>
     <w:uiPriority w:val="99"/>
     <w:semiHidden/>
     <w:unhideWhenUsed/>
   </w:style>
-  <w:style w:type="paragraph" w:styleId="Title">
+  <w:style w:type="paragraph" w:styleId="Puesto">
     <w:name w:val="Title"/>
     <w:basedOn w:val="Normal"/>
     <w:next w:val="Normal"/>
-    <w:link w:val="TitleChar"/>
+    <w:link w:val="PuestoCar"/>
     <w:uiPriority w:val="1"/>
     <w:qFormat/>
     <w:rsid w:val="007B3139"/>
@@ -5307,10 +6220,10 @@
       <w14:ligatures w14:val="standard"/>
     </w:rPr>
   </w:style>
-  <w:style w:type="character" w:customStyle="1" w:styleId="TitleChar">
-    <w:name w:val="Title Char"/>
-    <w:basedOn w:val="DefaultParagraphFont"/>
-    <w:link w:val="Title"/>
+  <w:style w:type="character" w:customStyle="1" w:styleId="PuestoCar">
+    <w:name w:val="Puesto Car"/>
+    <w:basedOn w:val="Fuentedeprrafopredeter"/>
+    <w:link w:val="Puesto"/>
     <w:uiPriority w:val="1"/>
     <w:rsid w:val="007B3139"/>
     <w:rPr>
@@ -5324,9 +6237,9 @@
       <w14:ligatures w14:val="standard"/>
     </w:rPr>
   </w:style>
-  <w:style w:type="character" w:styleId="Strong">
+  <w:style w:type="character" w:styleId="Textoennegrita">
     <w:name w:val="Strong"/>
-    <w:basedOn w:val="DefaultParagraphFont"/>
+    <w:basedOn w:val="Fuentedeprrafopredeter"/>
     <w:uiPriority w:val="1"/>
     <w:qFormat/>
     <w:rsid w:val="007B3139"/>
@@ -5393,7 +6306,7 @@
       <w14:ligatures w14:val="standard"/>
     </w:rPr>
   </w:style>
-  <w:style w:type="paragraph" w:styleId="BlockText">
+  <w:style w:type="paragraph" w:styleId="Textodebloque">
     <w:name w:val="Block Text"/>
     <w:basedOn w:val="Normal"/>
     <w:uiPriority w:val="1"/>
@@ -5432,9 +6345,9 @@
       <w14:ligatures w14:val="standard"/>
     </w:rPr>
   </w:style>
-  <w:style w:type="character" w:styleId="Hyperlink">
+  <w:style w:type="character" w:styleId="Hipervnculo">
     <w:name w:val="Hyperlink"/>
-    <w:basedOn w:val="DefaultParagraphFont"/>
+    <w:basedOn w:val="Fuentedeprrafopredeter"/>
     <w:uiPriority w:val="99"/>
     <w:unhideWhenUsed/>
     <w:rsid w:val="00C96024"/>
@@ -5443,7 +6356,7 @@
       <w:u w:val="single"/>
     </w:rPr>
   </w:style>
-  <w:style w:type="paragraph" w:styleId="ListParagraph">
+  <w:style w:type="paragraph" w:styleId="Prrafodelista">
     <w:name w:val="List Paragraph"/>
     <w:basedOn w:val="Normal"/>
     <w:uiPriority w:val="34"/>
@@ -5456,7 +6369,7 @@
   </w:style>
   <w:style w:type="paragraph" w:customStyle="1" w:styleId="SUBTITULO">
     <w:name w:val="SUBTITULO"/>
-    <w:basedOn w:val="Title"/>
+    <w:basedOn w:val="Puesto"/>
     <w:rsid w:val="00E6068E"/>
     <w:pPr>
       <w:spacing w:line="240" w:lineRule="auto"/>
@@ -5494,7 +6407,7 @@
   </w:style>
   <w:style w:type="paragraph" w:customStyle="1" w:styleId="TITULO">
     <w:name w:val="TITULO"/>
-    <w:basedOn w:val="Title"/>
+    <w:basedOn w:val="Puesto"/>
     <w:rsid w:val="00C25359"/>
     <w:pPr>
       <w:spacing w:line="240" w:lineRule="auto"/>
@@ -5531,10 +6444,10 @@
       <w:lang w:eastAsia="es-BO"/>
     </w:rPr>
   </w:style>
-  <w:style w:type="paragraph" w:styleId="BalloonText">
+  <w:style w:type="paragraph" w:styleId="Textodeglobo">
     <w:name w:val="Balloon Text"/>
     <w:basedOn w:val="Normal"/>
-    <w:link w:val="BalloonTextChar"/>
+    <w:link w:val="TextodegloboCar"/>
     <w:uiPriority w:val="99"/>
     <w:semiHidden/>
     <w:unhideWhenUsed/>
@@ -5548,10 +6461,10 @@
       <w:szCs w:val="16"/>
     </w:rPr>
   </w:style>
-  <w:style w:type="character" w:customStyle="1" w:styleId="BalloonTextChar">
-    <w:name w:val="Balloon Text Char"/>
-    <w:basedOn w:val="DefaultParagraphFont"/>
-    <w:link w:val="BalloonText"/>
+  <w:style w:type="character" w:customStyle="1" w:styleId="TextodegloboCar">
+    <w:name w:val="Texto de globo Car"/>
+    <w:basedOn w:val="Fuentedeprrafopredeter"/>
+    <w:link w:val="Textodeglobo"/>
     <w:uiPriority w:val="99"/>
     <w:semiHidden/>
     <w:rsid w:val="00FA4930"/>
@@ -5561,10 +6474,10 @@
       <w:szCs w:val="16"/>
     </w:rPr>
   </w:style>
-  <w:style w:type="paragraph" w:styleId="Header">
+  <w:style w:type="paragraph" w:styleId="Encabezado">
     <w:name w:val="header"/>
     <w:basedOn w:val="Normal"/>
-    <w:link w:val="HeaderChar"/>
+    <w:link w:val="EncabezadoCar"/>
     <w:uiPriority w:val="99"/>
     <w:unhideWhenUsed/>
     <w:rsid w:val="00FA4930"/>
@@ -5576,17 +6489,17 @@
       <w:spacing w:after="0" w:line="240" w:lineRule="auto"/>
     </w:pPr>
   </w:style>
-  <w:style w:type="character" w:customStyle="1" w:styleId="HeaderChar">
-    <w:name w:val="Header Char"/>
-    <w:basedOn w:val="DefaultParagraphFont"/>
-    <w:link w:val="Header"/>
+  <w:style w:type="character" w:customStyle="1" w:styleId="EncabezadoCar">
+    <w:name w:val="Encabezado Car"/>
+    <w:basedOn w:val="Fuentedeprrafopredeter"/>
+    <w:link w:val="Encabezado"/>
     <w:uiPriority w:val="99"/>
     <w:rsid w:val="00FA4930"/>
   </w:style>
-  <w:style w:type="paragraph" w:styleId="Footer">
+  <w:style w:type="paragraph" w:styleId="Piedepgina">
     <w:name w:val="footer"/>
     <w:basedOn w:val="Normal"/>
-    <w:link w:val="FooterChar"/>
+    <w:link w:val="PiedepginaCar"/>
     <w:uiPriority w:val="99"/>
     <w:unhideWhenUsed/>
     <w:rsid w:val="00FA4930"/>
@@ -5598,542 +6511,16 @@
       <w:spacing w:after="0" w:line="240" w:lineRule="auto"/>
     </w:pPr>
   </w:style>
-  <w:style w:type="character" w:customStyle="1" w:styleId="FooterChar">
-    <w:name w:val="Footer Char"/>
-    <w:basedOn w:val="DefaultParagraphFont"/>
-    <w:link w:val="Footer"/>
+  <w:style w:type="character" w:customStyle="1" w:styleId="PiedepginaCar">
+    <w:name w:val="Pie de página Car"/>
+    <w:basedOn w:val="Fuentedeprrafopredeter"/>
+    <w:link w:val="Piedepgina"/>
     <w:uiPriority w:val="99"/>
     <w:rsid w:val="00FA4930"/>
   </w:style>
-  <w:style w:type="character" w:styleId="FollowedHyperlink">
+  <w:style w:type="character" w:styleId="Hipervnculovisitado">
     <w:name w:val="FollowedHyperlink"/>
-    <w:basedOn w:val="DefaultParagraphFont"/>
-    <w:uiPriority w:val="99"/>
-    <w:semiHidden/>
-    <w:unhideWhenUsed/>
-    <w:rsid w:val="00E61DEF"/>
-    <w:rPr>
-      <w:color w:val="954F72" w:themeColor="followedHyperlink"/>
-      <w:u w:val="single"/>
-    </w:rPr>
-  </w:style>
-</w:styles>
-</file>
-
-<file path=word/stylesWithEffects.xml><?xml version="1.0" encoding="utf-8"?>
-<w:styles xmlns:wpc="http://schemas.microsoft.com/office/word/2010/wordprocessingCanvas" xmlns:mc="http://schemas.openxmlformats.org/markup-compatibility/2006" xmlns:o="urn:schemas-microsoft-com:office:office" xmlns:r="http://schemas.openxmlformats.org/officeDocument/2006/relationships" xmlns:m="http://schemas.openxmlformats.org/officeDocument/2006/math" xmlns:v="urn:schemas-microsoft-com:vml" xmlns:wp14="http://schemas.microsoft.com/office/word/2010/wordprocessingDrawing" xmlns:wp="http://schemas.openxmlformats.org/drawingml/2006/wordprocessingDrawing" xmlns:w10="urn:schemas-microsoft-com:office:word" xmlns:w="http://schemas.openxmlformats.org/wordprocessingml/2006/main" xmlns:w14="http://schemas.microsoft.com/office/word/2010/wordml" xmlns:wpg="http://schemas.microsoft.com/office/word/2010/wordprocessingGroup" xmlns:wpi="http://schemas.microsoft.com/office/word/2010/wordprocessingInk" xmlns:wne="http://schemas.microsoft.com/office/word/2006/wordml" xmlns:wps="http://schemas.microsoft.com/office/word/2010/wordprocessingShape" mc:Ignorable="w14 wp14">
-  <w:docDefaults>
-    <w:rPrDefault>
-      <w:rPr>
-        <w:rFonts w:asciiTheme="minorHAnsi" w:eastAsiaTheme="minorHAnsi" w:hAnsiTheme="minorHAnsi" w:cstheme="minorBidi"/>
-        <w:sz w:val="22"/>
-        <w:szCs w:val="22"/>
-        <w:lang w:val="es-BO" w:eastAsia="en-US" w:bidi="ar-SA"/>
-      </w:rPr>
-    </w:rPrDefault>
-    <w:pPrDefault>
-      <w:pPr>
-        <w:spacing w:after="160" w:line="259" w:lineRule="auto"/>
-      </w:pPr>
-    </w:pPrDefault>
-  </w:docDefaults>
-  <w:latentStyles w:defLockedState="0" w:defUIPriority="99" w:defSemiHidden="1" w:defUnhideWhenUsed="1" w:defQFormat="0" w:count="267">
-    <w:lsdException w:name="Normal" w:semiHidden="0" w:uiPriority="0" w:unhideWhenUsed="0" w:qFormat="1"/>
-    <w:lsdException w:name="heading 1" w:semiHidden="0" w:uiPriority="9" w:unhideWhenUsed="0" w:qFormat="1"/>
-    <w:lsdException w:name="heading 2" w:uiPriority="9" w:qFormat="1"/>
-    <w:lsdException w:name="heading 3" w:uiPriority="9" w:qFormat="1"/>
-    <w:lsdException w:name="heading 4" w:uiPriority="9" w:qFormat="1"/>
-    <w:lsdException w:name="heading 5" w:uiPriority="9" w:qFormat="1"/>
-    <w:lsdException w:name="heading 6" w:uiPriority="9" w:qFormat="1"/>
-    <w:lsdException w:name="heading 7" w:uiPriority="9" w:qFormat="1"/>
-    <w:lsdException w:name="heading 8" w:uiPriority="9" w:qFormat="1"/>
-    <w:lsdException w:name="heading 9" w:uiPriority="9" w:qFormat="1"/>
-    <w:lsdException w:name="toc 1" w:uiPriority="39"/>
-    <w:lsdException w:name="toc 2" w:uiPriority="39"/>
-    <w:lsdException w:name="toc 3" w:uiPriority="39"/>
-    <w:lsdException w:name="toc 4" w:uiPriority="39"/>
-    <w:lsdException w:name="toc 5" w:uiPriority="39"/>
-    <w:lsdException w:name="toc 6" w:uiPriority="39"/>
-    <w:lsdException w:name="toc 7" w:uiPriority="39"/>
-    <w:lsdException w:name="toc 8" w:uiPriority="39"/>
-    <w:lsdException w:name="toc 9" w:uiPriority="39"/>
-    <w:lsdException w:name="caption" w:uiPriority="35" w:qFormat="1"/>
-    <w:lsdException w:name="Title" w:semiHidden="0" w:uiPriority="1" w:unhideWhenUsed="0" w:qFormat="1"/>
-    <w:lsdException w:name="Default Paragraph Font" w:uiPriority="1"/>
-    <w:lsdException w:name="Subtitle" w:semiHidden="0" w:uiPriority="11" w:unhideWhenUsed="0" w:qFormat="1"/>
-    <w:lsdException w:name="Block Text" w:uiPriority="1" w:qFormat="1"/>
-    <w:lsdException w:name="Strong" w:semiHidden="0" w:uiPriority="1" w:unhideWhenUsed="0" w:qFormat="1"/>
-    <w:lsdException w:name="Emphasis" w:semiHidden="0" w:uiPriority="20" w:unhideWhenUsed="0" w:qFormat="1"/>
-    <w:lsdException w:name="Table Grid" w:semiHidden="0" w:uiPriority="39" w:unhideWhenUsed="0"/>
-    <w:lsdException w:name="Placeholder Text" w:unhideWhenUsed="0"/>
-    <w:lsdException w:name="No Spacing" w:semiHidden="0" w:uiPriority="1" w:unhideWhenUsed="0" w:qFormat="1"/>
-    <w:lsdException w:name="Light Shading" w:semiHidden="0" w:uiPriority="60" w:unhideWhenUsed="0"/>
-    <w:lsdException w:name="Light List" w:semiHidden="0" w:uiPriority="61" w:unhideWhenUsed="0"/>
-    <w:lsdException w:name="Light Grid" w:semiHidden="0" w:uiPriority="62" w:unhideWhenUsed="0"/>
-    <w:lsdException w:name="Medium Shading 1" w:semiHidden="0" w:uiPriority="63" w:unhideWhenUsed="0"/>
-    <w:lsdException w:name="Medium Shading 2" w:semiHidden="0" w:uiPriority="64" w:unhideWhenUsed="0"/>
-    <w:lsdException w:name="Medium List 1" w:semiHidden="0" w:uiPriority="65" w:unhideWhenUsed="0"/>
-    <w:lsdException w:name="Medium List 2" w:semiHidden="0" w:uiPriority="66" w:unhideWhenUsed="0"/>
-    <w:lsdException w:name="Medium Grid 1" w:semiHidden="0" w:uiPriority="67" w:unhideWhenUsed="0"/>
-    <w:lsdException w:name="Medium Grid 2" w:semiHidden="0" w:uiPriority="68" w:unhideWhenUsed="0"/>
-    <w:lsdException w:name="Medium Grid 3" w:semiHidden="0" w:uiPriority="69" w:unhideWhenUsed="0"/>
-    <w:lsdException w:name="Dark List" w:semiHidden="0" w:uiPriority="70" w:unhideWhenUsed="0"/>
-    <w:lsdException w:name="Colorful Shading" w:semiHidden="0" w:uiPriority="71" w:unhideWhenUsed="0"/>
-    <w:lsdException w:name="Colorful List" w:semiHidden="0" w:uiPriority="72" w:unhideWhenUsed="0"/>
-    <w:lsdException w:name="Colorful Grid" w:semiHidden="0" w:uiPriority="73" w:unhideWhenUsed="0"/>
-    <w:lsdException w:name="Light Shading Accent 1" w:semiHidden="0" w:uiPriority="60" w:unhideWhenUsed="0"/>
-    <w:lsdException w:name="Light List Accent 1" w:semiHidden="0" w:uiPriority="61" w:unhideWhenUsed="0"/>
-    <w:lsdException w:name="Light Grid Accent 1" w:semiHidden="0" w:uiPriority="62" w:unhideWhenUsed="0"/>
-    <w:lsdException w:name="Medium Shading 1 Accent 1" w:semiHidden="0" w:uiPriority="63" w:unhideWhenUsed="0"/>
-    <w:lsdException w:name="Medium Shading 2 Accent 1" w:semiHidden="0" w:uiPriority="64" w:unhideWhenUsed="0"/>
-    <w:lsdException w:name="Medium List 1 Accent 1" w:semiHidden="0" w:uiPriority="65" w:unhideWhenUsed="0"/>
-    <w:lsdException w:name="Revision" w:unhideWhenUsed="0"/>
-    <w:lsdException w:name="List Paragraph" w:semiHidden="0" w:uiPriority="34" w:unhideWhenUsed="0" w:qFormat="1"/>
-    <w:lsdException w:name="Quote" w:semiHidden="0" w:uiPriority="29" w:unhideWhenUsed="0" w:qFormat="1"/>
-    <w:lsdException w:name="Intense Quote" w:semiHidden="0" w:uiPriority="30" w:unhideWhenUsed="0" w:qFormat="1"/>
-    <w:lsdException w:name="Medium List 2 Accent 1" w:semiHidden="0" w:uiPriority="66" w:unhideWhenUsed="0"/>
-    <w:lsdException w:name="Medium Grid 1 Accent 1" w:semiHidden="0" w:uiPriority="67" w:unhideWhenUsed="0"/>
-    <w:lsdException w:name="Medium Grid 2 Accent 1" w:semiHidden="0" w:uiPriority="68" w:unhideWhenUsed="0"/>
-    <w:lsdException w:name="Medium Grid 3 Accent 1" w:semiHidden="0" w:uiPriority="69" w:unhideWhenUsed="0"/>
-    <w:lsdException w:name="Dark List Accent 1" w:semiHidden="0" w:uiPriority="70" w:unhideWhenUsed="0"/>
-    <w:lsdException w:name="Colorful Shading Accent 1" w:semiHidden="0" w:uiPriority="71" w:unhideWhenUsed="0"/>
-    <w:lsdException w:name="Colorful List Accent 1" w:semiHidden="0" w:uiPriority="72" w:unhideWhenUsed="0"/>
-    <w:lsdException w:name="Colorful Grid Accent 1" w:semiHidden="0" w:uiPriority="73" w:unhideWhenUsed="0"/>
-    <w:lsdException w:name="Light Shading Accent 2" w:semiHidden="0" w:uiPriority="60" w:unhideWhenUsed="0"/>
-    <w:lsdException w:name="Light List Accent 2" w:semiHidden="0" w:uiPriority="61" w:unhideWhenUsed="0"/>
-    <w:lsdException w:name="Light Grid Accent 2" w:semiHidden="0" w:uiPriority="62" w:unhideWhenUsed="0"/>
-    <w:lsdException w:name="Medium Shading 1 Accent 2" w:semiHidden="0" w:uiPriority="63" w:unhideWhenUsed="0"/>
-    <w:lsdException w:name="Medium Shading 2 Accent 2" w:semiHidden="0" w:uiPriority="64" w:unhideWhenUsed="0"/>
-    <w:lsdException w:name="Medium List 1 Accent 2" w:semiHidden="0" w:uiPriority="65" w:unhideWhenUsed="0"/>
-    <w:lsdException w:name="Medium List 2 Accent 2" w:semiHidden="0" w:uiPriority="66" w:unhideWhenUsed="0"/>
-    <w:lsdException w:name="Medium Grid 1 Accent 2" w:semiHidden="0" w:uiPriority="67" w:unhideWhenUsed="0"/>
-    <w:lsdException w:name="Medium Grid 2 Accent 2" w:semiHidden="0" w:uiPriority="68" w:unhideWhenUsed="0"/>
-    <w:lsdException w:name="Medium Grid 3 Accent 2" w:semiHidden="0" w:uiPriority="69" w:unhideWhenUsed="0"/>
-    <w:lsdException w:name="Dark List Accent 2" w:semiHidden="0" w:uiPriority="70" w:unhideWhenUsed="0"/>
-    <w:lsdException w:name="Colorful Shading Accent 2" w:semiHidden="0" w:uiPriority="71" w:unhideWhenUsed="0"/>
-    <w:lsdException w:name="Colorful List Accent 2" w:semiHidden="0" w:uiPriority="72" w:unhideWhenUsed="0"/>
-    <w:lsdException w:name="Colorful Grid Accent 2" w:semiHidden="0" w:uiPriority="73" w:unhideWhenUsed="0"/>
-    <w:lsdException w:name="Light Shading Accent 3" w:semiHidden="0" w:uiPriority="60" w:unhideWhenUsed="0"/>
-    <w:lsdException w:name="Light List Accent 3" w:semiHidden="0" w:uiPriority="61" w:unhideWhenUsed="0"/>
-    <w:lsdException w:name="Light Grid Accent 3" w:semiHidden="0" w:uiPriority="62" w:unhideWhenUsed="0"/>
-    <w:lsdException w:name="Medium Shading 1 Accent 3" w:semiHidden="0" w:uiPriority="63" w:unhideWhenUsed="0"/>
-    <w:lsdException w:name="Medium Shading 2 Accent 3" w:semiHidden="0" w:uiPriority="64" w:unhideWhenUsed="0"/>
-    <w:lsdException w:name="Medium List 1 Accent 3" w:semiHidden="0" w:uiPriority="65" w:unhideWhenUsed="0"/>
-    <w:lsdException w:name="Medium List 2 Accent 3" w:semiHidden="0" w:uiPriority="66" w:unhideWhenUsed="0"/>
-    <w:lsdException w:name="Medium Grid 1 Accent 3" w:semiHidden="0" w:uiPriority="67" w:unhideWhenUsed="0"/>
-    <w:lsdException w:name="Medium Grid 2 Accent 3" w:semiHidden="0" w:uiPriority="68" w:unhideWhenUsed="0"/>
-    <w:lsdException w:name="Medium Grid 3 Accent 3" w:semiHidden="0" w:uiPriority="69" w:unhideWhenUsed="0"/>
-    <w:lsdException w:name="Dark List Accent 3" w:semiHidden="0" w:uiPriority="70" w:unhideWhenUsed="0"/>
-    <w:lsdException w:name="Colorful Shading Accent 3" w:semiHidden="0" w:uiPriority="71" w:unhideWhenUsed="0"/>
-    <w:lsdException w:name="Colorful List Accent 3" w:semiHidden="0" w:uiPriority="72" w:unhideWhenUsed="0"/>
-    <w:lsdException w:name="Colorful Grid Accent 3" w:semiHidden="0" w:uiPriority="73" w:unhideWhenUsed="0"/>
-    <w:lsdException w:name="Light Shading Accent 4" w:semiHidden="0" w:uiPriority="60" w:unhideWhenUsed="0"/>
-    <w:lsdException w:name="Light List Accent 4" w:semiHidden="0" w:uiPriority="61" w:unhideWhenUsed="0"/>
-    <w:lsdException w:name="Light Grid Accent 4" w:semiHidden="0" w:uiPriority="62" w:unhideWhenUsed="0"/>
-    <w:lsdException w:name="Medium Shading 1 Accent 4" w:semiHidden="0" w:uiPriority="63" w:unhideWhenUsed="0"/>
-    <w:lsdException w:name="Medium Shading 2 Accent 4" w:semiHidden="0" w:uiPriority="64" w:unhideWhenUsed="0"/>
-    <w:lsdException w:name="Medium List 1 Accent 4" w:semiHidden="0" w:uiPriority="65" w:unhideWhenUsed="0"/>
-    <w:lsdException w:name="Medium List 2 Accent 4" w:semiHidden="0" w:uiPriority="66" w:unhideWhenUsed="0"/>
-    <w:lsdException w:name="Medium Grid 1 Accent 4" w:semiHidden="0" w:uiPriority="67" w:unhideWhenUsed="0"/>
-    <w:lsdException w:name="Medium Grid 2 Accent 4" w:semiHidden="0" w:uiPriority="68" w:unhideWhenUsed="0"/>
-    <w:lsdException w:name="Medium Grid 3 Accent 4" w:semiHidden="0" w:uiPriority="69" w:unhideWhenUsed="0"/>
-    <w:lsdException w:name="Dark List Accent 4" w:semiHidden="0" w:uiPriority="70" w:unhideWhenUsed="0"/>
-    <w:lsdException w:name="Colorful Shading Accent 4" w:semiHidden="0" w:uiPriority="71" w:unhideWhenUsed="0"/>
-    <w:lsdException w:name="Colorful List Accent 4" w:semiHidden="0" w:uiPriority="72" w:unhideWhenUsed="0"/>
-    <w:lsdException w:name="Colorful Grid Accent 4" w:semiHidden="0" w:uiPriority="73" w:unhideWhenUsed="0"/>
-    <w:lsdException w:name="Light Shading Accent 5" w:semiHidden="0" w:uiPriority="60" w:unhideWhenUsed="0"/>
-    <w:lsdException w:name="Light List Accent 5" w:semiHidden="0" w:uiPriority="61" w:unhideWhenUsed="0"/>
-    <w:lsdException w:name="Light Grid Accent 5" w:semiHidden="0" w:uiPriority="62" w:unhideWhenUsed="0"/>
-    <w:lsdException w:name="Medium Shading 1 Accent 5" w:semiHidden="0" w:uiPriority="63" w:unhideWhenUsed="0"/>
-    <w:lsdException w:name="Medium Shading 2 Accent 5" w:semiHidden="0" w:uiPriority="64" w:unhideWhenUsed="0"/>
-    <w:lsdException w:name="Medium List 1 Accent 5" w:semiHidden="0" w:uiPriority="65" w:unhideWhenUsed="0"/>
-    <w:lsdException w:name="Medium List 2 Accent 5" w:semiHidden="0" w:uiPriority="66" w:unhideWhenUsed="0"/>
-    <w:lsdException w:name="Medium Grid 1 Accent 5" w:semiHidden="0" w:uiPriority="67" w:unhideWhenUsed="0"/>
-    <w:lsdException w:name="Medium Grid 2 Accent 5" w:semiHidden="0" w:uiPriority="68" w:unhideWhenUsed="0"/>
-    <w:lsdException w:name="Medium Grid 3 Accent 5" w:semiHidden="0" w:uiPriority="69" w:unhideWhenUsed="0"/>
-    <w:lsdException w:name="Dark List Accent 5" w:semiHidden="0" w:uiPriority="70" w:unhideWhenUsed="0"/>
-    <w:lsdException w:name="Colorful Shading Accent 5" w:semiHidden="0" w:uiPriority="71" w:unhideWhenUsed="0"/>
-    <w:lsdException w:name="Colorful List Accent 5" w:semiHidden="0" w:uiPriority="72" w:unhideWhenUsed="0"/>
-    <w:lsdException w:name="Colorful Grid Accent 5" w:semiHidden="0" w:uiPriority="73" w:unhideWhenUsed="0"/>
-    <w:lsdException w:name="Light Shading Accent 6" w:semiHidden="0" w:uiPriority="60" w:unhideWhenUsed="0"/>
-    <w:lsdException w:name="Light List Accent 6" w:semiHidden="0" w:uiPriority="61" w:unhideWhenUsed="0"/>
-    <w:lsdException w:name="Light Grid Accent 6" w:semiHidden="0" w:uiPriority="62" w:unhideWhenUsed="0"/>
-    <w:lsdException w:name="Medium Shading 1 Accent 6" w:semiHidden="0" w:uiPriority="63" w:unhideWhenUsed="0"/>
-    <w:lsdException w:name="Medium Shading 2 Accent 6" w:semiHidden="0" w:uiPriority="64" w:unhideWhenUsed="0"/>
-    <w:lsdException w:name="Medium List 1 Accent 6" w:semiHidden="0" w:uiPriority="65" w:unhideWhenUsed="0"/>
-    <w:lsdException w:name="Medium List 2 Accent 6" w:semiHidden="0" w:uiPriority="66" w:unhideWhenUsed="0"/>
-    <w:lsdException w:name="Medium Grid 1 Accent 6" w:semiHidden="0" w:uiPriority="67" w:unhideWhenUsed="0"/>
-    <w:lsdException w:name="Medium Grid 2 Accent 6" w:semiHidden="0" w:uiPriority="68" w:unhideWhenUsed="0"/>
-    <w:lsdException w:name="Medium Grid 3 Accent 6" w:semiHidden="0" w:uiPriority="69" w:unhideWhenUsed="0"/>
-    <w:lsdException w:name="Dark List Accent 6" w:semiHidden="0" w:uiPriority="70" w:unhideWhenUsed="0"/>
-    <w:lsdException w:name="Colorful Shading Accent 6" w:semiHidden="0" w:uiPriority="71" w:unhideWhenUsed="0"/>
-    <w:lsdException w:name="Colorful List Accent 6" w:semiHidden="0" w:uiPriority="72" w:unhideWhenUsed="0"/>
-    <w:lsdException w:name="Colorful Grid Accent 6" w:semiHidden="0" w:uiPriority="73" w:unhideWhenUsed="0"/>
-    <w:lsdException w:name="Subtle Emphasis" w:semiHidden="0" w:uiPriority="19" w:unhideWhenUsed="0" w:qFormat="1"/>
-    <w:lsdException w:name="Intense Emphasis" w:semiHidden="0" w:uiPriority="21" w:unhideWhenUsed="0" w:qFormat="1"/>
-    <w:lsdException w:name="Subtle Reference" w:semiHidden="0" w:uiPriority="31" w:unhideWhenUsed="0" w:qFormat="1"/>
-    <w:lsdException w:name="Intense Reference" w:semiHidden="0" w:uiPriority="32" w:unhideWhenUsed="0" w:qFormat="1"/>
-    <w:lsdException w:name="Book Title" w:semiHidden="0" w:uiPriority="33" w:unhideWhenUsed="0" w:qFormat="1"/>
-    <w:lsdException w:name="Bibliography" w:uiPriority="37"/>
-    <w:lsdException w:name="TOC Heading" w:uiPriority="39" w:qFormat="1"/>
-  </w:latentStyles>
-  <w:style w:type="paragraph" w:default="1" w:styleId="Normal">
-    <w:name w:val="Normal"/>
-    <w:qFormat/>
-    <w:rsid w:val="0003017C"/>
-  </w:style>
-  <w:style w:type="character" w:default="1" w:styleId="DefaultParagraphFont">
-    <w:name w:val="Default Paragraph Font"/>
-    <w:uiPriority w:val="1"/>
-    <w:semiHidden/>
-    <w:unhideWhenUsed/>
-  </w:style>
-  <w:style w:type="table" w:default="1" w:styleId="TableNormal">
-    <w:name w:val="Normal Table"/>
-    <w:uiPriority w:val="99"/>
-    <w:semiHidden/>
-    <w:unhideWhenUsed/>
-    <w:tblPr>
-      <w:tblInd w:w="0" w:type="dxa"/>
-      <w:tblCellMar>
-        <w:top w:w="0" w:type="dxa"/>
-        <w:left w:w="108" w:type="dxa"/>
-        <w:bottom w:w="0" w:type="dxa"/>
-        <w:right w:w="108" w:type="dxa"/>
-      </w:tblCellMar>
-    </w:tblPr>
-  </w:style>
-  <w:style w:type="numbering" w:default="1" w:styleId="NoList">
-    <w:name w:val="No List"/>
-    <w:uiPriority w:val="99"/>
-    <w:semiHidden/>
-    <w:unhideWhenUsed/>
-  </w:style>
-  <w:style w:type="paragraph" w:styleId="Title">
-    <w:name w:val="Title"/>
-    <w:basedOn w:val="Normal"/>
-    <w:next w:val="Normal"/>
-    <w:link w:val="TitleChar"/>
-    <w:uiPriority w:val="1"/>
-    <w:qFormat/>
-    <w:rsid w:val="007B3139"/>
-    <w:pPr>
-      <w:spacing w:after="0" w:line="192" w:lineRule="auto"/>
-      <w:ind w:left="-72"/>
-      <w:contextualSpacing/>
-    </w:pPr>
-    <w:rPr>
-      <w:rFonts w:asciiTheme="majorHAnsi" w:eastAsiaTheme="majorEastAsia" w:hAnsiTheme="majorHAnsi" w:cstheme="majorBidi"/>
-      <w:caps/>
-      <w:color w:val="404040" w:themeColor="text1" w:themeTint="BF"/>
-      <w:kern w:val="28"/>
-      <w:sz w:val="180"/>
-      <w:szCs w:val="28"/>
-      <w:lang w:val="en-US" w:eastAsia="ja-JP"/>
-      <w14:ligatures w14:val="standard"/>
-    </w:rPr>
-  </w:style>
-  <w:style w:type="character" w:customStyle="1" w:styleId="TitleChar">
-    <w:name w:val="Title Char"/>
-    <w:basedOn w:val="DefaultParagraphFont"/>
-    <w:link w:val="Title"/>
-    <w:uiPriority w:val="1"/>
-    <w:rsid w:val="007B3139"/>
-    <w:rPr>
-      <w:rFonts w:asciiTheme="majorHAnsi" w:eastAsiaTheme="majorEastAsia" w:hAnsiTheme="majorHAnsi" w:cstheme="majorBidi"/>
-      <w:caps/>
-      <w:color w:val="404040" w:themeColor="text1" w:themeTint="BF"/>
-      <w:kern w:val="28"/>
-      <w:sz w:val="180"/>
-      <w:szCs w:val="28"/>
-      <w:lang w:val="en-US" w:eastAsia="ja-JP"/>
-      <w14:ligatures w14:val="standard"/>
-    </w:rPr>
-  </w:style>
-  <w:style w:type="character" w:styleId="Strong">
-    <w:name w:val="Strong"/>
-    <w:basedOn w:val="DefaultParagraphFont"/>
-    <w:uiPriority w:val="1"/>
-    <w:qFormat/>
-    <w:rsid w:val="007B3139"/>
-    <w:rPr>
-      <w:b w:val="0"/>
-      <w:bCs w:val="0"/>
-      <w:color w:val="5B9BD5" w:themeColor="accent1"/>
-    </w:rPr>
-  </w:style>
-  <w:style w:type="paragraph" w:customStyle="1" w:styleId="Ttulodeevento">
-    <w:name w:val="Título de evento"/>
-    <w:basedOn w:val="Normal"/>
-    <w:uiPriority w:val="1"/>
-    <w:qFormat/>
-    <w:rsid w:val="007B3139"/>
-    <w:pPr>
-      <w:spacing w:before="540" w:after="0" w:line="216" w:lineRule="auto"/>
-    </w:pPr>
-    <w:rPr>
-      <w:rFonts w:asciiTheme="majorHAnsi" w:eastAsiaTheme="majorEastAsia" w:hAnsiTheme="majorHAnsi" w:cstheme="majorBidi"/>
-      <w:caps/>
-      <w:color w:val="5B9BD5" w:themeColor="accent1"/>
-      <w:kern w:val="2"/>
-      <w:sz w:val="48"/>
-      <w:szCs w:val="28"/>
-      <w:lang w:val="en-US" w:eastAsia="ja-JP"/>
-      <w14:ligatures w14:val="standard"/>
-    </w:rPr>
-  </w:style>
-  <w:style w:type="paragraph" w:customStyle="1" w:styleId="Informacindeevento">
-    <w:name w:val="Información de evento"/>
-    <w:basedOn w:val="Normal"/>
-    <w:uiPriority w:val="1"/>
-    <w:qFormat/>
-    <w:rsid w:val="007B3139"/>
-    <w:pPr>
-      <w:spacing w:before="40" w:after="0" w:line="211" w:lineRule="auto"/>
-      <w:contextualSpacing/>
-    </w:pPr>
-    <w:rPr>
-      <w:color w:val="404040" w:themeColor="text1" w:themeTint="BF"/>
-      <w:kern w:val="2"/>
-      <w:sz w:val="76"/>
-      <w:szCs w:val="28"/>
-      <w:lang w:val="en-US" w:eastAsia="ja-JP"/>
-      <w14:ligatures w14:val="standard"/>
-    </w:rPr>
-  </w:style>
-  <w:style w:type="paragraph" w:customStyle="1" w:styleId="Direccin">
-    <w:name w:val="Dirección"/>
-    <w:basedOn w:val="Normal"/>
-    <w:uiPriority w:val="1"/>
-    <w:qFormat/>
-    <w:rsid w:val="007B3139"/>
-    <w:pPr>
-      <w:spacing w:after="600" w:line="240" w:lineRule="auto"/>
-    </w:pPr>
-    <w:rPr>
-      <w:color w:val="5B9BD5" w:themeColor="accent1"/>
-      <w:kern w:val="2"/>
-      <w:sz w:val="28"/>
-      <w:szCs w:val="28"/>
-      <w:lang w:val="en-US" w:eastAsia="ja-JP"/>
-      <w14:ligatures w14:val="standard"/>
-    </w:rPr>
-  </w:style>
-  <w:style w:type="paragraph" w:styleId="BlockText">
-    <w:name w:val="Block Text"/>
-    <w:basedOn w:val="Normal"/>
-    <w:uiPriority w:val="1"/>
-    <w:unhideWhenUsed/>
-    <w:qFormat/>
-    <w:rsid w:val="007B3139"/>
-    <w:pPr>
-      <w:spacing w:after="0" w:line="276" w:lineRule="auto"/>
-    </w:pPr>
-    <w:rPr>
-      <w:color w:val="404040" w:themeColor="text1" w:themeTint="BF"/>
-      <w:kern w:val="2"/>
-      <w:sz w:val="28"/>
-      <w:szCs w:val="28"/>
-      <w:lang w:val="en-US" w:eastAsia="ja-JP"/>
-      <w14:ligatures w14:val="standard"/>
-    </w:rPr>
-  </w:style>
-  <w:style w:type="paragraph" w:customStyle="1" w:styleId="Subttulodeevento">
-    <w:name w:val="Subtítulo de evento"/>
-    <w:basedOn w:val="Normal"/>
-    <w:uiPriority w:val="1"/>
-    <w:qFormat/>
-    <w:rsid w:val="007B3139"/>
-    <w:pPr>
-      <w:spacing w:after="0" w:line="216" w:lineRule="auto"/>
-    </w:pPr>
-    <w:rPr>
-      <w:rFonts w:asciiTheme="majorHAnsi" w:eastAsiaTheme="majorEastAsia" w:hAnsiTheme="majorHAnsi" w:cstheme="majorBidi"/>
-      <w:caps/>
-      <w:color w:val="404040" w:themeColor="text1" w:themeTint="BF"/>
-      <w:kern w:val="2"/>
-      <w:sz w:val="48"/>
-      <w:szCs w:val="28"/>
-      <w:lang w:val="en-US" w:eastAsia="ja-JP"/>
-      <w14:ligatures w14:val="standard"/>
-    </w:rPr>
-  </w:style>
-  <w:style w:type="character" w:styleId="Hyperlink">
-    <w:name w:val="Hyperlink"/>
-    <w:basedOn w:val="DefaultParagraphFont"/>
-    <w:uiPriority w:val="99"/>
-    <w:unhideWhenUsed/>
-    <w:rsid w:val="00C96024"/>
-    <w:rPr>
-      <w:color w:val="0563C1" w:themeColor="hyperlink"/>
-      <w:u w:val="single"/>
-    </w:rPr>
-  </w:style>
-  <w:style w:type="paragraph" w:styleId="ListParagraph">
-    <w:name w:val="List Paragraph"/>
-    <w:basedOn w:val="Normal"/>
-    <w:uiPriority w:val="34"/>
-    <w:qFormat/>
-    <w:rsid w:val="00B02D5D"/>
-    <w:pPr>
-      <w:ind w:left="720"/>
-      <w:contextualSpacing/>
-    </w:pPr>
-  </w:style>
-  <w:style w:type="paragraph" w:customStyle="1" w:styleId="SUBTITULO">
-    <w:name w:val="SUBTITULO"/>
-    <w:basedOn w:val="Title"/>
-    <w:rsid w:val="00E6068E"/>
-    <w:pPr>
-      <w:spacing w:line="240" w:lineRule="auto"/>
-      <w:ind w:left="2124" w:hanging="2124"/>
-      <w:contextualSpacing w:val="0"/>
-    </w:pPr>
-    <w:rPr>
-      <w:rFonts w:ascii="Times New Roman" w:eastAsia="Times New Roman" w:hAnsi="Times New Roman" w:cs="Times New Roman"/>
-      <w:b/>
-      <w:bCs/>
-      <w:caps w:val="0"/>
-      <w:color w:val="auto"/>
-      <w:kern w:val="0"/>
-      <w:sz w:val="24"/>
-      <w:szCs w:val="24"/>
-      <w:lang w:val="es-ES" w:eastAsia="es-ES"/>
-      <w14:ligatures w14:val="none"/>
-    </w:rPr>
-  </w:style>
-  <w:style w:type="paragraph" w:customStyle="1" w:styleId="Default">
-    <w:name w:val="Default"/>
-    <w:rsid w:val="008A391E"/>
-    <w:pPr>
-      <w:autoSpaceDE w:val="0"/>
-      <w:autoSpaceDN w:val="0"/>
-      <w:adjustRightInd w:val="0"/>
-      <w:spacing w:after="0" w:line="240" w:lineRule="auto"/>
-    </w:pPr>
-    <w:rPr>
-      <w:rFonts w:ascii="Calibri" w:hAnsi="Calibri" w:cs="Calibri"/>
-      <w:color w:val="000000"/>
-      <w:sz w:val="24"/>
-      <w:szCs w:val="24"/>
-    </w:rPr>
-  </w:style>
-  <w:style w:type="paragraph" w:customStyle="1" w:styleId="TITULO">
-    <w:name w:val="TITULO"/>
-    <w:basedOn w:val="Title"/>
-    <w:rsid w:val="00C25359"/>
-    <w:pPr>
-      <w:spacing w:line="240" w:lineRule="auto"/>
-      <w:ind w:left="2124" w:hanging="2124"/>
-      <w:contextualSpacing w:val="0"/>
-      <w:jc w:val="center"/>
-    </w:pPr>
-    <w:rPr>
-      <w:rFonts w:ascii="Times New Roman" w:eastAsia="Times New Roman" w:hAnsi="Times New Roman" w:cs="Times New Roman"/>
-      <w:b/>
-      <w:bCs/>
-      <w:caps w:val="0"/>
-      <w:color w:val="auto"/>
-      <w:kern w:val="0"/>
-      <w:sz w:val="28"/>
-      <w:szCs w:val="24"/>
-      <w:lang w:val="es-ES" w:eastAsia="es-ES"/>
-      <w14:ligatures w14:val="none"/>
-    </w:rPr>
-  </w:style>
-  <w:style w:type="paragraph" w:styleId="NormalWeb">
-    <w:name w:val="Normal (Web)"/>
-    <w:basedOn w:val="Normal"/>
-    <w:uiPriority w:val="99"/>
-    <w:unhideWhenUsed/>
-    <w:rsid w:val="001C17DF"/>
-    <w:pPr>
-      <w:spacing w:before="100" w:beforeAutospacing="1" w:after="100" w:afterAutospacing="1" w:line="240" w:lineRule="auto"/>
-    </w:pPr>
-    <w:rPr>
-      <w:rFonts w:ascii="Times New Roman" w:eastAsia="Times New Roman" w:hAnsi="Times New Roman" w:cs="Times New Roman"/>
-      <w:sz w:val="24"/>
-      <w:szCs w:val="24"/>
-      <w:lang w:eastAsia="es-BO"/>
-    </w:rPr>
-  </w:style>
-  <w:style w:type="paragraph" w:styleId="BalloonText">
-    <w:name w:val="Balloon Text"/>
-    <w:basedOn w:val="Normal"/>
-    <w:link w:val="BalloonTextChar"/>
-    <w:uiPriority w:val="99"/>
-    <w:semiHidden/>
-    <w:unhideWhenUsed/>
-    <w:rsid w:val="00FA4930"/>
-    <w:pPr>
-      <w:spacing w:after="0" w:line="240" w:lineRule="auto"/>
-    </w:pPr>
-    <w:rPr>
-      <w:rFonts w:ascii="Tahoma" w:hAnsi="Tahoma" w:cs="Tahoma"/>
-      <w:sz w:val="16"/>
-      <w:szCs w:val="16"/>
-    </w:rPr>
-  </w:style>
-  <w:style w:type="character" w:customStyle="1" w:styleId="BalloonTextChar">
-    <w:name w:val="Balloon Text Char"/>
-    <w:basedOn w:val="DefaultParagraphFont"/>
-    <w:link w:val="BalloonText"/>
-    <w:uiPriority w:val="99"/>
-    <w:semiHidden/>
-    <w:rsid w:val="00FA4930"/>
-    <w:rPr>
-      <w:rFonts w:ascii="Tahoma" w:hAnsi="Tahoma" w:cs="Tahoma"/>
-      <w:sz w:val="16"/>
-      <w:szCs w:val="16"/>
-    </w:rPr>
-  </w:style>
-  <w:style w:type="paragraph" w:styleId="Header">
-    <w:name w:val="header"/>
-    <w:basedOn w:val="Normal"/>
-    <w:link w:val="HeaderChar"/>
-    <w:uiPriority w:val="99"/>
-    <w:unhideWhenUsed/>
-    <w:rsid w:val="00FA4930"/>
-    <w:pPr>
-      <w:tabs>
-        <w:tab w:val="center" w:pos="4680"/>
-        <w:tab w:val="right" w:pos="9360"/>
-      </w:tabs>
-      <w:spacing w:after="0" w:line="240" w:lineRule="auto"/>
-    </w:pPr>
-  </w:style>
-  <w:style w:type="character" w:customStyle="1" w:styleId="HeaderChar">
-    <w:name w:val="Header Char"/>
-    <w:basedOn w:val="DefaultParagraphFont"/>
-    <w:link w:val="Header"/>
-    <w:uiPriority w:val="99"/>
-    <w:rsid w:val="00FA4930"/>
-  </w:style>
-  <w:style w:type="paragraph" w:styleId="Footer">
-    <w:name w:val="footer"/>
-    <w:basedOn w:val="Normal"/>
-    <w:link w:val="FooterChar"/>
-    <w:uiPriority w:val="99"/>
-    <w:unhideWhenUsed/>
-    <w:rsid w:val="00FA4930"/>
-    <w:pPr>
-      <w:tabs>
-        <w:tab w:val="center" w:pos="4680"/>
-        <w:tab w:val="right" w:pos="9360"/>
-      </w:tabs>
-      <w:spacing w:after="0" w:line="240" w:lineRule="auto"/>
-    </w:pPr>
-  </w:style>
-  <w:style w:type="character" w:customStyle="1" w:styleId="FooterChar">
-    <w:name w:val="Footer Char"/>
-    <w:basedOn w:val="DefaultParagraphFont"/>
-    <w:link w:val="Footer"/>
-    <w:uiPriority w:val="99"/>
-    <w:rsid w:val="00FA4930"/>
-  </w:style>
-  <w:style w:type="character" w:styleId="FollowedHyperlink">
-    <w:name w:val="FollowedHyperlink"/>
-    <w:basedOn w:val="DefaultParagraphFont"/>
+    <w:basedOn w:val="Fuentedeprrafopredeter"/>
     <w:uiPriority w:val="99"/>
     <w:semiHidden/>
     <w:unhideWhenUsed/>
@@ -6147,7 +6534,7 @@
 </file>
 
 <file path=word/glossary/document.xml><?xml version="1.0" encoding="utf-8"?>
-<w:glossaryDocument xmlns:wpc="http://schemas.microsoft.com/office/word/2010/wordprocessingCanvas" xmlns:mc="http://schemas.openxmlformats.org/markup-compatibility/2006" xmlns:o="urn:schemas-microsoft-com:office:office" xmlns:r="http://schemas.openxmlformats.org/officeDocument/2006/relationships" xmlns:m="http://schemas.openxmlformats.org/officeDocument/2006/math" xmlns:v="urn:schemas-microsoft-com:vml" xmlns:wp14="http://schemas.microsoft.com/office/word/2010/wordprocessingDrawing" xmlns:wp="http://schemas.openxmlformats.org/drawingml/2006/wordprocessingDrawing" xmlns:w10="urn:schemas-microsoft-com:office:word" xmlns:w="http://schemas.openxmlformats.org/wordprocessingml/2006/main" xmlns:w14="http://schemas.microsoft.com/office/word/2010/wordml" xmlns:wpg="http://schemas.microsoft.com/office/word/2010/wordprocessingGroup" xmlns:wpi="http://schemas.microsoft.com/office/word/2010/wordprocessingInk" xmlns:wne="http://schemas.microsoft.com/office/word/2006/wordml" xmlns:wps="http://schemas.microsoft.com/office/word/2010/wordprocessingShape" mc:Ignorable="w14 wp14">
+<w:glossaryDocument xmlns:wpc="http://schemas.microsoft.com/office/word/2010/wordprocessingCanvas" xmlns:mc="http://schemas.openxmlformats.org/markup-compatibility/2006" xmlns:o="urn:schemas-microsoft-com:office:office" xmlns:r="http://schemas.openxmlformats.org/officeDocument/2006/relationships" xmlns:m="http://schemas.openxmlformats.org/officeDocument/2006/math" xmlns:v="urn:schemas-microsoft-com:vml" xmlns:wp14="http://schemas.microsoft.com/office/word/2010/wordprocessingDrawing" xmlns:wp="http://schemas.openxmlformats.org/drawingml/2006/wordprocessingDrawing" xmlns:w10="urn:schemas-microsoft-com:office:word" xmlns:w="http://schemas.openxmlformats.org/wordprocessingml/2006/main" xmlns:w14="http://schemas.microsoft.com/office/word/2010/wordml" xmlns:w15="http://schemas.microsoft.com/office/word/2012/wordml" xmlns:wpg="http://schemas.microsoft.com/office/word/2010/wordprocessingGroup" xmlns:wpi="http://schemas.microsoft.com/office/word/2010/wordprocessingInk" xmlns:wne="http://schemas.microsoft.com/office/word/2006/wordml" xmlns:wps="http://schemas.microsoft.com/office/word/2010/wordprocessingShape" mc:Ignorable="w14 w15 wp14">
   <w:docParts>
     <w:docPart>
       <w:docPartPr>
@@ -6184,34 +6571,34 @@
 </file>
 
 <file path=word/glossary/fontTable.xml><?xml version="1.0" encoding="utf-8"?>
-<w:fonts xmlns:mc="http://schemas.openxmlformats.org/markup-compatibility/2006" xmlns:r="http://schemas.openxmlformats.org/officeDocument/2006/relationships" xmlns:w="http://schemas.openxmlformats.org/wordprocessingml/2006/main" xmlns:w14="http://schemas.microsoft.com/office/word/2010/wordml" mc:Ignorable="w14">
+<w:fonts xmlns:mc="http://schemas.openxmlformats.org/markup-compatibility/2006" xmlns:r="http://schemas.openxmlformats.org/officeDocument/2006/relationships" xmlns:w="http://schemas.openxmlformats.org/wordprocessingml/2006/main" xmlns:w14="http://schemas.microsoft.com/office/word/2010/wordml" xmlns:w15="http://schemas.microsoft.com/office/word/2012/wordml" mc:Ignorable="w14 w15">
   <w:font w:name="Arial">
     <w:panose1 w:val="020B0604020202020204"/>
     <w:charset w:val="00"/>
     <w:family w:val="swiss"/>
     <w:pitch w:val="variable"/>
-    <w:sig w:usb0="E0002AFF" w:usb1="C0007843" w:usb2="00000009" w:usb3="00000000" w:csb0="000001FF" w:csb1="00000000"/>
+    <w:sig w:usb0="E0002EFF" w:usb1="C0007843" w:usb2="00000009" w:usb3="00000000" w:csb0="000001FF" w:csb1="00000000"/>
   </w:font>
   <w:font w:name="Calibri">
     <w:panose1 w:val="020F0502020204030204"/>
     <w:charset w:val="00"/>
     <w:family w:val="swiss"/>
     <w:pitch w:val="variable"/>
-    <w:sig w:usb0="E00002FF" w:usb1="4000ACFF" w:usb2="00000001" w:usb3="00000000" w:csb0="0000019F" w:csb1="00000000"/>
+    <w:sig w:usb0="E0002AFF" w:usb1="C000247B" w:usb2="00000009" w:usb3="00000000" w:csb0="000001FF" w:csb1="00000000"/>
   </w:font>
   <w:font w:name="Courier New">
     <w:panose1 w:val="02070309020205020404"/>
     <w:charset w:val="00"/>
     <w:family w:val="modern"/>
     <w:pitch w:val="fixed"/>
-    <w:sig w:usb0="E0002AFF" w:usb1="C0007843" w:usb2="00000009" w:usb3="00000000" w:csb0="000001FF" w:csb1="00000000"/>
+    <w:sig w:usb0="E0002EFF" w:usb1="C0007843" w:usb2="00000009" w:usb3="00000000" w:csb0="000001FF" w:csb1="00000000"/>
   </w:font>
   <w:font w:name="Times New Roman">
     <w:panose1 w:val="02020603050405020304"/>
     <w:charset w:val="00"/>
     <w:family w:val="roman"/>
     <w:pitch w:val="variable"/>
-    <w:sig w:usb0="E0002AFF" w:usb1="C0007841" w:usb2="00000009" w:usb3="00000000" w:csb0="000001FF" w:csb1="00000000"/>
+    <w:sig w:usb0="E0002EFF" w:usb1="C000785B" w:usb2="00000009" w:usb3="00000000" w:csb0="000001FF" w:csb1="00000000"/>
   </w:font>
   <w:font w:name="Wingdings">
     <w:panose1 w:val="05000000000000000000"/>
@@ -6232,7 +6619,7 @@
     <w:charset w:val="00"/>
     <w:family w:val="swiss"/>
     <w:pitch w:val="variable"/>
-    <w:sig w:usb0="A00002EF" w:usb1="4000207B" w:usb2="00000000" w:usb3="00000000" w:csb0="0000019F" w:csb1="00000000"/>
+    <w:sig w:usb0="E0002AFF" w:usb1="C000247B" w:usb2="00000009" w:usb3="00000000" w:csb0="000001FF" w:csb1="00000000"/>
   </w:font>
   <w:font w:name="Tahoma">
     <w:panose1 w:val="020B0604030504040204"/>
@@ -6246,21 +6633,15 @@
     <w:panose1 w:val="02010600030101010101"/>
     <w:charset w:val="86"/>
     <w:family w:val="auto"/>
+    <w:notTrueType/>
     <w:pitch w:val="variable"/>
-    <w:sig w:usb0="00000003" w:usb1="288F0000" w:usb2="00000016" w:usb3="00000000" w:csb0="00040001" w:csb1="00000000"/>
-  </w:font>
-  <w:font w:name="Cambria">
-    <w:panose1 w:val="02040503050406030204"/>
-    <w:charset w:val="00"/>
-    <w:family w:val="roman"/>
-    <w:pitch w:val="variable"/>
-    <w:sig w:usb0="E00002FF" w:usb1="400004FF" w:usb2="00000000" w:usb3="00000000" w:csb0="0000019F" w:csb1="00000000"/>
+    <w:sig w:usb0="00000001" w:usb1="080E0000" w:usb2="00000010" w:usb3="00000000" w:csb0="00040000" w:csb1="00000000"/>
   </w:font>
 </w:fonts>
 </file>
 
 <file path=word/glossary/settings.xml><?xml version="1.0" encoding="utf-8"?>
-<w:settings xmlns:mc="http://schemas.openxmlformats.org/markup-compatibility/2006" xmlns:o="urn:schemas-microsoft-com:office:office" xmlns:r="http://schemas.openxmlformats.org/officeDocument/2006/relationships" xmlns:m="http://schemas.openxmlformats.org/officeDocument/2006/math" xmlns:v="urn:schemas-microsoft-com:vml" xmlns:w10="urn:schemas-microsoft-com:office:word" xmlns:w="http://schemas.openxmlformats.org/wordprocessingml/2006/main" xmlns:w14="http://schemas.microsoft.com/office/word/2010/wordml" xmlns:sl="http://schemas.openxmlformats.org/schemaLibrary/2006/main" mc:Ignorable="w14">
+<w:settings xmlns:mc="http://schemas.openxmlformats.org/markup-compatibility/2006" xmlns:o="urn:schemas-microsoft-com:office:office" xmlns:r="http://schemas.openxmlformats.org/officeDocument/2006/relationships" xmlns:m="http://schemas.openxmlformats.org/officeDocument/2006/math" xmlns:v="urn:schemas-microsoft-com:vml" xmlns:w10="urn:schemas-microsoft-com:office:word" xmlns:w="http://schemas.openxmlformats.org/wordprocessingml/2006/main" xmlns:w14="http://schemas.microsoft.com/office/word/2010/wordml" xmlns:w15="http://schemas.microsoft.com/office/word/2012/wordml" xmlns:sl="http://schemas.openxmlformats.org/schemaLibrary/2006/main" mc:Ignorable="w14 w15">
   <w:view w:val="normal"/>
   <w:defaultTabStop w:val="708"/>
   <w:hyphenationZone w:val="425"/>
@@ -6283,6 +6664,7 @@
     <w:rsid w:val="00731BD8"/>
     <w:rsid w:val="00845290"/>
     <w:rsid w:val="008A63F3"/>
+    <w:rsid w:val="008D66FE"/>
     <w:rsid w:val="00A80B87"/>
     <w:rsid w:val="00E64957"/>
     <w:rsid w:val="00EC4AD5"/>
@@ -6308,7 +6690,7 @@
 </file>
 
 <file path=word/glossary/styles.xml><?xml version="1.0" encoding="utf-8"?>
-<w:styles xmlns:mc="http://schemas.openxmlformats.org/markup-compatibility/2006" xmlns:r="http://schemas.openxmlformats.org/officeDocument/2006/relationships" xmlns:w="http://schemas.openxmlformats.org/wordprocessingml/2006/main" xmlns:w14="http://schemas.microsoft.com/office/word/2010/wordml" mc:Ignorable="w14">
+<w:styles xmlns:mc="http://schemas.openxmlformats.org/markup-compatibility/2006" xmlns:r="http://schemas.openxmlformats.org/officeDocument/2006/relationships" xmlns:w="http://schemas.openxmlformats.org/wordprocessingml/2006/main" xmlns:w14="http://schemas.microsoft.com/office/word/2010/wordml" xmlns:w15="http://schemas.microsoft.com/office/word/2012/wordml" mc:Ignorable="w14 w15">
   <w:docDefaults>
     <w:rPrDefault>
       <w:rPr>
@@ -6324,156 +6706,390 @@
       </w:pPr>
     </w:pPrDefault>
   </w:docDefaults>
-  <w:latentStyles w:defLockedState="0" w:defUIPriority="99" w:defSemiHidden="1" w:defUnhideWhenUsed="1" w:defQFormat="0" w:count="267">
-    <w:lsdException w:name="Normal" w:semiHidden="0" w:uiPriority="0" w:unhideWhenUsed="0" w:qFormat="1"/>
-    <w:lsdException w:name="heading 1" w:semiHidden="0" w:uiPriority="9" w:unhideWhenUsed="0" w:qFormat="1"/>
-    <w:lsdException w:name="heading 2" w:uiPriority="9" w:qFormat="1"/>
-    <w:lsdException w:name="heading 3" w:uiPriority="9" w:qFormat="1"/>
-    <w:lsdException w:name="heading 4" w:uiPriority="9" w:qFormat="1"/>
-    <w:lsdException w:name="heading 5" w:uiPriority="9" w:qFormat="1"/>
-    <w:lsdException w:name="heading 6" w:uiPriority="9" w:qFormat="1"/>
-    <w:lsdException w:name="heading 7" w:uiPriority="9" w:qFormat="1"/>
-    <w:lsdException w:name="heading 8" w:uiPriority="9" w:qFormat="1"/>
-    <w:lsdException w:name="heading 9" w:uiPriority="9" w:qFormat="1"/>
-    <w:lsdException w:name="toc 1" w:uiPriority="39"/>
-    <w:lsdException w:name="toc 2" w:uiPriority="39"/>
-    <w:lsdException w:name="toc 3" w:uiPriority="39"/>
-    <w:lsdException w:name="toc 4" w:uiPriority="39"/>
-    <w:lsdException w:name="toc 5" w:uiPriority="39"/>
-    <w:lsdException w:name="toc 6" w:uiPriority="39"/>
-    <w:lsdException w:name="toc 7" w:uiPriority="39"/>
-    <w:lsdException w:name="toc 8" w:uiPriority="39"/>
-    <w:lsdException w:name="toc 9" w:uiPriority="39"/>
-    <w:lsdException w:name="caption" w:uiPriority="35" w:qFormat="1"/>
-    <w:lsdException w:name="Title" w:semiHidden="0" w:uiPriority="10" w:unhideWhenUsed="0" w:qFormat="1"/>
-    <w:lsdException w:name="Default Paragraph Font" w:uiPriority="1"/>
-    <w:lsdException w:name="Subtitle" w:semiHidden="0" w:uiPriority="11" w:unhideWhenUsed="0" w:qFormat="1"/>
-    <w:lsdException w:name="Strong" w:semiHidden="0" w:uiPriority="1" w:unhideWhenUsed="0" w:qFormat="1"/>
-    <w:lsdException w:name="Emphasis" w:semiHidden="0" w:uiPriority="20" w:unhideWhenUsed="0" w:qFormat="1"/>
-    <w:lsdException w:name="Table Grid" w:semiHidden="0" w:uiPriority="39" w:unhideWhenUsed="0"/>
-    <w:lsdException w:name="Placeholder Text" w:unhideWhenUsed="0"/>
-    <w:lsdException w:name="No Spacing" w:semiHidden="0" w:uiPriority="1" w:unhideWhenUsed="0" w:qFormat="1"/>
-    <w:lsdException w:name="Light Shading" w:semiHidden="0" w:uiPriority="60" w:unhideWhenUsed="0"/>
-    <w:lsdException w:name="Light List" w:semiHidden="0" w:uiPriority="61" w:unhideWhenUsed="0"/>
-    <w:lsdException w:name="Light Grid" w:semiHidden="0" w:uiPriority="62" w:unhideWhenUsed="0"/>
-    <w:lsdException w:name="Medium Shading 1" w:semiHidden="0" w:uiPriority="63" w:unhideWhenUsed="0"/>
-    <w:lsdException w:name="Medium Shading 2" w:semiHidden="0" w:uiPriority="64" w:unhideWhenUsed="0"/>
-    <w:lsdException w:name="Medium List 1" w:semiHidden="0" w:uiPriority="65" w:unhideWhenUsed="0"/>
-    <w:lsdException w:name="Medium List 2" w:semiHidden="0" w:uiPriority="66" w:unhideWhenUsed="0"/>
-    <w:lsdException w:name="Medium Grid 1" w:semiHidden="0" w:uiPriority="67" w:unhideWhenUsed="0"/>
-    <w:lsdException w:name="Medium Grid 2" w:semiHidden="0" w:uiPriority="68" w:unhideWhenUsed="0"/>
-    <w:lsdException w:name="Medium Grid 3" w:semiHidden="0" w:uiPriority="69" w:unhideWhenUsed="0"/>
-    <w:lsdException w:name="Dark List" w:semiHidden="0" w:uiPriority="70" w:unhideWhenUsed="0"/>
-    <w:lsdException w:name="Colorful Shading" w:semiHidden="0" w:uiPriority="71" w:unhideWhenUsed="0"/>
-    <w:lsdException w:name="Colorful List" w:semiHidden="0" w:uiPriority="72" w:unhideWhenUsed="0"/>
-    <w:lsdException w:name="Colorful Grid" w:semiHidden="0" w:uiPriority="73" w:unhideWhenUsed="0"/>
-    <w:lsdException w:name="Light Shading Accent 1" w:semiHidden="0" w:uiPriority="60" w:unhideWhenUsed="0"/>
-    <w:lsdException w:name="Light List Accent 1" w:semiHidden="0" w:uiPriority="61" w:unhideWhenUsed="0"/>
-    <w:lsdException w:name="Light Grid Accent 1" w:semiHidden="0" w:uiPriority="62" w:unhideWhenUsed="0"/>
-    <w:lsdException w:name="Medium Shading 1 Accent 1" w:semiHidden="0" w:uiPriority="63" w:unhideWhenUsed="0"/>
-    <w:lsdException w:name="Medium Shading 2 Accent 1" w:semiHidden="0" w:uiPriority="64" w:unhideWhenUsed="0"/>
-    <w:lsdException w:name="Medium List 1 Accent 1" w:semiHidden="0" w:uiPriority="65" w:unhideWhenUsed="0"/>
-    <w:lsdException w:name="Revision" w:unhideWhenUsed="0"/>
-    <w:lsdException w:name="List Paragraph" w:semiHidden="0" w:uiPriority="34" w:unhideWhenUsed="0" w:qFormat="1"/>
-    <w:lsdException w:name="Quote" w:semiHidden="0" w:uiPriority="29" w:unhideWhenUsed="0" w:qFormat="1"/>
-    <w:lsdException w:name="Intense Quote" w:semiHidden="0" w:uiPriority="30" w:unhideWhenUsed="0" w:qFormat="1"/>
-    <w:lsdException w:name="Medium List 2 Accent 1" w:semiHidden="0" w:uiPriority="66" w:unhideWhenUsed="0"/>
-    <w:lsdException w:name="Medium Grid 1 Accent 1" w:semiHidden="0" w:uiPriority="67" w:unhideWhenUsed="0"/>
-    <w:lsdException w:name="Medium Grid 2 Accent 1" w:semiHidden="0" w:uiPriority="68" w:unhideWhenUsed="0"/>
-    <w:lsdException w:name="Medium Grid 3 Accent 1" w:semiHidden="0" w:uiPriority="69" w:unhideWhenUsed="0"/>
-    <w:lsdException w:name="Dark List Accent 1" w:semiHidden="0" w:uiPriority="70" w:unhideWhenUsed="0"/>
-    <w:lsdException w:name="Colorful Shading Accent 1" w:semiHidden="0" w:uiPriority="71" w:unhideWhenUsed="0"/>
-    <w:lsdException w:name="Colorful List Accent 1" w:semiHidden="0" w:uiPriority="72" w:unhideWhenUsed="0"/>
-    <w:lsdException w:name="Colorful Grid Accent 1" w:semiHidden="0" w:uiPriority="73" w:unhideWhenUsed="0"/>
-    <w:lsdException w:name="Light Shading Accent 2" w:semiHidden="0" w:uiPriority="60" w:unhideWhenUsed="0"/>
-    <w:lsdException w:name="Light List Accent 2" w:semiHidden="0" w:uiPriority="61" w:unhideWhenUsed="0"/>
-    <w:lsdException w:name="Light Grid Accent 2" w:semiHidden="0" w:uiPriority="62" w:unhideWhenUsed="0"/>
-    <w:lsdException w:name="Medium Shading 1 Accent 2" w:semiHidden="0" w:uiPriority="63" w:unhideWhenUsed="0"/>
-    <w:lsdException w:name="Medium Shading 2 Accent 2" w:semiHidden="0" w:uiPriority="64" w:unhideWhenUsed="0"/>
-    <w:lsdException w:name="Medium List 1 Accent 2" w:semiHidden="0" w:uiPriority="65" w:unhideWhenUsed="0"/>
-    <w:lsdException w:name="Medium List 2 Accent 2" w:semiHidden="0" w:uiPriority="66" w:unhideWhenUsed="0"/>
-    <w:lsdException w:name="Medium Grid 1 Accent 2" w:semiHidden="0" w:uiPriority="67" w:unhideWhenUsed="0"/>
-    <w:lsdException w:name="Medium Grid 2 Accent 2" w:semiHidden="0" w:uiPriority="68" w:unhideWhenUsed="0"/>
-    <w:lsdException w:name="Medium Grid 3 Accent 2" w:semiHidden="0" w:uiPriority="69" w:unhideWhenUsed="0"/>
-    <w:lsdException w:name="Dark List Accent 2" w:semiHidden="0" w:uiPriority="70" w:unhideWhenUsed="0"/>
-    <w:lsdException w:name="Colorful Shading Accent 2" w:semiHidden="0" w:uiPriority="71" w:unhideWhenUsed="0"/>
-    <w:lsdException w:name="Colorful List Accent 2" w:semiHidden="0" w:uiPriority="72" w:unhideWhenUsed="0"/>
-    <w:lsdException w:name="Colorful Grid Accent 2" w:semiHidden="0" w:uiPriority="73" w:unhideWhenUsed="0"/>
-    <w:lsdException w:name="Light Shading Accent 3" w:semiHidden="0" w:uiPriority="60" w:unhideWhenUsed="0"/>
-    <w:lsdException w:name="Light List Accent 3" w:semiHidden="0" w:uiPriority="61" w:unhideWhenUsed="0"/>
-    <w:lsdException w:name="Light Grid Accent 3" w:semiHidden="0" w:uiPriority="62" w:unhideWhenUsed="0"/>
-    <w:lsdException w:name="Medium Shading 1 Accent 3" w:semiHidden="0" w:uiPriority="63" w:unhideWhenUsed="0"/>
-    <w:lsdException w:name="Medium Shading 2 Accent 3" w:semiHidden="0" w:uiPriority="64" w:unhideWhenUsed="0"/>
-    <w:lsdException w:name="Medium List 1 Accent 3" w:semiHidden="0" w:uiPriority="65" w:unhideWhenUsed="0"/>
-    <w:lsdException w:name="Medium List 2 Accent 3" w:semiHidden="0" w:uiPriority="66" w:unhideWhenUsed="0"/>
-    <w:lsdException w:name="Medium Grid 1 Accent 3" w:semiHidden="0" w:uiPriority="67" w:unhideWhenUsed="0"/>
-    <w:lsdException w:name="Medium Grid 2 Accent 3" w:semiHidden="0" w:uiPriority="68" w:unhideWhenUsed="0"/>
-    <w:lsdException w:name="Medium Grid 3 Accent 3" w:semiHidden="0" w:uiPriority="69" w:unhideWhenUsed="0"/>
-    <w:lsdException w:name="Dark List Accent 3" w:semiHidden="0" w:uiPriority="70" w:unhideWhenUsed="0"/>
-    <w:lsdException w:name="Colorful Shading Accent 3" w:semiHidden="0" w:uiPriority="71" w:unhideWhenUsed="0"/>
-    <w:lsdException w:name="Colorful List Accent 3" w:semiHidden="0" w:uiPriority="72" w:unhideWhenUsed="0"/>
-    <w:lsdException w:name="Colorful Grid Accent 3" w:semiHidden="0" w:uiPriority="73" w:unhideWhenUsed="0"/>
-    <w:lsdException w:name="Light Shading Accent 4" w:semiHidden="0" w:uiPriority="60" w:unhideWhenUsed="0"/>
-    <w:lsdException w:name="Light List Accent 4" w:semiHidden="0" w:uiPriority="61" w:unhideWhenUsed="0"/>
-    <w:lsdException w:name="Light Grid Accent 4" w:semiHidden="0" w:uiPriority="62" w:unhideWhenUsed="0"/>
-    <w:lsdException w:name="Medium Shading 1 Accent 4" w:semiHidden="0" w:uiPriority="63" w:unhideWhenUsed="0"/>
-    <w:lsdException w:name="Medium Shading 2 Accent 4" w:semiHidden="0" w:uiPriority="64" w:unhideWhenUsed="0"/>
-    <w:lsdException w:name="Medium List 1 Accent 4" w:semiHidden="0" w:uiPriority="65" w:unhideWhenUsed="0"/>
-    <w:lsdException w:name="Medium List 2 Accent 4" w:semiHidden="0" w:uiPriority="66" w:unhideWhenUsed="0"/>
-    <w:lsdException w:name="Medium Grid 1 Accent 4" w:semiHidden="0" w:uiPriority="67" w:unhideWhenUsed="0"/>
-    <w:lsdException w:name="Medium Grid 2 Accent 4" w:semiHidden="0" w:uiPriority="68" w:unhideWhenUsed="0"/>
-    <w:lsdException w:name="Medium Grid 3 Accent 4" w:semiHidden="0" w:uiPriority="69" w:unhideWhenUsed="0"/>
-    <w:lsdException w:name="Dark List Accent 4" w:semiHidden="0" w:uiPriority="70" w:unhideWhenUsed="0"/>
-    <w:lsdException w:name="Colorful Shading Accent 4" w:semiHidden="0" w:uiPriority="71" w:unhideWhenUsed="0"/>
-    <w:lsdException w:name="Colorful List Accent 4" w:semiHidden="0" w:uiPriority="72" w:unhideWhenUsed="0"/>
-    <w:lsdException w:name="Colorful Grid Accent 4" w:semiHidden="0" w:uiPriority="73" w:unhideWhenUsed="0"/>
-    <w:lsdException w:name="Light Shading Accent 5" w:semiHidden="0" w:uiPriority="60" w:unhideWhenUsed="0"/>
-    <w:lsdException w:name="Light List Accent 5" w:semiHidden="0" w:uiPriority="61" w:unhideWhenUsed="0"/>
-    <w:lsdException w:name="Light Grid Accent 5" w:semiHidden="0" w:uiPriority="62" w:unhideWhenUsed="0"/>
-    <w:lsdException w:name="Medium Shading 1 Accent 5" w:semiHidden="0" w:uiPriority="63" w:unhideWhenUsed="0"/>
-    <w:lsdException w:name="Medium Shading 2 Accent 5" w:semiHidden="0" w:uiPriority="64" w:unhideWhenUsed="0"/>
-    <w:lsdException w:name="Medium List 1 Accent 5" w:semiHidden="0" w:uiPriority="65" w:unhideWhenUsed="0"/>
-    <w:lsdException w:name="Medium List 2 Accent 5" w:semiHidden="0" w:uiPriority="66" w:unhideWhenUsed="0"/>
-    <w:lsdException w:name="Medium Grid 1 Accent 5" w:semiHidden="0" w:uiPriority="67" w:unhideWhenUsed="0"/>
-    <w:lsdException w:name="Medium Grid 2 Accent 5" w:semiHidden="0" w:uiPriority="68" w:unhideWhenUsed="0"/>
-    <w:lsdException w:name="Medium Grid 3 Accent 5" w:semiHidden="0" w:uiPriority="69" w:unhideWhenUsed="0"/>
-    <w:lsdException w:name="Dark List Accent 5" w:semiHidden="0" w:uiPriority="70" w:unhideWhenUsed="0"/>
-    <w:lsdException w:name="Colorful Shading Accent 5" w:semiHidden="0" w:uiPriority="71" w:unhideWhenUsed="0"/>
-    <w:lsdException w:name="Colorful List Accent 5" w:semiHidden="0" w:uiPriority="72" w:unhideWhenUsed="0"/>
-    <w:lsdException w:name="Colorful Grid Accent 5" w:semiHidden="0" w:uiPriority="73" w:unhideWhenUsed="0"/>
-    <w:lsdException w:name="Light Shading Accent 6" w:semiHidden="0" w:uiPriority="60" w:unhideWhenUsed="0"/>
-    <w:lsdException w:name="Light List Accent 6" w:semiHidden="0" w:uiPriority="61" w:unhideWhenUsed="0"/>
-    <w:lsdException w:name="Light Grid Accent 6" w:semiHidden="0" w:uiPriority="62" w:unhideWhenUsed="0"/>
-    <w:lsdException w:name="Medium Shading 1 Accent 6" w:semiHidden="0" w:uiPriority="63" w:unhideWhenUsed="0"/>
-    <w:lsdException w:name="Medium Shading 2 Accent 6" w:semiHidden="0" w:uiPriority="64" w:unhideWhenUsed="0"/>
-    <w:lsdException w:name="Medium List 1 Accent 6" w:semiHidden="0" w:uiPriority="65" w:unhideWhenUsed="0"/>
-    <w:lsdException w:name="Medium List 2 Accent 6" w:semiHidden="0" w:uiPriority="66" w:unhideWhenUsed="0"/>
-    <w:lsdException w:name="Medium Grid 1 Accent 6" w:semiHidden="0" w:uiPriority="67" w:unhideWhenUsed="0"/>
-    <w:lsdException w:name="Medium Grid 2 Accent 6" w:semiHidden="0" w:uiPriority="68" w:unhideWhenUsed="0"/>
-    <w:lsdException w:name="Medium Grid 3 Accent 6" w:semiHidden="0" w:uiPriority="69" w:unhideWhenUsed="0"/>
-    <w:lsdException w:name="Dark List Accent 6" w:semiHidden="0" w:uiPriority="70" w:unhideWhenUsed="0"/>
-    <w:lsdException w:name="Colorful Shading Accent 6" w:semiHidden="0" w:uiPriority="71" w:unhideWhenUsed="0"/>
-    <w:lsdException w:name="Colorful List Accent 6" w:semiHidden="0" w:uiPriority="72" w:unhideWhenUsed="0"/>
-    <w:lsdException w:name="Colorful Grid Accent 6" w:semiHidden="0" w:uiPriority="73" w:unhideWhenUsed="0"/>
-    <w:lsdException w:name="Subtle Emphasis" w:semiHidden="0" w:uiPriority="19" w:unhideWhenUsed="0" w:qFormat="1"/>
-    <w:lsdException w:name="Intense Emphasis" w:semiHidden="0" w:uiPriority="21" w:unhideWhenUsed="0" w:qFormat="1"/>
-    <w:lsdException w:name="Subtle Reference" w:semiHidden="0" w:uiPriority="31" w:unhideWhenUsed="0" w:qFormat="1"/>
-    <w:lsdException w:name="Intense Reference" w:semiHidden="0" w:uiPriority="32" w:unhideWhenUsed="0" w:qFormat="1"/>
-    <w:lsdException w:name="Book Title" w:semiHidden="0" w:uiPriority="33" w:unhideWhenUsed="0" w:qFormat="1"/>
-    <w:lsdException w:name="Bibliography" w:uiPriority="37"/>
-    <w:lsdException w:name="TOC Heading" w:uiPriority="39" w:qFormat="1"/>
+  <w:latentStyles w:defLockedState="0" w:defUIPriority="99" w:defSemiHidden="0" w:defUnhideWhenUsed="0" w:defQFormat="0" w:count="371">
+    <w:lsdException w:name="Normal" w:uiPriority="0" w:qFormat="1"/>
+    <w:lsdException w:name="heading 1" w:uiPriority="9" w:qFormat="1"/>
+    <w:lsdException w:name="heading 2" w:semiHidden="1" w:uiPriority="9" w:unhideWhenUsed="1" w:qFormat="1"/>
+    <w:lsdException w:name="heading 3" w:semiHidden="1" w:uiPriority="9" w:unhideWhenUsed="1" w:qFormat="1"/>
+    <w:lsdException w:name="heading 4" w:semiHidden="1" w:uiPriority="9" w:unhideWhenUsed="1" w:qFormat="1"/>
+    <w:lsdException w:name="heading 5" w:semiHidden="1" w:uiPriority="9" w:unhideWhenUsed="1" w:qFormat="1"/>
+    <w:lsdException w:name="heading 6" w:semiHidden="1" w:uiPriority="9" w:unhideWhenUsed="1" w:qFormat="1"/>
+    <w:lsdException w:name="heading 7" w:semiHidden="1" w:uiPriority="9" w:unhideWhenUsed="1" w:qFormat="1"/>
+    <w:lsdException w:name="heading 8" w:semiHidden="1" w:uiPriority="9" w:unhideWhenUsed="1" w:qFormat="1"/>
+    <w:lsdException w:name="heading 9" w:semiHidden="1" w:uiPriority="9" w:unhideWhenUsed="1" w:qFormat="1"/>
+    <w:lsdException w:name="index 1" w:semiHidden="1" w:unhideWhenUsed="1"/>
+    <w:lsdException w:name="index 2" w:semiHidden="1" w:unhideWhenUsed="1"/>
+    <w:lsdException w:name="index 3" w:semiHidden="1" w:unhideWhenUsed="1"/>
+    <w:lsdException w:name="index 4" w:semiHidden="1" w:unhideWhenUsed="1"/>
+    <w:lsdException w:name="index 5" w:semiHidden="1" w:unhideWhenUsed="1"/>
+    <w:lsdException w:name="index 6" w:semiHidden="1" w:unhideWhenUsed="1"/>
+    <w:lsdException w:name="index 7" w:semiHidden="1" w:unhideWhenUsed="1"/>
+    <w:lsdException w:name="index 8" w:semiHidden="1" w:unhideWhenUsed="1"/>
+    <w:lsdException w:name="index 9" w:semiHidden="1" w:unhideWhenUsed="1"/>
+    <w:lsdException w:name="toc 1" w:semiHidden="1" w:uiPriority="39" w:unhideWhenUsed="1"/>
+    <w:lsdException w:name="toc 2" w:semiHidden="1" w:uiPriority="39" w:unhideWhenUsed="1"/>
+    <w:lsdException w:name="toc 3" w:semiHidden="1" w:uiPriority="39" w:unhideWhenUsed="1"/>
+    <w:lsdException w:name="toc 4" w:semiHidden="1" w:uiPriority="39" w:unhideWhenUsed="1"/>
+    <w:lsdException w:name="toc 5" w:semiHidden="1" w:uiPriority="39" w:unhideWhenUsed="1"/>
+    <w:lsdException w:name="toc 6" w:semiHidden="1" w:uiPriority="39" w:unhideWhenUsed="1"/>
+    <w:lsdException w:name="toc 7" w:semiHidden="1" w:uiPriority="39" w:unhideWhenUsed="1"/>
+    <w:lsdException w:name="toc 8" w:semiHidden="1" w:uiPriority="39" w:unhideWhenUsed="1"/>
+    <w:lsdException w:name="toc 9" w:semiHidden="1" w:uiPriority="39" w:unhideWhenUsed="1"/>
+    <w:lsdException w:name="Normal Indent" w:semiHidden="1" w:unhideWhenUsed="1"/>
+    <w:lsdException w:name="footnote text" w:semiHidden="1" w:unhideWhenUsed="1"/>
+    <w:lsdException w:name="annotation text" w:semiHidden="1" w:unhideWhenUsed="1"/>
+    <w:lsdException w:name="header" w:semiHidden="1" w:unhideWhenUsed="1"/>
+    <w:lsdException w:name="footer" w:semiHidden="1" w:unhideWhenUsed="1"/>
+    <w:lsdException w:name="index heading" w:semiHidden="1" w:unhideWhenUsed="1"/>
+    <w:lsdException w:name="caption" w:semiHidden="1" w:uiPriority="35" w:unhideWhenUsed="1" w:qFormat="1"/>
+    <w:lsdException w:name="table of figures" w:semiHidden="1" w:unhideWhenUsed="1"/>
+    <w:lsdException w:name="envelope address" w:semiHidden="1" w:unhideWhenUsed="1"/>
+    <w:lsdException w:name="envelope return" w:semiHidden="1" w:unhideWhenUsed="1"/>
+    <w:lsdException w:name="footnote reference" w:semiHidden="1" w:unhideWhenUsed="1"/>
+    <w:lsdException w:name="annotation reference" w:semiHidden="1" w:unhideWhenUsed="1"/>
+    <w:lsdException w:name="line number" w:semiHidden="1" w:unhideWhenUsed="1"/>
+    <w:lsdException w:name="page number" w:semiHidden="1" w:unhideWhenUsed="1"/>
+    <w:lsdException w:name="endnote reference" w:semiHidden="1" w:unhideWhenUsed="1"/>
+    <w:lsdException w:name="endnote text" w:semiHidden="1" w:unhideWhenUsed="1"/>
+    <w:lsdException w:name="table of authorities" w:semiHidden="1" w:unhideWhenUsed="1"/>
+    <w:lsdException w:name="macro" w:semiHidden="1" w:unhideWhenUsed="1"/>
+    <w:lsdException w:name="toa heading" w:semiHidden="1" w:unhideWhenUsed="1"/>
+    <w:lsdException w:name="List" w:semiHidden="1" w:unhideWhenUsed="1"/>
+    <w:lsdException w:name="List Bullet" w:semiHidden="1" w:unhideWhenUsed="1"/>
+    <w:lsdException w:name="List Number" w:semiHidden="1" w:unhideWhenUsed="1"/>
+    <w:lsdException w:name="List 2" w:semiHidden="1" w:unhideWhenUsed="1"/>
+    <w:lsdException w:name="List 3" w:semiHidden="1" w:unhideWhenUsed="1"/>
+    <w:lsdException w:name="List 4" w:semiHidden="1" w:unhideWhenUsed="1"/>
+    <w:lsdException w:name="List 5" w:semiHidden="1" w:unhideWhenUsed="1"/>
+    <w:lsdException w:name="List Bullet 2" w:semiHidden="1" w:unhideWhenUsed="1"/>
+    <w:lsdException w:name="List Bullet 3" w:semiHidden="1" w:unhideWhenUsed="1"/>
+    <w:lsdException w:name="List Bullet 4" w:semiHidden="1" w:unhideWhenUsed="1"/>
+    <w:lsdException w:name="List Bullet 5" w:semiHidden="1" w:unhideWhenUsed="1"/>
+    <w:lsdException w:name="List Number 2" w:semiHidden="1" w:unhideWhenUsed="1"/>
+    <w:lsdException w:name="List Number 3" w:semiHidden="1" w:unhideWhenUsed="1"/>
+    <w:lsdException w:name="List Number 4" w:semiHidden="1" w:unhideWhenUsed="1"/>
+    <w:lsdException w:name="List Number 5" w:semiHidden="1" w:unhideWhenUsed="1"/>
+    <w:lsdException w:name="Title" w:uiPriority="10" w:qFormat="1"/>
+    <w:lsdException w:name="Closing" w:semiHidden="1" w:unhideWhenUsed="1"/>
+    <w:lsdException w:name="Signature" w:semiHidden="1" w:unhideWhenUsed="1"/>
+    <w:lsdException w:name="Default Paragraph Font" w:semiHidden="1" w:uiPriority="1" w:unhideWhenUsed="1"/>
+    <w:lsdException w:name="Body Text" w:semiHidden="1" w:unhideWhenUsed="1"/>
+    <w:lsdException w:name="Body Text Indent" w:semiHidden="1" w:unhideWhenUsed="1"/>
+    <w:lsdException w:name="List Continue" w:semiHidden="1" w:unhideWhenUsed="1"/>
+    <w:lsdException w:name="List Continue 2" w:semiHidden="1" w:unhideWhenUsed="1"/>
+    <w:lsdException w:name="List Continue 3" w:semiHidden="1" w:unhideWhenUsed="1"/>
+    <w:lsdException w:name="List Continue 4" w:semiHidden="1" w:unhideWhenUsed="1"/>
+    <w:lsdException w:name="List Continue 5" w:semiHidden="1" w:unhideWhenUsed="1"/>
+    <w:lsdException w:name="Message Header" w:semiHidden="1" w:unhideWhenUsed="1"/>
+    <w:lsdException w:name="Subtitle" w:uiPriority="11" w:qFormat="1"/>
+    <w:lsdException w:name="Salutation" w:semiHidden="1" w:unhideWhenUsed="1"/>
+    <w:lsdException w:name="Date" w:semiHidden="1" w:unhideWhenUsed="1"/>
+    <w:lsdException w:name="Body Text First Indent" w:semiHidden="1" w:unhideWhenUsed="1"/>
+    <w:lsdException w:name="Body Text First Indent 2" w:semiHidden="1" w:unhideWhenUsed="1"/>
+    <w:lsdException w:name="Note Heading" w:semiHidden="1" w:unhideWhenUsed="1"/>
+    <w:lsdException w:name="Body Text 2" w:semiHidden="1" w:unhideWhenUsed="1"/>
+    <w:lsdException w:name="Body Text 3" w:semiHidden="1" w:unhideWhenUsed="1"/>
+    <w:lsdException w:name="Body Text Indent 2" w:semiHidden="1" w:unhideWhenUsed="1"/>
+    <w:lsdException w:name="Body Text Indent 3" w:semiHidden="1" w:unhideWhenUsed="1"/>
+    <w:lsdException w:name="Block Text" w:semiHidden="1" w:unhideWhenUsed="1"/>
+    <w:lsdException w:name="Hyperlink" w:semiHidden="1" w:unhideWhenUsed="1"/>
+    <w:lsdException w:name="FollowedHyperlink" w:semiHidden="1" w:unhideWhenUsed="1"/>
+    <w:lsdException w:name="Strong" w:uiPriority="1" w:qFormat="1"/>
+    <w:lsdException w:name="Emphasis" w:uiPriority="20" w:qFormat="1"/>
+    <w:lsdException w:name="Document Map" w:semiHidden="1" w:unhideWhenUsed="1"/>
+    <w:lsdException w:name="Plain Text" w:semiHidden="1" w:unhideWhenUsed="1"/>
+    <w:lsdException w:name="E-mail Signature" w:semiHidden="1" w:unhideWhenUsed="1"/>
+    <w:lsdException w:name="HTML Top of Form" w:semiHidden="1" w:unhideWhenUsed="1"/>
+    <w:lsdException w:name="HTML Bottom of Form" w:semiHidden="1" w:unhideWhenUsed="1"/>
+    <w:lsdException w:name="Normal (Web)" w:semiHidden="1" w:unhideWhenUsed="1"/>
+    <w:lsdException w:name="HTML Acronym" w:semiHidden="1" w:unhideWhenUsed="1"/>
+    <w:lsdException w:name="HTML Address" w:semiHidden="1" w:unhideWhenUsed="1"/>
+    <w:lsdException w:name="HTML Cite" w:semiHidden="1" w:unhideWhenUsed="1"/>
+    <w:lsdException w:name="HTML Code" w:semiHidden="1" w:unhideWhenUsed="1"/>
+    <w:lsdException w:name="HTML Definition" w:semiHidden="1" w:unhideWhenUsed="1"/>
+    <w:lsdException w:name="HTML Keyboard" w:semiHidden="1" w:unhideWhenUsed="1"/>
+    <w:lsdException w:name="HTML Preformatted" w:semiHidden="1" w:unhideWhenUsed="1"/>
+    <w:lsdException w:name="HTML Sample" w:semiHidden="1" w:unhideWhenUsed="1"/>
+    <w:lsdException w:name="HTML Typewriter" w:semiHidden="1" w:unhideWhenUsed="1"/>
+    <w:lsdException w:name="HTML Variable" w:semiHidden="1" w:unhideWhenUsed="1"/>
+    <w:lsdException w:name="Normal Table" w:semiHidden="1" w:unhideWhenUsed="1"/>
+    <w:lsdException w:name="annotation subject" w:semiHidden="1" w:unhideWhenUsed="1"/>
+    <w:lsdException w:name="No List" w:semiHidden="1" w:unhideWhenUsed="1"/>
+    <w:lsdException w:name="Outline List 1" w:semiHidden="1" w:unhideWhenUsed="1"/>
+    <w:lsdException w:name="Outline List 2" w:semiHidden="1" w:unhideWhenUsed="1"/>
+    <w:lsdException w:name="Outline List 3" w:semiHidden="1" w:unhideWhenUsed="1"/>
+    <w:lsdException w:name="Table Simple 1" w:semiHidden="1" w:unhideWhenUsed="1"/>
+    <w:lsdException w:name="Table Simple 2" w:semiHidden="1" w:unhideWhenUsed="1"/>
+    <w:lsdException w:name="Table Simple 3" w:semiHidden="1" w:unhideWhenUsed="1"/>
+    <w:lsdException w:name="Table Classic 1" w:semiHidden="1" w:unhideWhenUsed="1"/>
+    <w:lsdException w:name="Table Classic 2" w:semiHidden="1" w:unhideWhenUsed="1"/>
+    <w:lsdException w:name="Table Classic 3" w:semiHidden="1" w:unhideWhenUsed="1"/>
+    <w:lsdException w:name="Table Classic 4" w:semiHidden="1" w:unhideWhenUsed="1"/>
+    <w:lsdException w:name="Table Colorful 1" w:semiHidden="1" w:unhideWhenUsed="1"/>
+    <w:lsdException w:name="Table Colorful 2" w:semiHidden="1" w:unhideWhenUsed="1"/>
+    <w:lsdException w:name="Table Colorful 3" w:semiHidden="1" w:unhideWhenUsed="1"/>
+    <w:lsdException w:name="Table Columns 1" w:semiHidden="1" w:unhideWhenUsed="1"/>
+    <w:lsdException w:name="Table Columns 2" w:semiHidden="1" w:unhideWhenUsed="1"/>
+    <w:lsdException w:name="Table Columns 3" w:semiHidden="1" w:unhideWhenUsed="1"/>
+    <w:lsdException w:name="Table Columns 4" w:semiHidden="1" w:unhideWhenUsed="1"/>
+    <w:lsdException w:name="Table Columns 5" w:semiHidden="1" w:unhideWhenUsed="1"/>
+    <w:lsdException w:name="Table Grid 1" w:semiHidden="1" w:unhideWhenUsed="1"/>
+    <w:lsdException w:name="Table Grid 2" w:semiHidden="1" w:unhideWhenUsed="1"/>
+    <w:lsdException w:name="Table Grid 3" w:semiHidden="1" w:unhideWhenUsed="1"/>
+    <w:lsdException w:name="Table Grid 4" w:semiHidden="1" w:unhideWhenUsed="1"/>
+    <w:lsdException w:name="Table Grid 5" w:semiHidden="1" w:unhideWhenUsed="1"/>
+    <w:lsdException w:name="Table Grid 6" w:semiHidden="1" w:unhideWhenUsed="1"/>
+    <w:lsdException w:name="Table Grid 7" w:semiHidden="1" w:unhideWhenUsed="1"/>
+    <w:lsdException w:name="Table Grid 8" w:semiHidden="1" w:unhideWhenUsed="1"/>
+    <w:lsdException w:name="Table List 1" w:semiHidden="1" w:unhideWhenUsed="1"/>
+    <w:lsdException w:name="Table List 2" w:semiHidden="1" w:unhideWhenUsed="1"/>
+    <w:lsdException w:name="Table List 3" w:semiHidden="1" w:unhideWhenUsed="1"/>
+    <w:lsdException w:name="Table List 4" w:semiHidden="1" w:unhideWhenUsed="1"/>
+    <w:lsdException w:name="Table List 5" w:semiHidden="1" w:unhideWhenUsed="1"/>
+    <w:lsdException w:name="Table List 6" w:semiHidden="1" w:unhideWhenUsed="1"/>
+    <w:lsdException w:name="Table List 7" w:semiHidden="1" w:unhideWhenUsed="1"/>
+    <w:lsdException w:name="Table List 8" w:semiHidden="1" w:unhideWhenUsed="1"/>
+    <w:lsdException w:name="Table 3D effects 1" w:semiHidden="1" w:unhideWhenUsed="1"/>
+    <w:lsdException w:name="Table 3D effects 2" w:semiHidden="1" w:unhideWhenUsed="1"/>
+    <w:lsdException w:name="Table 3D effects 3" w:semiHidden="1" w:unhideWhenUsed="1"/>
+    <w:lsdException w:name="Table Contemporary" w:semiHidden="1" w:unhideWhenUsed="1"/>
+    <w:lsdException w:name="Table Elegant" w:semiHidden="1" w:unhideWhenUsed="1"/>
+    <w:lsdException w:name="Table Professional" w:semiHidden="1" w:unhideWhenUsed="1"/>
+    <w:lsdException w:name="Table Subtle 1" w:semiHidden="1" w:unhideWhenUsed="1"/>
+    <w:lsdException w:name="Table Subtle 2" w:semiHidden="1" w:unhideWhenUsed="1"/>
+    <w:lsdException w:name="Table Web 1" w:semiHidden="1" w:unhideWhenUsed="1"/>
+    <w:lsdException w:name="Table Web 2" w:semiHidden="1" w:unhideWhenUsed="1"/>
+    <w:lsdException w:name="Table Web 3" w:semiHidden="1" w:unhideWhenUsed="1"/>
+    <w:lsdException w:name="Balloon Text" w:semiHidden="1" w:unhideWhenUsed="1"/>
+    <w:lsdException w:name="Table Grid" w:uiPriority="39"/>
+    <w:lsdException w:name="Table Theme" w:semiHidden="1" w:unhideWhenUsed="1"/>
+    <w:lsdException w:name="Placeholder Text" w:semiHidden="1"/>
+    <w:lsdException w:name="No Spacing" w:uiPriority="1" w:qFormat="1"/>
+    <w:lsdException w:name="Light Shading" w:uiPriority="60"/>
+    <w:lsdException w:name="Light List" w:uiPriority="61"/>
+    <w:lsdException w:name="Light Grid" w:uiPriority="62"/>
+    <w:lsdException w:name="Medium Shading 1" w:uiPriority="63"/>
+    <w:lsdException w:name="Medium Shading 2" w:uiPriority="64"/>
+    <w:lsdException w:name="Medium List 1" w:uiPriority="65"/>
+    <w:lsdException w:name="Medium List 2" w:uiPriority="66"/>
+    <w:lsdException w:name="Medium Grid 1" w:uiPriority="67"/>
+    <w:lsdException w:name="Medium Grid 2" w:uiPriority="68"/>
+    <w:lsdException w:name="Medium Grid 3" w:uiPriority="69"/>
+    <w:lsdException w:name="Dark List" w:uiPriority="70"/>
+    <w:lsdException w:name="Colorful Shading" w:uiPriority="71"/>
+    <w:lsdException w:name="Colorful List" w:uiPriority="72"/>
+    <w:lsdException w:name="Colorful Grid" w:uiPriority="73"/>
+    <w:lsdException w:name="Light Shading Accent 1" w:uiPriority="60"/>
+    <w:lsdException w:name="Light List Accent 1" w:uiPriority="61"/>
+    <w:lsdException w:name="Light Grid Accent 1" w:uiPriority="62"/>
+    <w:lsdException w:name="Medium Shading 1 Accent 1" w:uiPriority="63"/>
+    <w:lsdException w:name="Medium Shading 2 Accent 1" w:uiPriority="64"/>
+    <w:lsdException w:name="Medium List 1 Accent 1" w:uiPriority="65"/>
+    <w:lsdException w:name="Revision" w:semiHidden="1"/>
+    <w:lsdException w:name="List Paragraph" w:uiPriority="34" w:qFormat="1"/>
+    <w:lsdException w:name="Quote" w:uiPriority="29" w:qFormat="1"/>
+    <w:lsdException w:name="Intense Quote" w:uiPriority="30" w:qFormat="1"/>
+    <w:lsdException w:name="Medium List 2 Accent 1" w:uiPriority="66"/>
+    <w:lsdException w:name="Medium Grid 1 Accent 1" w:uiPriority="67"/>
+    <w:lsdException w:name="Medium Grid 2 Accent 1" w:uiPriority="68"/>
+    <w:lsdException w:name="Medium Grid 3 Accent 1" w:uiPriority="69"/>
+    <w:lsdException w:name="Dark List Accent 1" w:uiPriority="70"/>
+    <w:lsdException w:name="Colorful Shading Accent 1" w:uiPriority="71"/>
+    <w:lsdException w:name="Colorful List Accent 1" w:uiPriority="72"/>
+    <w:lsdException w:name="Colorful Grid Accent 1" w:uiPriority="73"/>
+    <w:lsdException w:name="Light Shading Accent 2" w:uiPriority="60"/>
+    <w:lsdException w:name="Light List Accent 2" w:uiPriority="61"/>
+    <w:lsdException w:name="Light Grid Accent 2" w:uiPriority="62"/>
+    <w:lsdException w:name="Medium Shading 1 Accent 2" w:uiPriority="63"/>
+    <w:lsdException w:name="Medium Shading 2 Accent 2" w:uiPriority="64"/>
+    <w:lsdException w:name="Medium List 1 Accent 2" w:uiPriority="65"/>
+    <w:lsdException w:name="Medium List 2 Accent 2" w:uiPriority="66"/>
+    <w:lsdException w:name="Medium Grid 1 Accent 2" w:uiPriority="67"/>
+    <w:lsdException w:name="Medium Grid 2 Accent 2" w:uiPriority="68"/>
+    <w:lsdException w:name="Medium Grid 3 Accent 2" w:uiPriority="69"/>
+    <w:lsdException w:name="Dark List Accent 2" w:uiPriority="70"/>
+    <w:lsdException w:name="Colorful Shading Accent 2" w:uiPriority="71"/>
+    <w:lsdException w:name="Colorful List Accent 2" w:uiPriority="72"/>
+    <w:lsdException w:name="Colorful Grid Accent 2" w:uiPriority="73"/>
+    <w:lsdException w:name="Light Shading Accent 3" w:uiPriority="60"/>
+    <w:lsdException w:name="Light List Accent 3" w:uiPriority="61"/>
+    <w:lsdException w:name="Light Grid Accent 3" w:uiPriority="62"/>
+    <w:lsdException w:name="Medium Shading 1 Accent 3" w:uiPriority="63"/>
+    <w:lsdException w:name="Medium Shading 2 Accent 3" w:uiPriority="64"/>
+    <w:lsdException w:name="Medium List 1 Accent 3" w:uiPriority="65"/>
+    <w:lsdException w:name="Medium List 2 Accent 3" w:uiPriority="66"/>
+    <w:lsdException w:name="Medium Grid 1 Accent 3" w:uiPriority="67"/>
+    <w:lsdException w:name="Medium Grid 2 Accent 3" w:uiPriority="68"/>
+    <w:lsdException w:name="Medium Grid 3 Accent 3" w:uiPriority="69"/>
+    <w:lsdException w:name="Dark List Accent 3" w:uiPriority="70"/>
+    <w:lsdException w:name="Colorful Shading Accent 3" w:uiPriority="71"/>
+    <w:lsdException w:name="Colorful List Accent 3" w:uiPriority="72"/>
+    <w:lsdException w:name="Colorful Grid Accent 3" w:uiPriority="73"/>
+    <w:lsdException w:name="Light Shading Accent 4" w:uiPriority="60"/>
+    <w:lsdException w:name="Light List Accent 4" w:uiPriority="61"/>
+    <w:lsdException w:name="Light Grid Accent 4" w:uiPriority="62"/>
+    <w:lsdException w:name="Medium Shading 1 Accent 4" w:uiPriority="63"/>
+    <w:lsdException w:name="Medium Shading 2 Accent 4" w:uiPriority="64"/>
+    <w:lsdException w:name="Medium List 1 Accent 4" w:uiPriority="65"/>
+    <w:lsdException w:name="Medium List 2 Accent 4" w:uiPriority="66"/>
+    <w:lsdException w:name="Medium Grid 1 Accent 4" w:uiPriority="67"/>
+    <w:lsdException w:name="Medium Grid 2 Accent 4" w:uiPriority="68"/>
+    <w:lsdException w:name="Medium Grid 3 Accent 4" w:uiPriority="69"/>
+    <w:lsdException w:name="Dark List Accent 4" w:uiPriority="70"/>
+    <w:lsdException w:name="Colorful Shading Accent 4" w:uiPriority="71"/>
+    <w:lsdException w:name="Colorful List Accent 4" w:uiPriority="72"/>
+    <w:lsdException w:name="Colorful Grid Accent 4" w:uiPriority="73"/>
+    <w:lsdException w:name="Light Shading Accent 5" w:uiPriority="60"/>
+    <w:lsdException w:name="Light List Accent 5" w:uiPriority="61"/>
+    <w:lsdException w:name="Light Grid Accent 5" w:uiPriority="62"/>
+    <w:lsdException w:name="Medium Shading 1 Accent 5" w:uiPriority="63"/>
+    <w:lsdException w:name="Medium Shading 2 Accent 5" w:uiPriority="64"/>
+    <w:lsdException w:name="Medium List 1 Accent 5" w:uiPriority="65"/>
+    <w:lsdException w:name="Medium List 2 Accent 5" w:uiPriority="66"/>
+    <w:lsdException w:name="Medium Grid 1 Accent 5" w:uiPriority="67"/>
+    <w:lsdException w:name="Medium Grid 2 Accent 5" w:uiPriority="68"/>
+    <w:lsdException w:name="Medium Grid 3 Accent 5" w:uiPriority="69"/>
+    <w:lsdException w:name="Dark List Accent 5" w:uiPriority="70"/>
+    <w:lsdException w:name="Colorful Shading Accent 5" w:uiPriority="71"/>
+    <w:lsdException w:name="Colorful List Accent 5" w:uiPriority="72"/>
+    <w:lsdException w:name="Colorful Grid Accent 5" w:uiPriority="73"/>
+    <w:lsdException w:name="Light Shading Accent 6" w:uiPriority="60"/>
+    <w:lsdException w:name="Light List Accent 6" w:uiPriority="61"/>
+    <w:lsdException w:name="Light Grid Accent 6" w:uiPriority="62"/>
+    <w:lsdException w:name="Medium Shading 1 Accent 6" w:uiPriority="63"/>
+    <w:lsdException w:name="Medium Shading 2 Accent 6" w:uiPriority="64"/>
+    <w:lsdException w:name="Medium List 1 Accent 6" w:uiPriority="65"/>
+    <w:lsdException w:name="Medium List 2 Accent 6" w:uiPriority="66"/>
+    <w:lsdException w:name="Medium Grid 1 Accent 6" w:uiPriority="67"/>
+    <w:lsdException w:name="Medium Grid 2 Accent 6" w:uiPriority="68"/>
+    <w:lsdException w:name="Medium Grid 3 Accent 6" w:uiPriority="69"/>
+    <w:lsdException w:name="Dark List Accent 6" w:uiPriority="70"/>
+    <w:lsdException w:name="Colorful Shading Accent 6" w:uiPriority="71"/>
+    <w:lsdException w:name="Colorful List Accent 6" w:uiPriority="72"/>
+    <w:lsdException w:name="Colorful Grid Accent 6" w:uiPriority="73"/>
+    <w:lsdException w:name="Subtle Emphasis" w:uiPriority="19" w:qFormat="1"/>
+    <w:lsdException w:name="Intense Emphasis" w:uiPriority="21" w:qFormat="1"/>
+    <w:lsdException w:name="Subtle Reference" w:uiPriority="31" w:qFormat="1"/>
+    <w:lsdException w:name="Intense Reference" w:uiPriority="32" w:qFormat="1"/>
+    <w:lsdException w:name="Book Title" w:uiPriority="33" w:qFormat="1"/>
+    <w:lsdException w:name="Bibliography" w:semiHidden="1" w:uiPriority="37" w:unhideWhenUsed="1"/>
+    <w:lsdException w:name="TOC Heading" w:semiHidden="1" w:uiPriority="39" w:unhideWhenUsed="1" w:qFormat="1"/>
+    <w:lsdException w:name="Plain Table 1" w:uiPriority="41"/>
+    <w:lsdException w:name="Plain Table 2" w:uiPriority="42"/>
+    <w:lsdException w:name="Plain Table 3" w:uiPriority="43"/>
+    <w:lsdException w:name="Plain Table 4" w:uiPriority="44"/>
+    <w:lsdException w:name="Plain Table 5" w:uiPriority="45"/>
+    <w:lsdException w:name="Grid Table Light" w:uiPriority="40"/>
+    <w:lsdException w:name="Grid Table 1 Light" w:uiPriority="46"/>
+    <w:lsdException w:name="Grid Table 2" w:uiPriority="47"/>
+    <w:lsdException w:name="Grid Table 3" w:uiPriority="48"/>
+    <w:lsdException w:name="Grid Table 4" w:uiPriority="49"/>
+    <w:lsdException w:name="Grid Table 5 Dark" w:uiPriority="50"/>
+    <w:lsdException w:name="Grid Table 6 Colorful" w:uiPriority="51"/>
+    <w:lsdException w:name="Grid Table 7 Colorful" w:uiPriority="52"/>
+    <w:lsdException w:name="Grid Table 1 Light Accent 1" w:uiPriority="46"/>
+    <w:lsdException w:name="Grid Table 2 Accent 1" w:uiPriority="47"/>
+    <w:lsdException w:name="Grid Table 3 Accent 1" w:uiPriority="48"/>
+    <w:lsdException w:name="Grid Table 4 Accent 1" w:uiPriority="49"/>
+    <w:lsdException w:name="Grid Table 5 Dark Accent 1" w:uiPriority="50"/>
+    <w:lsdException w:name="Grid Table 6 Colorful Accent 1" w:uiPriority="51"/>
+    <w:lsdException w:name="Grid Table 7 Colorful Accent 1" w:uiPriority="52"/>
+    <w:lsdException w:name="Grid Table 1 Light Accent 2" w:uiPriority="46"/>
+    <w:lsdException w:name="Grid Table 2 Accent 2" w:uiPriority="47"/>
+    <w:lsdException w:name="Grid Table 3 Accent 2" w:uiPriority="48"/>
+    <w:lsdException w:name="Grid Table 4 Accent 2" w:uiPriority="49"/>
+    <w:lsdException w:name="Grid Table 5 Dark Accent 2" w:uiPriority="50"/>
+    <w:lsdException w:name="Grid Table 6 Colorful Accent 2" w:uiPriority="51"/>
+    <w:lsdException w:name="Grid Table 7 Colorful Accent 2" w:uiPriority="52"/>
+    <w:lsdException w:name="Grid Table 1 Light Accent 3" w:uiPriority="46"/>
+    <w:lsdException w:name="Grid Table 2 Accent 3" w:uiPriority="47"/>
+    <w:lsdException w:name="Grid Table 3 Accent 3" w:uiPriority="48"/>
+    <w:lsdException w:name="Grid Table 4 Accent 3" w:uiPriority="49"/>
+    <w:lsdException w:name="Grid Table 5 Dark Accent 3" w:uiPriority="50"/>
+    <w:lsdException w:name="Grid Table 6 Colorful Accent 3" w:uiPriority="51"/>
+    <w:lsdException w:name="Grid Table 7 Colorful Accent 3" w:uiPriority="52"/>
+    <w:lsdException w:name="Grid Table 1 Light Accent 4" w:uiPriority="46"/>
+    <w:lsdException w:name="Grid Table 2 Accent 4" w:uiPriority="47"/>
+    <w:lsdException w:name="Grid Table 3 Accent 4" w:uiPriority="48"/>
+    <w:lsdException w:name="Grid Table 4 Accent 4" w:uiPriority="49"/>
+    <w:lsdException w:name="Grid Table 5 Dark Accent 4" w:uiPriority="50"/>
+    <w:lsdException w:name="Grid Table 6 Colorful Accent 4" w:uiPriority="51"/>
+    <w:lsdException w:name="Grid Table 7 Colorful Accent 4" w:uiPriority="52"/>
+    <w:lsdException w:name="Grid Table 1 Light Accent 5" w:uiPriority="46"/>
+    <w:lsdException w:name="Grid Table 2 Accent 5" w:uiPriority="47"/>
+    <w:lsdException w:name="Grid Table 3 Accent 5" w:uiPriority="48"/>
+    <w:lsdException w:name="Grid Table 4 Accent 5" w:uiPriority="49"/>
+    <w:lsdException w:name="Grid Table 5 Dark Accent 5" w:uiPriority="50"/>
+    <w:lsdException w:name="Grid Table 6 Colorful Accent 5" w:uiPriority="51"/>
+    <w:lsdException w:name="Grid Table 7 Colorful Accent 5" w:uiPriority="52"/>
+    <w:lsdException w:name="Grid Table 1 Light Accent 6" w:uiPriority="46"/>
+    <w:lsdException w:name="Grid Table 2 Accent 6" w:uiPriority="47"/>
+    <w:lsdException w:name="Grid Table 3 Accent 6" w:uiPriority="48"/>
+    <w:lsdException w:name="Grid Table 4 Accent 6" w:uiPriority="49"/>
+    <w:lsdException w:name="Grid Table 5 Dark Accent 6" w:uiPriority="50"/>
+    <w:lsdException w:name="Grid Table 6 Colorful Accent 6" w:uiPriority="51"/>
+    <w:lsdException w:name="Grid Table 7 Colorful Accent 6" w:uiPriority="52"/>
+    <w:lsdException w:name="List Table 1 Light" w:uiPriority="46"/>
+    <w:lsdException w:name="List Table 2" w:uiPriority="47"/>
+    <w:lsdException w:name="List Table 3" w:uiPriority="48"/>
+    <w:lsdException w:name="List Table 4" w:uiPriority="49"/>
+    <w:lsdException w:name="List Table 5 Dark" w:uiPriority="50"/>
+    <w:lsdException w:name="List Table 6 Colorful" w:uiPriority="51"/>
+    <w:lsdException w:name="List Table 7 Colorful" w:uiPriority="52"/>
+    <w:lsdException w:name="List Table 1 Light Accent 1" w:uiPriority="46"/>
+    <w:lsdException w:name="List Table 2 Accent 1" w:uiPriority="47"/>
+    <w:lsdException w:name="List Table 3 Accent 1" w:uiPriority="48"/>
+    <w:lsdException w:name="List Table 4 Accent 1" w:uiPriority="49"/>
+    <w:lsdException w:name="List Table 5 Dark Accent 1" w:uiPriority="50"/>
+    <w:lsdException w:name="List Table 6 Colorful Accent 1" w:uiPriority="51"/>
+    <w:lsdException w:name="List Table 7 Colorful Accent 1" w:uiPriority="52"/>
+    <w:lsdException w:name="List Table 1 Light Accent 2" w:uiPriority="46"/>
+    <w:lsdException w:name="List Table 2 Accent 2" w:uiPriority="47"/>
+    <w:lsdException w:name="List Table 3 Accent 2" w:uiPriority="48"/>
+    <w:lsdException w:name="List Table 4 Accent 2" w:uiPriority="49"/>
+    <w:lsdException w:name="List Table 5 Dark Accent 2" w:uiPriority="50"/>
+    <w:lsdException w:name="List Table 6 Colorful Accent 2" w:uiPriority="51"/>
+    <w:lsdException w:name="List Table 7 Colorful Accent 2" w:uiPriority="52"/>
+    <w:lsdException w:name="List Table 1 Light Accent 3" w:uiPriority="46"/>
+    <w:lsdException w:name="List Table 2 Accent 3" w:uiPriority="47"/>
+    <w:lsdException w:name="List Table 3 Accent 3" w:uiPriority="48"/>
+    <w:lsdException w:name="List Table 4 Accent 3" w:uiPriority="49"/>
+    <w:lsdException w:name="List Table 5 Dark Accent 3" w:uiPriority="50"/>
+    <w:lsdException w:name="List Table 6 Colorful Accent 3" w:uiPriority="51"/>
+    <w:lsdException w:name="List Table 7 Colorful Accent 3" w:uiPriority="52"/>
+    <w:lsdException w:name="List Table 1 Light Accent 4" w:uiPriority="46"/>
+    <w:lsdException w:name="List Table 2 Accent 4" w:uiPriority="47"/>
+    <w:lsdException w:name="List Table 3 Accent 4" w:uiPriority="48"/>
+    <w:lsdException w:name="List Table 4 Accent 4" w:uiPriority="49"/>
+    <w:lsdException w:name="List Table 5 Dark Accent 4" w:uiPriority="50"/>
+    <w:lsdException w:name="List Table 6 Colorful Accent 4" w:uiPriority="51"/>
+    <w:lsdException w:name="List Table 7 Colorful Accent 4" w:uiPriority="52"/>
+    <w:lsdException w:name="List Table 1 Light Accent 5" w:uiPriority="46"/>
+    <w:lsdException w:name="List Table 2 Accent 5" w:uiPriority="47"/>
+    <w:lsdException w:name="List Table 3 Accent 5" w:uiPriority="48"/>
+    <w:lsdException w:name="List Table 4 Accent 5" w:uiPriority="49"/>
+    <w:lsdException w:name="List Table 5 Dark Accent 5" w:uiPriority="50"/>
+    <w:lsdException w:name="List Table 6 Colorful Accent 5" w:uiPriority="51"/>
+    <w:lsdException w:name="List Table 7 Colorful Accent 5" w:uiPriority="52"/>
+    <w:lsdException w:name="List Table 1 Light Accent 6" w:uiPriority="46"/>
+    <w:lsdException w:name="List Table 2 Accent 6" w:uiPriority="47"/>
+    <w:lsdException w:name="List Table 3 Accent 6" w:uiPriority="48"/>
+    <w:lsdException w:name="List Table 4 Accent 6" w:uiPriority="49"/>
+    <w:lsdException w:name="List Table 5 Dark Accent 6" w:uiPriority="50"/>
+    <w:lsdException w:name="List Table 6 Colorful Accent 6" w:uiPriority="51"/>
+    <w:lsdException w:name="List Table 7 Colorful Accent 6" w:uiPriority="52"/>
   </w:latentStyles>
   <w:style w:type="paragraph" w:default="1" w:styleId="Normal">
     <w:name w:val="Normal"/>
     <w:qFormat/>
   </w:style>
-  <w:style w:type="character" w:default="1" w:styleId="DefaultParagraphFont">
+  <w:style w:type="character" w:default="1" w:styleId="Fuentedeprrafopredeter">
     <w:name w:val="Default Paragraph Font"/>
     <w:uiPriority w:val="1"/>
     <w:semiHidden/>
     <w:unhideWhenUsed/>
   </w:style>
-  <w:style w:type="table" w:default="1" w:styleId="TableNormal">
+  <w:style w:type="table" w:default="1" w:styleId="Tablanormal">
     <w:name w:val="Normal Table"/>
     <w:uiPriority w:val="99"/>
     <w:semiHidden/>
@@ -6488,7 +7104,7 @@
       </w:tblCellMar>
     </w:tblPr>
   </w:style>
-  <w:style w:type="numbering" w:default="1" w:styleId="NoList">
+  <w:style w:type="numbering" w:default="1" w:styleId="Sinlista">
     <w:name w:val="No List"/>
     <w:uiPriority w:val="99"/>
     <w:semiHidden/>
@@ -6498,280 +7114,16 @@
     <w:name w:val="F4EE4B4102A94D4AA1491D57D1DEFFBE"/>
     <w:rsid w:val="00845290"/>
   </w:style>
-  <w:style w:type="character" w:styleId="Strong">
+  <w:style w:type="character" w:styleId="Textoennegrita">
     <w:name w:val="Strong"/>
-    <w:basedOn w:val="DefaultParagraphFont"/>
+    <w:basedOn w:val="Fuentedeprrafopredeter"/>
     <w:uiPriority w:val="1"/>
     <w:qFormat/>
     <w:rsid w:val="00845290"/>
     <w:rPr>
       <w:b w:val="0"/>
       <w:bCs w:val="0"/>
-      <w:color w:val="4F81BD" w:themeColor="accent1"/>
-    </w:rPr>
-  </w:style>
-  <w:style w:type="paragraph" w:customStyle="1" w:styleId="4B735F5DAB614072832728169627E9D1">
-    <w:name w:val="4B735F5DAB614072832728169627E9D1"/>
-    <w:rsid w:val="00845290"/>
-  </w:style>
-  <w:style w:type="paragraph" w:customStyle="1" w:styleId="0EA072D1C00F45AAB55AD7EA9A86A11B">
-    <w:name w:val="0EA072D1C00F45AAB55AD7EA9A86A11B"/>
-    <w:rsid w:val="00845290"/>
-  </w:style>
-  <w:style w:type="paragraph" w:customStyle="1" w:styleId="D120DD6889364283A9068BF544EA6992">
-    <w:name w:val="D120DD6889364283A9068BF544EA6992"/>
-    <w:rsid w:val="00845290"/>
-  </w:style>
-  <w:style w:type="paragraph" w:customStyle="1" w:styleId="A78F62732CAE4474976C93A907CC91DE">
-    <w:name w:val="A78F62732CAE4474976C93A907CC91DE"/>
-    <w:rsid w:val="00845290"/>
-  </w:style>
-  <w:style w:type="paragraph" w:customStyle="1" w:styleId="C64F38B9DC214929BBFF2E4FF8C3D298">
-    <w:name w:val="C64F38B9DC214929BBFF2E4FF8C3D298"/>
-    <w:rsid w:val="00845290"/>
-  </w:style>
-  <w:style w:type="paragraph" w:customStyle="1" w:styleId="CDDEB305EEFF40FCA2C9E2942FFF7D35">
-    <w:name w:val="CDDEB305EEFF40FCA2C9E2942FFF7D35"/>
-    <w:rsid w:val="00845290"/>
-  </w:style>
-  <w:style w:type="paragraph" w:customStyle="1" w:styleId="1FCA4820A74A41AAAC26DBE9E06A8ECA">
-    <w:name w:val="1FCA4820A74A41AAAC26DBE9E06A8ECA"/>
-    <w:rsid w:val="00845290"/>
-  </w:style>
-  <w:style w:type="paragraph" w:customStyle="1" w:styleId="015710F638914273A4711672893DBD51">
-    <w:name w:val="015710F638914273A4711672893DBD51"/>
-    <w:rsid w:val="00845290"/>
-  </w:style>
-  <w:style w:type="paragraph" w:customStyle="1" w:styleId="AAFBBF09B12248B79C12B83E3D38FC44">
-    <w:name w:val="AAFBBF09B12248B79C12B83E3D38FC44"/>
-    <w:rsid w:val="00845290"/>
-  </w:style>
-  <w:style w:type="paragraph" w:customStyle="1" w:styleId="8B395719179F4722B70CD6217554CE88">
-    <w:name w:val="8B395719179F4722B70CD6217554CE88"/>
-    <w:rsid w:val="00845290"/>
-  </w:style>
-  <w:style w:type="paragraph" w:customStyle="1" w:styleId="7E4809AE83734CB19A25C2E4B21A3726">
-    <w:name w:val="7E4809AE83734CB19A25C2E4B21A3726"/>
-    <w:rsid w:val="00845290"/>
-  </w:style>
-  <w:style w:type="paragraph" w:customStyle="1" w:styleId="838A80BF9401415F8064ABCF3F7F8109">
-    <w:name w:val="838A80BF9401415F8064ABCF3F7F8109"/>
-    <w:rsid w:val="00845290"/>
-  </w:style>
-  <w:style w:type="paragraph" w:customStyle="1" w:styleId="DD127785694D492CB6FE5212CB311C5C">
-    <w:name w:val="DD127785694D492CB6FE5212CB311C5C"/>
-    <w:rsid w:val="00A80B87"/>
-    <w:pPr>
-      <w:spacing w:after="200" w:line="276" w:lineRule="auto"/>
-    </w:pPr>
-    <w:rPr>
-      <w:lang w:val="en-US" w:eastAsia="en-US"/>
-    </w:rPr>
-  </w:style>
-</w:styles>
-</file>
-
-<file path=word/glossary/stylesWithEffects.xml><?xml version="1.0" encoding="utf-8"?>
-<w:styles xmlns:wpc="http://schemas.microsoft.com/office/word/2010/wordprocessingCanvas" xmlns:mc="http://schemas.openxmlformats.org/markup-compatibility/2006" xmlns:o="urn:schemas-microsoft-com:office:office" xmlns:r="http://schemas.openxmlformats.org/officeDocument/2006/relationships" xmlns:m="http://schemas.openxmlformats.org/officeDocument/2006/math" xmlns:v="urn:schemas-microsoft-com:vml" xmlns:wp14="http://schemas.microsoft.com/office/word/2010/wordprocessingDrawing" xmlns:wp="http://schemas.openxmlformats.org/drawingml/2006/wordprocessingDrawing" xmlns:w10="urn:schemas-microsoft-com:office:word" xmlns:w="http://schemas.openxmlformats.org/wordprocessingml/2006/main" xmlns:w14="http://schemas.microsoft.com/office/word/2010/wordml" xmlns:wpg="http://schemas.microsoft.com/office/word/2010/wordprocessingGroup" xmlns:wpi="http://schemas.microsoft.com/office/word/2010/wordprocessingInk" xmlns:wne="http://schemas.microsoft.com/office/word/2006/wordml" xmlns:wps="http://schemas.microsoft.com/office/word/2010/wordprocessingShape" mc:Ignorable="w14 wp14">
-  <w:docDefaults>
-    <w:rPrDefault>
-      <w:rPr>
-        <w:rFonts w:asciiTheme="minorHAnsi" w:eastAsiaTheme="minorEastAsia" w:hAnsiTheme="minorHAnsi" w:cstheme="minorBidi"/>
-        <w:sz w:val="22"/>
-        <w:szCs w:val="22"/>
-        <w:lang w:val="es-BO" w:eastAsia="es-BO" w:bidi="ar-SA"/>
-      </w:rPr>
-    </w:rPrDefault>
-    <w:pPrDefault>
-      <w:pPr>
-        <w:spacing w:after="160" w:line="259" w:lineRule="auto"/>
-      </w:pPr>
-    </w:pPrDefault>
-  </w:docDefaults>
-  <w:latentStyles w:defLockedState="0" w:defUIPriority="99" w:defSemiHidden="1" w:defUnhideWhenUsed="1" w:defQFormat="0" w:count="267">
-    <w:lsdException w:name="Normal" w:semiHidden="0" w:uiPriority="0" w:unhideWhenUsed="0" w:qFormat="1"/>
-    <w:lsdException w:name="heading 1" w:semiHidden="0" w:uiPriority="9" w:unhideWhenUsed="0" w:qFormat="1"/>
-    <w:lsdException w:name="heading 2" w:uiPriority="9" w:qFormat="1"/>
-    <w:lsdException w:name="heading 3" w:uiPriority="9" w:qFormat="1"/>
-    <w:lsdException w:name="heading 4" w:uiPriority="9" w:qFormat="1"/>
-    <w:lsdException w:name="heading 5" w:uiPriority="9" w:qFormat="1"/>
-    <w:lsdException w:name="heading 6" w:uiPriority="9" w:qFormat="1"/>
-    <w:lsdException w:name="heading 7" w:uiPriority="9" w:qFormat="1"/>
-    <w:lsdException w:name="heading 8" w:uiPriority="9" w:qFormat="1"/>
-    <w:lsdException w:name="heading 9" w:uiPriority="9" w:qFormat="1"/>
-    <w:lsdException w:name="toc 1" w:uiPriority="39"/>
-    <w:lsdException w:name="toc 2" w:uiPriority="39"/>
-    <w:lsdException w:name="toc 3" w:uiPriority="39"/>
-    <w:lsdException w:name="toc 4" w:uiPriority="39"/>
-    <w:lsdException w:name="toc 5" w:uiPriority="39"/>
-    <w:lsdException w:name="toc 6" w:uiPriority="39"/>
-    <w:lsdException w:name="toc 7" w:uiPriority="39"/>
-    <w:lsdException w:name="toc 8" w:uiPriority="39"/>
-    <w:lsdException w:name="toc 9" w:uiPriority="39"/>
-    <w:lsdException w:name="caption" w:uiPriority="35" w:qFormat="1"/>
-    <w:lsdException w:name="Title" w:semiHidden="0" w:uiPriority="10" w:unhideWhenUsed="0" w:qFormat="1"/>
-    <w:lsdException w:name="Default Paragraph Font" w:uiPriority="1"/>
-    <w:lsdException w:name="Subtitle" w:semiHidden="0" w:uiPriority="11" w:unhideWhenUsed="0" w:qFormat="1"/>
-    <w:lsdException w:name="Strong" w:semiHidden="0" w:uiPriority="1" w:unhideWhenUsed="0" w:qFormat="1"/>
-    <w:lsdException w:name="Emphasis" w:semiHidden="0" w:uiPriority="20" w:unhideWhenUsed="0" w:qFormat="1"/>
-    <w:lsdException w:name="Table Grid" w:semiHidden="0" w:uiPriority="39" w:unhideWhenUsed="0"/>
-    <w:lsdException w:name="Placeholder Text" w:unhideWhenUsed="0"/>
-    <w:lsdException w:name="No Spacing" w:semiHidden="0" w:uiPriority="1" w:unhideWhenUsed="0" w:qFormat="1"/>
-    <w:lsdException w:name="Light Shading" w:semiHidden="0" w:uiPriority="60" w:unhideWhenUsed="0"/>
-    <w:lsdException w:name="Light List" w:semiHidden="0" w:uiPriority="61" w:unhideWhenUsed="0"/>
-    <w:lsdException w:name="Light Grid" w:semiHidden="0" w:uiPriority="62" w:unhideWhenUsed="0"/>
-    <w:lsdException w:name="Medium Shading 1" w:semiHidden="0" w:uiPriority="63" w:unhideWhenUsed="0"/>
-    <w:lsdException w:name="Medium Shading 2" w:semiHidden="0" w:uiPriority="64" w:unhideWhenUsed="0"/>
-    <w:lsdException w:name="Medium List 1" w:semiHidden="0" w:uiPriority="65" w:unhideWhenUsed="0"/>
-    <w:lsdException w:name="Medium List 2" w:semiHidden="0" w:uiPriority="66" w:unhideWhenUsed="0"/>
-    <w:lsdException w:name="Medium Grid 1" w:semiHidden="0" w:uiPriority="67" w:unhideWhenUsed="0"/>
-    <w:lsdException w:name="Medium Grid 2" w:semiHidden="0" w:uiPriority="68" w:unhideWhenUsed="0"/>
-    <w:lsdException w:name="Medium Grid 3" w:semiHidden="0" w:uiPriority="69" w:unhideWhenUsed="0"/>
-    <w:lsdException w:name="Dark List" w:semiHidden="0" w:uiPriority="70" w:unhideWhenUsed="0"/>
-    <w:lsdException w:name="Colorful Shading" w:semiHidden="0" w:uiPriority="71" w:unhideWhenUsed="0"/>
-    <w:lsdException w:name="Colorful List" w:semiHidden="0" w:uiPriority="72" w:unhideWhenUsed="0"/>
-    <w:lsdException w:name="Colorful Grid" w:semiHidden="0" w:uiPriority="73" w:unhideWhenUsed="0"/>
-    <w:lsdException w:name="Light Shading Accent 1" w:semiHidden="0" w:uiPriority="60" w:unhideWhenUsed="0"/>
-    <w:lsdException w:name="Light List Accent 1" w:semiHidden="0" w:uiPriority="61" w:unhideWhenUsed="0"/>
-    <w:lsdException w:name="Light Grid Accent 1" w:semiHidden="0" w:uiPriority="62" w:unhideWhenUsed="0"/>
-    <w:lsdException w:name="Medium Shading 1 Accent 1" w:semiHidden="0" w:uiPriority="63" w:unhideWhenUsed="0"/>
-    <w:lsdException w:name="Medium Shading 2 Accent 1" w:semiHidden="0" w:uiPriority="64" w:unhideWhenUsed="0"/>
-    <w:lsdException w:name="Medium List 1 Accent 1" w:semiHidden="0" w:uiPriority="65" w:unhideWhenUsed="0"/>
-    <w:lsdException w:name="Revision" w:unhideWhenUsed="0"/>
-    <w:lsdException w:name="List Paragraph" w:semiHidden="0" w:uiPriority="34" w:unhideWhenUsed="0" w:qFormat="1"/>
-    <w:lsdException w:name="Quote" w:semiHidden="0" w:uiPriority="29" w:unhideWhenUsed="0" w:qFormat="1"/>
-    <w:lsdException w:name="Intense Quote" w:semiHidden="0" w:uiPriority="30" w:unhideWhenUsed="0" w:qFormat="1"/>
-    <w:lsdException w:name="Medium List 2 Accent 1" w:semiHidden="0" w:uiPriority="66" w:unhideWhenUsed="0"/>
-    <w:lsdException w:name="Medium Grid 1 Accent 1" w:semiHidden="0" w:uiPriority="67" w:unhideWhenUsed="0"/>
-    <w:lsdException w:name="Medium Grid 2 Accent 1" w:semiHidden="0" w:uiPriority="68" w:unhideWhenUsed="0"/>
-    <w:lsdException w:name="Medium Grid 3 Accent 1" w:semiHidden="0" w:uiPriority="69" w:unhideWhenUsed="0"/>
-    <w:lsdException w:name="Dark List Accent 1" w:semiHidden="0" w:uiPriority="70" w:unhideWhenUsed="0"/>
-    <w:lsdException w:name="Colorful Shading Accent 1" w:semiHidden="0" w:uiPriority="71" w:unhideWhenUsed="0"/>
-    <w:lsdException w:name="Colorful List Accent 1" w:semiHidden="0" w:uiPriority="72" w:unhideWhenUsed="0"/>
-    <w:lsdException w:name="Colorful Grid Accent 1" w:semiHidden="0" w:uiPriority="73" w:unhideWhenUsed="0"/>
-    <w:lsdException w:name="Light Shading Accent 2" w:semiHidden="0" w:uiPriority="60" w:unhideWhenUsed="0"/>
-    <w:lsdException w:name="Light List Accent 2" w:semiHidden="0" w:uiPriority="61" w:unhideWhenUsed="0"/>
-    <w:lsdException w:name="Light Grid Accent 2" w:semiHidden="0" w:uiPriority="62" w:unhideWhenUsed="0"/>
-    <w:lsdException w:name="Medium Shading 1 Accent 2" w:semiHidden="0" w:uiPriority="63" w:unhideWhenUsed="0"/>
-    <w:lsdException w:name="Medium Shading 2 Accent 2" w:semiHidden="0" w:uiPriority="64" w:unhideWhenUsed="0"/>
-    <w:lsdException w:name="Medium List 1 Accent 2" w:semiHidden="0" w:uiPriority="65" w:unhideWhenUsed="0"/>
-    <w:lsdException w:name="Medium List 2 Accent 2" w:semiHidden="0" w:uiPriority="66" w:unhideWhenUsed="0"/>
-    <w:lsdException w:name="Medium Grid 1 Accent 2" w:semiHidden="0" w:uiPriority="67" w:unhideWhenUsed="0"/>
-    <w:lsdException w:name="Medium Grid 2 Accent 2" w:semiHidden="0" w:uiPriority="68" w:unhideWhenUsed="0"/>
-    <w:lsdException w:name="Medium Grid 3 Accent 2" w:semiHidden="0" w:uiPriority="69" w:unhideWhenUsed="0"/>
-    <w:lsdException w:name="Dark List Accent 2" w:semiHidden="0" w:uiPriority="70" w:unhideWhenUsed="0"/>
-    <w:lsdException w:name="Colorful Shading Accent 2" w:semiHidden="0" w:uiPriority="71" w:unhideWhenUsed="0"/>
-    <w:lsdException w:name="Colorful List Accent 2" w:semiHidden="0" w:uiPriority="72" w:unhideWhenUsed="0"/>
-    <w:lsdException w:name="Colorful Grid Accent 2" w:semiHidden="0" w:uiPriority="73" w:unhideWhenUsed="0"/>
-    <w:lsdException w:name="Light Shading Accent 3" w:semiHidden="0" w:uiPriority="60" w:unhideWhenUsed="0"/>
-    <w:lsdException w:name="Light List Accent 3" w:semiHidden="0" w:uiPriority="61" w:unhideWhenUsed="0"/>
-    <w:lsdException w:name="Light Grid Accent 3" w:semiHidden="0" w:uiPriority="62" w:unhideWhenUsed="0"/>
-    <w:lsdException w:name="Medium Shading 1 Accent 3" w:semiHidden="0" w:uiPriority="63" w:unhideWhenUsed="0"/>
-    <w:lsdException w:name="Medium Shading 2 Accent 3" w:semiHidden="0" w:uiPriority="64" w:unhideWhenUsed="0"/>
-    <w:lsdException w:name="Medium List 1 Accent 3" w:semiHidden="0" w:uiPriority="65" w:unhideWhenUsed="0"/>
-    <w:lsdException w:name="Medium List 2 Accent 3" w:semiHidden="0" w:uiPriority="66" w:unhideWhenUsed="0"/>
-    <w:lsdException w:name="Medium Grid 1 Accent 3" w:semiHidden="0" w:uiPriority="67" w:unhideWhenUsed="0"/>
-    <w:lsdException w:name="Medium Grid 2 Accent 3" w:semiHidden="0" w:uiPriority="68" w:unhideWhenUsed="0"/>
-    <w:lsdException w:name="Medium Grid 3 Accent 3" w:semiHidden="0" w:uiPriority="69" w:unhideWhenUsed="0"/>
-    <w:lsdException w:name="Dark List Accent 3" w:semiHidden="0" w:uiPriority="70" w:unhideWhenUsed="0"/>
-    <w:lsdException w:name="Colorful Shading Accent 3" w:semiHidden="0" w:uiPriority="71" w:unhideWhenUsed="0"/>
-    <w:lsdException w:name="Colorful List Accent 3" w:semiHidden="0" w:uiPriority="72" w:unhideWhenUsed="0"/>
-    <w:lsdException w:name="Colorful Grid Accent 3" w:semiHidden="0" w:uiPriority="73" w:unhideWhenUsed="0"/>
-    <w:lsdException w:name="Light Shading Accent 4" w:semiHidden="0" w:uiPriority="60" w:unhideWhenUsed="0"/>
-    <w:lsdException w:name="Light List Accent 4" w:semiHidden="0" w:uiPriority="61" w:unhideWhenUsed="0"/>
-    <w:lsdException w:name="Light Grid Accent 4" w:semiHidden="0" w:uiPriority="62" w:unhideWhenUsed="0"/>
-    <w:lsdException w:name="Medium Shading 1 Accent 4" w:semiHidden="0" w:uiPriority="63" w:unhideWhenUsed="0"/>
-    <w:lsdException w:name="Medium Shading 2 Accent 4" w:semiHidden="0" w:uiPriority="64" w:unhideWhenUsed="0"/>
-    <w:lsdException w:name="Medium List 1 Accent 4" w:semiHidden="0" w:uiPriority="65" w:unhideWhenUsed="0"/>
-    <w:lsdException w:name="Medium List 2 Accent 4" w:semiHidden="0" w:uiPriority="66" w:unhideWhenUsed="0"/>
-    <w:lsdException w:name="Medium Grid 1 Accent 4" w:semiHidden="0" w:uiPriority="67" w:unhideWhenUsed="0"/>
-    <w:lsdException w:name="Medium Grid 2 Accent 4" w:semiHidden="0" w:uiPriority="68" w:unhideWhenUsed="0"/>
-    <w:lsdException w:name="Medium Grid 3 Accent 4" w:semiHidden="0" w:uiPriority="69" w:unhideWhenUsed="0"/>
-    <w:lsdException w:name="Dark List Accent 4" w:semiHidden="0" w:uiPriority="70" w:unhideWhenUsed="0"/>
-    <w:lsdException w:name="Colorful Shading Accent 4" w:semiHidden="0" w:uiPriority="71" w:unhideWhenUsed="0"/>
-    <w:lsdException w:name="Colorful List Accent 4" w:semiHidden="0" w:uiPriority="72" w:unhideWhenUsed="0"/>
-    <w:lsdException w:name="Colorful Grid Accent 4" w:semiHidden="0" w:uiPriority="73" w:unhideWhenUsed="0"/>
-    <w:lsdException w:name="Light Shading Accent 5" w:semiHidden="0" w:uiPriority="60" w:unhideWhenUsed="0"/>
-    <w:lsdException w:name="Light List Accent 5" w:semiHidden="0" w:uiPriority="61" w:unhideWhenUsed="0"/>
-    <w:lsdException w:name="Light Grid Accent 5" w:semiHidden="0" w:uiPriority="62" w:unhideWhenUsed="0"/>
-    <w:lsdException w:name="Medium Shading 1 Accent 5" w:semiHidden="0" w:uiPriority="63" w:unhideWhenUsed="0"/>
-    <w:lsdException w:name="Medium Shading 2 Accent 5" w:semiHidden="0" w:uiPriority="64" w:unhideWhenUsed="0"/>
-    <w:lsdException w:name="Medium List 1 Accent 5" w:semiHidden="0" w:uiPriority="65" w:unhideWhenUsed="0"/>
-    <w:lsdException w:name="Medium List 2 Accent 5" w:semiHidden="0" w:uiPriority="66" w:unhideWhenUsed="0"/>
-    <w:lsdException w:name="Medium Grid 1 Accent 5" w:semiHidden="0" w:uiPriority="67" w:unhideWhenUsed="0"/>
-    <w:lsdException w:name="Medium Grid 2 Accent 5" w:semiHidden="0" w:uiPriority="68" w:unhideWhenUsed="0"/>
-    <w:lsdException w:name="Medium Grid 3 Accent 5" w:semiHidden="0" w:uiPriority="69" w:unhideWhenUsed="0"/>
-    <w:lsdException w:name="Dark List Accent 5" w:semiHidden="0" w:uiPriority="70" w:unhideWhenUsed="0"/>
-    <w:lsdException w:name="Colorful Shading Accent 5" w:semiHidden="0" w:uiPriority="71" w:unhideWhenUsed="0"/>
-    <w:lsdException w:name="Colorful List Accent 5" w:semiHidden="0" w:uiPriority="72" w:unhideWhenUsed="0"/>
-    <w:lsdException w:name="Colorful Grid Accent 5" w:semiHidden="0" w:uiPriority="73" w:unhideWhenUsed="0"/>
-    <w:lsdException w:name="Light Shading Accent 6" w:semiHidden="0" w:uiPriority="60" w:unhideWhenUsed="0"/>
-    <w:lsdException w:name="Light List Accent 6" w:semiHidden="0" w:uiPriority="61" w:unhideWhenUsed="0"/>
-    <w:lsdException w:name="Light Grid Accent 6" w:semiHidden="0" w:uiPriority="62" w:unhideWhenUsed="0"/>
-    <w:lsdException w:name="Medium Shading 1 Accent 6" w:semiHidden="0" w:uiPriority="63" w:unhideWhenUsed="0"/>
-    <w:lsdException w:name="Medium Shading 2 Accent 6" w:semiHidden="0" w:uiPriority="64" w:unhideWhenUsed="0"/>
-    <w:lsdException w:name="Medium List 1 Accent 6" w:semiHidden="0" w:uiPriority="65" w:unhideWhenUsed="0"/>
-    <w:lsdException w:name="Medium List 2 Accent 6" w:semiHidden="0" w:uiPriority="66" w:unhideWhenUsed="0"/>
-    <w:lsdException w:name="Medium Grid 1 Accent 6" w:semiHidden="0" w:uiPriority="67" w:unhideWhenUsed="0"/>
-    <w:lsdException w:name="Medium Grid 2 Accent 6" w:semiHidden="0" w:uiPriority="68" w:unhideWhenUsed="0"/>
-    <w:lsdException w:name="Medium Grid 3 Accent 6" w:semiHidden="0" w:uiPriority="69" w:unhideWhenUsed="0"/>
-    <w:lsdException w:name="Dark List Accent 6" w:semiHidden="0" w:uiPriority="70" w:unhideWhenUsed="0"/>
-    <w:lsdException w:name="Colorful Shading Accent 6" w:semiHidden="0" w:uiPriority="71" w:unhideWhenUsed="0"/>
-    <w:lsdException w:name="Colorful List Accent 6" w:semiHidden="0" w:uiPriority="72" w:unhideWhenUsed="0"/>
-    <w:lsdException w:name="Colorful Grid Accent 6" w:semiHidden="0" w:uiPriority="73" w:unhideWhenUsed="0"/>
-    <w:lsdException w:name="Subtle Emphasis" w:semiHidden="0" w:uiPriority="19" w:unhideWhenUsed="0" w:qFormat="1"/>
-    <w:lsdException w:name="Intense Emphasis" w:semiHidden="0" w:uiPriority="21" w:unhideWhenUsed="0" w:qFormat="1"/>
-    <w:lsdException w:name="Subtle Reference" w:semiHidden="0" w:uiPriority="31" w:unhideWhenUsed="0" w:qFormat="1"/>
-    <w:lsdException w:name="Intense Reference" w:semiHidden="0" w:uiPriority="32" w:unhideWhenUsed="0" w:qFormat="1"/>
-    <w:lsdException w:name="Book Title" w:semiHidden="0" w:uiPriority="33" w:unhideWhenUsed="0" w:qFormat="1"/>
-    <w:lsdException w:name="Bibliography" w:uiPriority="37"/>
-    <w:lsdException w:name="TOC Heading" w:uiPriority="39" w:qFormat="1"/>
-  </w:latentStyles>
-  <w:style w:type="paragraph" w:default="1" w:styleId="Normal">
-    <w:name w:val="Normal"/>
-    <w:qFormat/>
-  </w:style>
-  <w:style w:type="character" w:default="1" w:styleId="DefaultParagraphFont">
-    <w:name w:val="Default Paragraph Font"/>
-    <w:uiPriority w:val="1"/>
-    <w:semiHidden/>
-    <w:unhideWhenUsed/>
-  </w:style>
-  <w:style w:type="table" w:default="1" w:styleId="TableNormal">
-    <w:name w:val="Normal Table"/>
-    <w:uiPriority w:val="99"/>
-    <w:semiHidden/>
-    <w:unhideWhenUsed/>
-    <w:tblPr>
-      <w:tblInd w:w="0" w:type="dxa"/>
-      <w:tblCellMar>
-        <w:top w:w="0" w:type="dxa"/>
-        <w:left w:w="108" w:type="dxa"/>
-        <w:bottom w:w="0" w:type="dxa"/>
-        <w:right w:w="108" w:type="dxa"/>
-      </w:tblCellMar>
-    </w:tblPr>
-  </w:style>
-  <w:style w:type="numbering" w:default="1" w:styleId="NoList">
-    <w:name w:val="No List"/>
-    <w:uiPriority w:val="99"/>
-    <w:semiHidden/>
-    <w:unhideWhenUsed/>
-  </w:style>
-  <w:style w:type="paragraph" w:customStyle="1" w:styleId="F4EE4B4102A94D4AA1491D57D1DEFFBE">
-    <w:name w:val="F4EE4B4102A94D4AA1491D57D1DEFFBE"/>
-    <w:rsid w:val="00845290"/>
-  </w:style>
-  <w:style w:type="character" w:styleId="Strong">
-    <w:name w:val="Strong"/>
-    <w:basedOn w:val="DefaultParagraphFont"/>
-    <w:uiPriority w:val="1"/>
-    <w:qFormat/>
-    <w:rsid w:val="00845290"/>
-    <w:rPr>
-      <w:b w:val="0"/>
-      <w:bCs w:val="0"/>
-      <w:color w:val="4F81BD" w:themeColor="accent1"/>
+      <w:color w:val="5B9BD5" w:themeColor="accent1"/>
     </w:rPr>
   </w:style>
   <w:style w:type="paragraph" w:customStyle="1" w:styleId="4B735F5DAB614072832728169627E9D1">
@@ -6836,7 +7188,7 @@
 </file>
 
 <file path=word/glossary/webSettings.xml><?xml version="1.0" encoding="utf-8"?>
-<w:webSettings xmlns:mc="http://schemas.openxmlformats.org/markup-compatibility/2006" xmlns:r="http://schemas.openxmlformats.org/officeDocument/2006/relationships" xmlns:w="http://schemas.openxmlformats.org/wordprocessingml/2006/main" xmlns:w14="http://schemas.microsoft.com/office/word/2010/wordml" mc:Ignorable="w14">
+<w:webSettings xmlns:mc="http://schemas.openxmlformats.org/markup-compatibility/2006" xmlns:r="http://schemas.openxmlformats.org/officeDocument/2006/relationships" xmlns:w="http://schemas.openxmlformats.org/wordprocessingml/2006/main" xmlns:w14="http://schemas.microsoft.com/office/word/2010/wordml" xmlns:w15="http://schemas.microsoft.com/office/word/2012/wordml" mc:Ignorable="w14 w15">
   <w:optimizeForBrowser/>
   <w:allowPNG/>
 </w:webSettings>
@@ -7097,7 +7449,7 @@
   <a:extraClrSchemeLst/>
   <a:extLst>
     <a:ext uri="{05A4C25C-085E-4340-85A3-A5531E510DB2}">
-      <thm15:themeFamily xmlns:thm15="http://schemas.microsoft.com/office/thememl/2012/main" xmlns="" name="Office Theme" id="{62F939B6-93AF-4DB8-9C6B-D6C7DFDC589F}" vid="{4A3C46E8-61CC-4603-A589-7422A47A8E4A}"/>
+      <thm15:themeFamily xmlns:thm15="http://schemas.microsoft.com/office/thememl/2012/main" name="Office Theme" id="{62F939B6-93AF-4DB8-9C6B-D6C7DFDC589F}" vid="{4A3C46E8-61CC-4603-A589-7422A47A8E4A}"/>
     </a:ext>
   </a:extLst>
 </a:theme>

</xml_diff>